<commit_message>
Done Customer Role Usce Case
</commit_message>
<xml_diff>
--- a/docs/temp/CustomerRoleUseCase.docx
+++ b/docs/temp/CustomerRoleUseCase.docx
@@ -9546,14 +9546,7 @@
                       <w:rFonts w:ascii="Times New Roman" w:hAnsi="Times New Roman" w:cs="Times New Roman"/>
                       <w:szCs w:val="24"/>
                     </w:rPr>
-                    <w:t xml:space="preserve"> fills in </w:t>
-                  </w:r>
-                  <w:r>
-                    <w:rPr>
-                      <w:rFonts w:ascii="Times New Roman" w:hAnsi="Times New Roman" w:cs="Times New Roman"/>
-                      <w:szCs w:val="24"/>
-                    </w:rPr>
-                    <w:t>number out of rent range.</w:t>
+                    <w:t xml:space="preserve"> fills in number out of rent range.</w:t>
                   </w:r>
                 </w:p>
               </w:tc>
@@ -9590,21 +9583,7 @@
                       <w:rFonts w:ascii="Times New Roman" w:hAnsi="Times New Roman" w:cs="Times New Roman"/>
                       <w:szCs w:val="24"/>
                     </w:rPr>
-                    <w:t xml:space="preserve">System wills display the </w:t>
-                  </w:r>
-                  <w:r>
-                    <w:rPr>
-                      <w:rFonts w:ascii="Times New Roman" w:hAnsi="Times New Roman" w:cs="Times New Roman"/>
-                      <w:szCs w:val="24"/>
-                    </w:rPr>
-                    <w:t>largest</w:t>
-                  </w:r>
-                  <w:r>
-                    <w:rPr>
-                      <w:rFonts w:ascii="Times New Roman" w:hAnsi="Times New Roman" w:cs="Times New Roman"/>
-                      <w:szCs w:val="24"/>
-                    </w:rPr>
-                    <w:t xml:space="preserve"> day for rent.</w:t>
+                    <w:t>System wills display the largest day for rent.</w:t>
                   </w:r>
                 </w:p>
               </w:tc>
@@ -10094,7 +10073,7 @@
                 <w:rFonts w:ascii="Times New Roman" w:hAnsi="Times New Roman" w:cs="Times New Roman"/>
                 <w:szCs w:val="24"/>
               </w:rPr>
-              <w:t>Book vehicle</w:t>
+              <w:t>View booking history</w:t>
             </w:r>
           </w:p>
         </w:tc>
@@ -10151,13 +10130,15 @@
                 <w:szCs w:val="24"/>
               </w:rPr>
             </w:pPr>
-            <w:r>
-              <w:rPr>
-                <w:rFonts w:ascii="Times New Roman" w:hAnsi="Times New Roman" w:cs="Times New Roman"/>
-                <w:szCs w:val="24"/>
-              </w:rPr>
-              <w:t>View booking history</w:t>
-            </w:r>
+            <w:proofErr w:type="spellStart"/>
+            <w:r>
+              <w:rPr>
+                <w:rFonts w:ascii="Times New Roman" w:hAnsi="Times New Roman" w:cs="Times New Roman"/>
+                <w:szCs w:val="24"/>
+              </w:rPr>
+              <w:t>KhoaLVD</w:t>
+            </w:r>
+            <w:proofErr w:type="spellEnd"/>
           </w:p>
         </w:tc>
       </w:tr>
@@ -10421,15 +10402,7 @@
                 <w:b w:val="0"/>
                 <w:szCs w:val="24"/>
               </w:rPr>
-              <w:t xml:space="preserve">can </w:t>
-            </w:r>
-            <w:r>
-              <w:rPr>
-                <w:rFonts w:ascii="Times New Roman" w:hAnsi="Times New Roman" w:cs="Times New Roman"/>
-                <w:b w:val="0"/>
-                <w:szCs w:val="24"/>
-              </w:rPr>
-              <w:t>view their booked history.</w:t>
+              <w:t>can view their booked history.</w:t>
             </w:r>
           </w:p>
           <w:p>
@@ -11206,9 +11179,3933 @@
           <w:szCs w:val="24"/>
         </w:rPr>
       </w:pPr>
-      <w:bookmarkStart w:id="0" w:name="_GoBack"/>
-      <w:bookmarkEnd w:id="0"/>
     </w:p>
+    <w:p>
+      <w:pPr>
+        <w:rPr>
+          <w:rFonts w:ascii="Times New Roman" w:hAnsi="Times New Roman" w:cs="Times New Roman"/>
+          <w:szCs w:val="24"/>
+        </w:rPr>
+      </w:pPr>
+      <w:r>
+        <w:rPr>
+          <w:rFonts w:ascii="Times New Roman" w:hAnsi="Times New Roman" w:cs="Times New Roman"/>
+          <w:noProof/>
+          <w:szCs w:val="24"/>
+          <w:lang w:eastAsia="ja-JP"/>
+        </w:rPr>
+        <w:drawing>
+          <wp:inline distT="0" distB="0" distL="0" distR="0">
+            <wp:extent cx="5943600" cy="2693670"/>
+            <wp:effectExtent l="0" t="0" r="0" b="0"/>
+            <wp:docPr id="1" name="Picture 1"/>
+            <wp:cNvGraphicFramePr>
+              <a:graphicFrameLocks xmlns:a="http://schemas.openxmlformats.org/drawingml/2006/main" noChangeAspect="1"/>
+            </wp:cNvGraphicFramePr>
+            <a:graphic xmlns:a="http://schemas.openxmlformats.org/drawingml/2006/main">
+              <a:graphicData uri="http://schemas.openxmlformats.org/drawingml/2006/picture">
+                <pic:pic xmlns:pic="http://schemas.openxmlformats.org/drawingml/2006/picture">
+                  <pic:nvPicPr>
+                    <pic:cNvPr id="0" name="cancelBooking.png"/>
+                    <pic:cNvPicPr/>
+                  </pic:nvPicPr>
+                  <pic:blipFill>
+                    <a:blip r:embed="rId17">
+                      <a:extLst>
+                        <a:ext uri="{28A0092B-C50C-407E-A947-70E740481C1C}">
+                          <a14:useLocalDpi xmlns:a14="http://schemas.microsoft.com/office/drawing/2010/main" val="0"/>
+                        </a:ext>
+                      </a:extLst>
+                    </a:blip>
+                    <a:stretch>
+                      <a:fillRect/>
+                    </a:stretch>
+                  </pic:blipFill>
+                  <pic:spPr>
+                    <a:xfrm>
+                      <a:off x="0" y="0"/>
+                      <a:ext cx="5943600" cy="2693670"/>
+                    </a:xfrm>
+                    <a:prstGeom prst="rect">
+                      <a:avLst/>
+                    </a:prstGeom>
+                  </pic:spPr>
+                </pic:pic>
+              </a:graphicData>
+            </a:graphic>
+          </wp:inline>
+        </w:drawing>
+      </w:r>
+    </w:p>
+    <w:p>
+      <w:pPr>
+        <w:rPr>
+          <w:rFonts w:ascii="Times New Roman" w:hAnsi="Times New Roman" w:cs="Times New Roman"/>
+          <w:szCs w:val="24"/>
+        </w:rPr>
+      </w:pPr>
+    </w:p>
+    <w:tbl>
+      <w:tblPr>
+        <w:tblStyle w:val="LightShading"/>
+        <w:tblW w:w="8745" w:type="dxa"/>
+        <w:tblInd w:w="-110" w:type="dxa"/>
+        <w:tblBorders>
+          <w:left w:val="single" w:sz="8" w:space="0" w:color="000000" w:themeColor="text1"/>
+          <w:right w:val="single" w:sz="8" w:space="0" w:color="000000" w:themeColor="text1"/>
+          <w:insideH w:val="single" w:sz="8" w:space="0" w:color="000000" w:themeColor="text1"/>
+          <w:insideV w:val="single" w:sz="8" w:space="0" w:color="000000" w:themeColor="text1"/>
+        </w:tblBorders>
+        <w:tblLook w:val="04A0" w:firstRow="1" w:lastRow="0" w:firstColumn="1" w:lastColumn="0" w:noHBand="0" w:noVBand="1"/>
+      </w:tblPr>
+      <w:tblGrid>
+        <w:gridCol w:w="2212"/>
+        <w:gridCol w:w="2160"/>
+        <w:gridCol w:w="2390"/>
+        <w:gridCol w:w="1983"/>
+      </w:tblGrid>
+      <w:tr>
+        <w:trPr>
+          <w:cnfStyle w:val="100000000000" w:firstRow="1" w:lastRow="0" w:firstColumn="0" w:lastColumn="0" w:oddVBand="0" w:evenVBand="0" w:oddHBand="0" w:evenHBand="0" w:firstRowFirstColumn="0" w:firstRowLastColumn="0" w:lastRowFirstColumn="0" w:lastRowLastColumn="0"/>
+        </w:trPr>
+        <w:tc>
+          <w:tcPr>
+            <w:cnfStyle w:val="001000000000" w:firstRow="0" w:lastRow="0" w:firstColumn="1" w:lastColumn="0" w:oddVBand="0" w:evenVBand="0" w:oddHBand="0" w:evenHBand="0" w:firstRowFirstColumn="0" w:firstRowLastColumn="0" w:lastRowFirstColumn="0" w:lastRowLastColumn="0"/>
+            <w:tcW w:w="8745" w:type="dxa"/>
+            <w:gridSpan w:val="4"/>
+            <w:tcBorders>
+              <w:top w:val="none" w:sz="0" w:space="0" w:color="auto"/>
+              <w:left w:val="none" w:sz="0" w:space="0" w:color="auto"/>
+              <w:bottom w:val="none" w:sz="0" w:space="0" w:color="auto"/>
+              <w:right w:val="none" w:sz="0" w:space="0" w:color="auto"/>
+            </w:tcBorders>
+            <w:shd w:val="clear" w:color="auto" w:fill="D9D9D9" w:themeFill="background1" w:themeFillShade="D9"/>
+          </w:tcPr>
+          <w:p>
+            <w:pPr>
+              <w:rPr>
+                <w:rFonts w:ascii="Times New Roman" w:hAnsi="Times New Roman" w:cs="Times New Roman"/>
+                <w:szCs w:val="24"/>
+              </w:rPr>
+            </w:pPr>
+            <w:r>
+              <w:rPr>
+                <w:rFonts w:ascii="Times New Roman" w:hAnsi="Times New Roman" w:cs="Times New Roman"/>
+                <w:szCs w:val="24"/>
+              </w:rPr>
+              <w:t>USE CASE – US01</w:t>
+            </w:r>
+          </w:p>
+        </w:tc>
+      </w:tr>
+      <w:tr>
+        <w:trPr>
+          <w:cnfStyle w:val="000000100000" w:firstRow="0" w:lastRow="0" w:firstColumn="0" w:lastColumn="0" w:oddVBand="0" w:evenVBand="0" w:oddHBand="1" w:evenHBand="0" w:firstRowFirstColumn="0" w:firstRowLastColumn="0" w:lastRowFirstColumn="0" w:lastRowLastColumn="0"/>
+        </w:trPr>
+        <w:tc>
+          <w:tcPr>
+            <w:cnfStyle w:val="001000000000" w:firstRow="0" w:lastRow="0" w:firstColumn="1" w:lastColumn="0" w:oddVBand="0" w:evenVBand="0" w:oddHBand="0" w:evenHBand="0" w:firstRowFirstColumn="0" w:firstRowLastColumn="0" w:lastRowFirstColumn="0" w:lastRowLastColumn="0"/>
+            <w:tcW w:w="2212" w:type="dxa"/>
+            <w:tcBorders>
+              <w:top w:val="single" w:sz="4" w:space="0" w:color="auto"/>
+              <w:left w:val="single" w:sz="4" w:space="0" w:color="auto"/>
+              <w:bottom w:val="single" w:sz="4" w:space="0" w:color="auto"/>
+              <w:right w:val="single" w:sz="4" w:space="0" w:color="auto"/>
+            </w:tcBorders>
+            <w:shd w:val="clear" w:color="auto" w:fill="D9D9D9" w:themeFill="background1" w:themeFillShade="D9"/>
+          </w:tcPr>
+          <w:p>
+            <w:pPr>
+              <w:rPr>
+                <w:rFonts w:ascii="Times New Roman" w:hAnsi="Times New Roman" w:cs="Times New Roman"/>
+                <w:szCs w:val="24"/>
+              </w:rPr>
+            </w:pPr>
+            <w:r>
+              <w:rPr>
+                <w:rFonts w:ascii="Times New Roman" w:hAnsi="Times New Roman" w:cs="Times New Roman"/>
+                <w:szCs w:val="24"/>
+              </w:rPr>
+              <w:t>Use Case No.</w:t>
+            </w:r>
+          </w:p>
+        </w:tc>
+        <w:tc>
+          <w:tcPr>
+            <w:tcW w:w="2160" w:type="dxa"/>
+            <w:tcBorders>
+              <w:left w:val="single" w:sz="4" w:space="0" w:color="auto"/>
+              <w:right w:val="single" w:sz="4" w:space="0" w:color="auto"/>
+            </w:tcBorders>
+            <w:shd w:val="clear" w:color="auto" w:fill="FFFFFF" w:themeFill="background1"/>
+          </w:tcPr>
+          <w:p>
+            <w:pPr>
+              <w:cnfStyle w:val="000000100000" w:firstRow="0" w:lastRow="0" w:firstColumn="0" w:lastColumn="0" w:oddVBand="0" w:evenVBand="0" w:oddHBand="1" w:evenHBand="0" w:firstRowFirstColumn="0" w:firstRowLastColumn="0" w:lastRowFirstColumn="0" w:lastRowLastColumn="0"/>
+              <w:rPr>
+                <w:rFonts w:ascii="Times New Roman" w:hAnsi="Times New Roman" w:cs="Times New Roman"/>
+                <w:szCs w:val="24"/>
+              </w:rPr>
+            </w:pPr>
+            <w:r>
+              <w:rPr>
+                <w:rFonts w:ascii="Times New Roman" w:hAnsi="Times New Roman" w:cs="Times New Roman"/>
+                <w:szCs w:val="24"/>
+              </w:rPr>
+              <w:t>US01</w:t>
+            </w:r>
+          </w:p>
+        </w:tc>
+        <w:tc>
+          <w:tcPr>
+            <w:tcW w:w="2390" w:type="dxa"/>
+            <w:tcBorders>
+              <w:top w:val="single" w:sz="4" w:space="0" w:color="auto"/>
+              <w:left w:val="single" w:sz="4" w:space="0" w:color="auto"/>
+              <w:bottom w:val="single" w:sz="4" w:space="0" w:color="auto"/>
+              <w:right w:val="single" w:sz="4" w:space="0" w:color="auto"/>
+            </w:tcBorders>
+            <w:shd w:val="clear" w:color="auto" w:fill="D9D9D9" w:themeFill="background1" w:themeFillShade="D9"/>
+          </w:tcPr>
+          <w:p>
+            <w:pPr>
+              <w:cnfStyle w:val="000000100000" w:firstRow="0" w:lastRow="0" w:firstColumn="0" w:lastColumn="0" w:oddVBand="0" w:evenVBand="0" w:oddHBand="1" w:evenHBand="0" w:firstRowFirstColumn="0" w:firstRowLastColumn="0" w:lastRowFirstColumn="0" w:lastRowLastColumn="0"/>
+              <w:rPr>
+                <w:rFonts w:ascii="Times New Roman" w:hAnsi="Times New Roman" w:cs="Times New Roman"/>
+                <w:b/>
+                <w:szCs w:val="24"/>
+              </w:rPr>
+            </w:pPr>
+            <w:r>
+              <w:rPr>
+                <w:rFonts w:ascii="Times New Roman" w:hAnsi="Times New Roman" w:cs="Times New Roman"/>
+                <w:b/>
+                <w:szCs w:val="24"/>
+              </w:rPr>
+              <w:t>Use Case Version</w:t>
+            </w:r>
+          </w:p>
+        </w:tc>
+        <w:tc>
+          <w:tcPr>
+            <w:tcW w:w="1983" w:type="dxa"/>
+            <w:tcBorders>
+              <w:top w:val="single" w:sz="4" w:space="0" w:color="auto"/>
+              <w:left w:val="single" w:sz="4" w:space="0" w:color="auto"/>
+              <w:bottom w:val="single" w:sz="4" w:space="0" w:color="auto"/>
+              <w:right w:val="single" w:sz="4" w:space="0" w:color="auto"/>
+            </w:tcBorders>
+            <w:shd w:val="clear" w:color="auto" w:fill="FFFFFF" w:themeFill="background1"/>
+          </w:tcPr>
+          <w:p>
+            <w:pPr>
+              <w:cnfStyle w:val="000000100000" w:firstRow="0" w:lastRow="0" w:firstColumn="0" w:lastColumn="0" w:oddVBand="0" w:evenVBand="0" w:oddHBand="1" w:evenHBand="0" w:firstRowFirstColumn="0" w:firstRowLastColumn="0" w:lastRowFirstColumn="0" w:lastRowLastColumn="0"/>
+              <w:rPr>
+                <w:rFonts w:ascii="Times New Roman" w:hAnsi="Times New Roman" w:cs="Times New Roman"/>
+                <w:szCs w:val="24"/>
+              </w:rPr>
+            </w:pPr>
+            <w:r>
+              <w:rPr>
+                <w:rFonts w:ascii="Times New Roman" w:hAnsi="Times New Roman" w:cs="Times New Roman"/>
+                <w:szCs w:val="24"/>
+              </w:rPr>
+              <w:t>2.0</w:t>
+            </w:r>
+          </w:p>
+        </w:tc>
+      </w:tr>
+      <w:tr>
+        <w:tc>
+          <w:tcPr>
+            <w:cnfStyle w:val="001000000000" w:firstRow="0" w:lastRow="0" w:firstColumn="1" w:lastColumn="0" w:oddVBand="0" w:evenVBand="0" w:oddHBand="0" w:evenHBand="0" w:firstRowFirstColumn="0" w:firstRowLastColumn="0" w:lastRowFirstColumn="0" w:lastRowLastColumn="0"/>
+            <w:tcW w:w="2212" w:type="dxa"/>
+            <w:tcBorders>
+              <w:top w:val="single" w:sz="4" w:space="0" w:color="auto"/>
+              <w:bottom w:val="single" w:sz="4" w:space="0" w:color="auto"/>
+            </w:tcBorders>
+            <w:shd w:val="clear" w:color="auto" w:fill="D9D9D9" w:themeFill="background1" w:themeFillShade="D9"/>
+          </w:tcPr>
+          <w:p>
+            <w:pPr>
+              <w:rPr>
+                <w:rFonts w:ascii="Times New Roman" w:hAnsi="Times New Roman" w:cs="Times New Roman"/>
+                <w:szCs w:val="24"/>
+              </w:rPr>
+            </w:pPr>
+            <w:r>
+              <w:rPr>
+                <w:rFonts w:ascii="Times New Roman" w:hAnsi="Times New Roman" w:cs="Times New Roman"/>
+                <w:szCs w:val="24"/>
+              </w:rPr>
+              <w:t>Use Case Name</w:t>
+            </w:r>
+          </w:p>
+        </w:tc>
+        <w:tc>
+          <w:tcPr>
+            <w:tcW w:w="6533" w:type="dxa"/>
+            <w:gridSpan w:val="3"/>
+            <w:tcBorders>
+              <w:bottom w:val="single" w:sz="4" w:space="0" w:color="auto"/>
+            </w:tcBorders>
+          </w:tcPr>
+          <w:p>
+            <w:pPr>
+              <w:cnfStyle w:val="000000000000" w:firstRow="0" w:lastRow="0" w:firstColumn="0" w:lastColumn="0" w:oddVBand="0" w:evenVBand="0" w:oddHBand="0" w:evenHBand="0" w:firstRowFirstColumn="0" w:firstRowLastColumn="0" w:lastRowFirstColumn="0" w:lastRowLastColumn="0"/>
+              <w:rPr>
+                <w:rFonts w:ascii="Times New Roman" w:hAnsi="Times New Roman" w:cs="Times New Roman"/>
+                <w:szCs w:val="24"/>
+              </w:rPr>
+            </w:pPr>
+            <w:r>
+              <w:rPr>
+                <w:rFonts w:ascii="Times New Roman" w:hAnsi="Times New Roman" w:cs="Times New Roman"/>
+                <w:szCs w:val="24"/>
+              </w:rPr>
+              <w:t>Cancel booking</w:t>
+            </w:r>
+          </w:p>
+        </w:tc>
+      </w:tr>
+      <w:tr>
+        <w:trPr>
+          <w:cnfStyle w:val="000000100000" w:firstRow="0" w:lastRow="0" w:firstColumn="0" w:lastColumn="0" w:oddVBand="0" w:evenVBand="0" w:oddHBand="1" w:evenHBand="0" w:firstRowFirstColumn="0" w:firstRowLastColumn="0" w:lastRowFirstColumn="0" w:lastRowLastColumn="0"/>
+        </w:trPr>
+        <w:tc>
+          <w:tcPr>
+            <w:cnfStyle w:val="001000000000" w:firstRow="0" w:lastRow="0" w:firstColumn="1" w:lastColumn="0" w:oddVBand="0" w:evenVBand="0" w:oddHBand="0" w:evenHBand="0" w:firstRowFirstColumn="0" w:firstRowLastColumn="0" w:lastRowFirstColumn="0" w:lastRowLastColumn="0"/>
+            <w:tcW w:w="2212" w:type="dxa"/>
+            <w:tcBorders>
+              <w:top w:val="single" w:sz="4" w:space="0" w:color="auto"/>
+              <w:left w:val="single" w:sz="4" w:space="0" w:color="auto"/>
+              <w:bottom w:val="single" w:sz="4" w:space="0" w:color="auto"/>
+              <w:right w:val="single" w:sz="4" w:space="0" w:color="auto"/>
+            </w:tcBorders>
+            <w:shd w:val="clear" w:color="auto" w:fill="D9D9D9" w:themeFill="background1" w:themeFillShade="D9"/>
+          </w:tcPr>
+          <w:p>
+            <w:pPr>
+              <w:rPr>
+                <w:rFonts w:ascii="Times New Roman" w:hAnsi="Times New Roman" w:cs="Times New Roman"/>
+                <w:szCs w:val="24"/>
+              </w:rPr>
+            </w:pPr>
+            <w:r>
+              <w:rPr>
+                <w:rFonts w:ascii="Times New Roman" w:hAnsi="Times New Roman" w:cs="Times New Roman"/>
+                <w:szCs w:val="24"/>
+              </w:rPr>
+              <w:t>Author</w:t>
+            </w:r>
+          </w:p>
+        </w:tc>
+        <w:tc>
+          <w:tcPr>
+            <w:tcW w:w="6533" w:type="dxa"/>
+            <w:gridSpan w:val="3"/>
+            <w:tcBorders>
+              <w:top w:val="single" w:sz="4" w:space="0" w:color="auto"/>
+              <w:left w:val="single" w:sz="4" w:space="0" w:color="auto"/>
+              <w:bottom w:val="single" w:sz="4" w:space="0" w:color="auto"/>
+              <w:right w:val="single" w:sz="4" w:space="0" w:color="auto"/>
+            </w:tcBorders>
+            <w:shd w:val="clear" w:color="auto" w:fill="FFFFFF" w:themeFill="background1"/>
+          </w:tcPr>
+          <w:p>
+            <w:pPr>
+              <w:cnfStyle w:val="000000100000" w:firstRow="0" w:lastRow="0" w:firstColumn="0" w:lastColumn="0" w:oddVBand="0" w:evenVBand="0" w:oddHBand="1" w:evenHBand="0" w:firstRowFirstColumn="0" w:firstRowLastColumn="0" w:lastRowFirstColumn="0" w:lastRowLastColumn="0"/>
+              <w:rPr>
+                <w:rFonts w:ascii="Times New Roman" w:hAnsi="Times New Roman" w:cs="Times New Roman"/>
+                <w:szCs w:val="24"/>
+              </w:rPr>
+            </w:pPr>
+            <w:proofErr w:type="spellStart"/>
+            <w:r>
+              <w:rPr>
+                <w:rFonts w:ascii="Times New Roman" w:hAnsi="Times New Roman" w:cs="Times New Roman"/>
+                <w:szCs w:val="24"/>
+              </w:rPr>
+              <w:t>KhoaLVD</w:t>
+            </w:r>
+            <w:proofErr w:type="spellEnd"/>
+          </w:p>
+        </w:tc>
+      </w:tr>
+      <w:tr>
+        <w:tc>
+          <w:tcPr>
+            <w:cnfStyle w:val="001000000000" w:firstRow="0" w:lastRow="0" w:firstColumn="1" w:lastColumn="0" w:oddVBand="0" w:evenVBand="0" w:oddHBand="0" w:evenHBand="0" w:firstRowFirstColumn="0" w:firstRowLastColumn="0" w:lastRowFirstColumn="0" w:lastRowLastColumn="0"/>
+            <w:tcW w:w="2212" w:type="dxa"/>
+            <w:tcBorders>
+              <w:top w:val="single" w:sz="4" w:space="0" w:color="auto"/>
+              <w:bottom w:val="single" w:sz="4" w:space="0" w:color="auto"/>
+            </w:tcBorders>
+            <w:shd w:val="clear" w:color="auto" w:fill="D9D9D9" w:themeFill="background1" w:themeFillShade="D9"/>
+          </w:tcPr>
+          <w:p>
+            <w:pPr>
+              <w:rPr>
+                <w:rFonts w:ascii="Times New Roman" w:hAnsi="Times New Roman" w:cs="Times New Roman"/>
+                <w:szCs w:val="24"/>
+              </w:rPr>
+            </w:pPr>
+            <w:r>
+              <w:rPr>
+                <w:rFonts w:ascii="Times New Roman" w:hAnsi="Times New Roman" w:cs="Times New Roman"/>
+                <w:szCs w:val="24"/>
+              </w:rPr>
+              <w:lastRenderedPageBreak/>
+              <w:t>Date</w:t>
+            </w:r>
+          </w:p>
+        </w:tc>
+        <w:tc>
+          <w:tcPr>
+            <w:tcW w:w="2160" w:type="dxa"/>
+            <w:tcBorders>
+              <w:top w:val="single" w:sz="4" w:space="0" w:color="auto"/>
+              <w:bottom w:val="single" w:sz="4" w:space="0" w:color="auto"/>
+            </w:tcBorders>
+            <w:shd w:val="clear" w:color="auto" w:fill="FFFFFF" w:themeFill="background1"/>
+          </w:tcPr>
+          <w:p>
+            <w:pPr>
+              <w:cnfStyle w:val="000000000000" w:firstRow="0" w:lastRow="0" w:firstColumn="0" w:lastColumn="0" w:oddVBand="0" w:evenVBand="0" w:oddHBand="0" w:evenHBand="0" w:firstRowFirstColumn="0" w:firstRowLastColumn="0" w:lastRowFirstColumn="0" w:lastRowLastColumn="0"/>
+              <w:rPr>
+                <w:rFonts w:ascii="Times New Roman" w:hAnsi="Times New Roman" w:cs="Times New Roman"/>
+                <w:szCs w:val="24"/>
+              </w:rPr>
+            </w:pPr>
+            <w:r>
+              <w:rPr>
+                <w:rFonts w:ascii="Times New Roman" w:hAnsi="Times New Roman" w:cs="Times New Roman"/>
+                <w:szCs w:val="24"/>
+              </w:rPr>
+              <w:t>07</w:t>
+            </w:r>
+            <w:r>
+              <w:rPr>
+                <w:rFonts w:ascii="Times New Roman" w:hAnsi="Times New Roman" w:cs="Times New Roman"/>
+                <w:szCs w:val="24"/>
+              </w:rPr>
+              <w:t>/11/2016</w:t>
+            </w:r>
+          </w:p>
+        </w:tc>
+        <w:tc>
+          <w:tcPr>
+            <w:tcW w:w="2390" w:type="dxa"/>
+            <w:tcBorders>
+              <w:top w:val="single" w:sz="4" w:space="0" w:color="auto"/>
+              <w:bottom w:val="single" w:sz="4" w:space="0" w:color="auto"/>
+            </w:tcBorders>
+            <w:shd w:val="clear" w:color="auto" w:fill="D9D9D9" w:themeFill="background1" w:themeFillShade="D9"/>
+          </w:tcPr>
+          <w:p>
+            <w:pPr>
+              <w:cnfStyle w:val="000000000000" w:firstRow="0" w:lastRow="0" w:firstColumn="0" w:lastColumn="0" w:oddVBand="0" w:evenVBand="0" w:oddHBand="0" w:evenHBand="0" w:firstRowFirstColumn="0" w:firstRowLastColumn="0" w:lastRowFirstColumn="0" w:lastRowLastColumn="0"/>
+              <w:rPr>
+                <w:rFonts w:ascii="Times New Roman" w:hAnsi="Times New Roman" w:cs="Times New Roman"/>
+                <w:b/>
+                <w:szCs w:val="24"/>
+              </w:rPr>
+            </w:pPr>
+            <w:r>
+              <w:rPr>
+                <w:rFonts w:ascii="Times New Roman" w:hAnsi="Times New Roman" w:cs="Times New Roman"/>
+                <w:b/>
+                <w:szCs w:val="24"/>
+              </w:rPr>
+              <w:t>Priority</w:t>
+            </w:r>
+          </w:p>
+        </w:tc>
+        <w:tc>
+          <w:tcPr>
+            <w:tcW w:w="1983" w:type="dxa"/>
+            <w:tcBorders>
+              <w:top w:val="single" w:sz="4" w:space="0" w:color="auto"/>
+              <w:bottom w:val="single" w:sz="4" w:space="0" w:color="auto"/>
+            </w:tcBorders>
+            <w:shd w:val="clear" w:color="auto" w:fill="FFFFFF" w:themeFill="background1"/>
+          </w:tcPr>
+          <w:p>
+            <w:pPr>
+              <w:cnfStyle w:val="000000000000" w:firstRow="0" w:lastRow="0" w:firstColumn="0" w:lastColumn="0" w:oddVBand="0" w:evenVBand="0" w:oddHBand="0" w:evenHBand="0" w:firstRowFirstColumn="0" w:firstRowLastColumn="0" w:lastRowFirstColumn="0" w:lastRowLastColumn="0"/>
+              <w:rPr>
+                <w:rFonts w:ascii="Times New Roman" w:hAnsi="Times New Roman" w:cs="Times New Roman"/>
+                <w:szCs w:val="24"/>
+              </w:rPr>
+            </w:pPr>
+            <w:r>
+              <w:rPr>
+                <w:rFonts w:ascii="Times New Roman" w:hAnsi="Times New Roman" w:cs="Times New Roman"/>
+                <w:szCs w:val="24"/>
+              </w:rPr>
+              <w:t>High</w:t>
+            </w:r>
+          </w:p>
+        </w:tc>
+      </w:tr>
+      <w:tr>
+        <w:trPr>
+          <w:cnfStyle w:val="000000100000" w:firstRow="0" w:lastRow="0" w:firstColumn="0" w:lastColumn="0" w:oddVBand="0" w:evenVBand="0" w:oddHBand="1" w:evenHBand="0" w:firstRowFirstColumn="0" w:firstRowLastColumn="0" w:lastRowFirstColumn="0" w:lastRowLastColumn="0"/>
+        </w:trPr>
+        <w:tc>
+          <w:tcPr>
+            <w:cnfStyle w:val="001000000000" w:firstRow="0" w:lastRow="0" w:firstColumn="1" w:lastColumn="0" w:oddVBand="0" w:evenVBand="0" w:oddHBand="0" w:evenHBand="0" w:firstRowFirstColumn="0" w:firstRowLastColumn="0" w:lastRowFirstColumn="0" w:lastRowLastColumn="0"/>
+            <w:tcW w:w="8745" w:type="dxa"/>
+            <w:gridSpan w:val="4"/>
+            <w:tcBorders>
+              <w:top w:val="single" w:sz="4" w:space="0" w:color="auto"/>
+              <w:left w:val="single" w:sz="4" w:space="0" w:color="auto"/>
+              <w:bottom w:val="single" w:sz="4" w:space="0" w:color="auto"/>
+              <w:right w:val="single" w:sz="4" w:space="0" w:color="auto"/>
+            </w:tcBorders>
+            <w:shd w:val="clear" w:color="auto" w:fill="FFFFFF" w:themeFill="background1"/>
+          </w:tcPr>
+          <w:p>
+            <w:pPr>
+              <w:rPr>
+                <w:rFonts w:ascii="Times New Roman" w:hAnsi="Times New Roman" w:cs="Times New Roman"/>
+                <w:b w:val="0"/>
+                <w:szCs w:val="24"/>
+              </w:rPr>
+            </w:pPr>
+            <w:r>
+              <w:rPr>
+                <w:rFonts w:ascii="Times New Roman" w:hAnsi="Times New Roman" w:cs="Times New Roman"/>
+                <w:szCs w:val="24"/>
+              </w:rPr>
+              <w:t>Actor:</w:t>
+            </w:r>
+          </w:p>
+          <w:p>
+            <w:pPr>
+              <w:numPr>
+                <w:ilvl w:val="0"/>
+                <w:numId w:val="1"/>
+              </w:numPr>
+              <w:spacing w:after="0" w:line="240" w:lineRule="auto"/>
+              <w:rPr>
+                <w:rFonts w:ascii="Times New Roman" w:hAnsi="Times New Roman" w:cs="Times New Roman"/>
+                <w:b w:val="0"/>
+                <w:szCs w:val="24"/>
+              </w:rPr>
+            </w:pPr>
+            <w:r>
+              <w:rPr>
+                <w:rFonts w:ascii="Times New Roman" w:hAnsi="Times New Roman" w:cs="Times New Roman"/>
+                <w:b w:val="0"/>
+                <w:szCs w:val="24"/>
+              </w:rPr>
+              <w:t>Customer</w:t>
+            </w:r>
+          </w:p>
+          <w:p>
+            <w:pPr>
+              <w:rPr>
+                <w:rFonts w:ascii="Times New Roman" w:hAnsi="Times New Roman" w:cs="Times New Roman"/>
+                <w:b w:val="0"/>
+                <w:szCs w:val="24"/>
+              </w:rPr>
+            </w:pPr>
+            <w:r>
+              <w:rPr>
+                <w:rFonts w:ascii="Times New Roman" w:hAnsi="Times New Roman" w:cs="Times New Roman"/>
+                <w:szCs w:val="24"/>
+              </w:rPr>
+              <w:t>Summary:</w:t>
+            </w:r>
+          </w:p>
+          <w:p>
+            <w:pPr>
+              <w:numPr>
+                <w:ilvl w:val="0"/>
+                <w:numId w:val="1"/>
+              </w:numPr>
+              <w:spacing w:after="0" w:line="240" w:lineRule="auto"/>
+              <w:rPr>
+                <w:rFonts w:ascii="Times New Roman" w:hAnsi="Times New Roman" w:cs="Times New Roman"/>
+                <w:b w:val="0"/>
+                <w:szCs w:val="24"/>
+              </w:rPr>
+            </w:pPr>
+            <w:r>
+              <w:rPr>
+                <w:rFonts w:ascii="Times New Roman" w:hAnsi="Times New Roman" w:cs="Times New Roman"/>
+                <w:b w:val="0"/>
+                <w:szCs w:val="24"/>
+              </w:rPr>
+              <w:t xml:space="preserve">This use case allows </w:t>
+            </w:r>
+            <w:r>
+              <w:rPr>
+                <w:rFonts w:ascii="Times New Roman" w:hAnsi="Times New Roman" w:cs="Times New Roman"/>
+                <w:b w:val="0"/>
+                <w:szCs w:val="24"/>
+              </w:rPr>
+              <w:t xml:space="preserve">customer to </w:t>
+            </w:r>
+            <w:r>
+              <w:rPr>
+                <w:rFonts w:ascii="Times New Roman" w:hAnsi="Times New Roman" w:cs="Times New Roman"/>
+                <w:b w:val="0"/>
+                <w:szCs w:val="24"/>
+              </w:rPr>
+              <w:t>cancel their booking</w:t>
+            </w:r>
+            <w:r>
+              <w:rPr>
+                <w:rFonts w:ascii="Times New Roman" w:hAnsi="Times New Roman" w:cs="Times New Roman"/>
+                <w:b w:val="0"/>
+                <w:szCs w:val="24"/>
+              </w:rPr>
+              <w:t>.</w:t>
+            </w:r>
+          </w:p>
+          <w:p>
+            <w:pPr>
+              <w:rPr>
+                <w:rFonts w:ascii="Times New Roman" w:hAnsi="Times New Roman" w:cs="Times New Roman"/>
+                <w:b w:val="0"/>
+                <w:szCs w:val="24"/>
+              </w:rPr>
+            </w:pPr>
+            <w:r>
+              <w:rPr>
+                <w:rFonts w:ascii="Times New Roman" w:hAnsi="Times New Roman" w:cs="Times New Roman"/>
+                <w:szCs w:val="24"/>
+              </w:rPr>
+              <w:t>Goal:</w:t>
+            </w:r>
+          </w:p>
+          <w:p>
+            <w:pPr>
+              <w:numPr>
+                <w:ilvl w:val="0"/>
+                <w:numId w:val="1"/>
+              </w:numPr>
+              <w:spacing w:after="0" w:line="240" w:lineRule="auto"/>
+              <w:rPr>
+                <w:rFonts w:ascii="Times New Roman" w:hAnsi="Times New Roman" w:cs="Times New Roman"/>
+                <w:b w:val="0"/>
+                <w:szCs w:val="24"/>
+              </w:rPr>
+            </w:pPr>
+            <w:r>
+              <w:rPr>
+                <w:rFonts w:ascii="Times New Roman" w:hAnsi="Times New Roman" w:cs="Times New Roman"/>
+                <w:b w:val="0"/>
+                <w:szCs w:val="24"/>
+              </w:rPr>
+              <w:t xml:space="preserve">Customer can </w:t>
+            </w:r>
+            <w:r>
+              <w:rPr>
+                <w:rFonts w:ascii="Times New Roman" w:hAnsi="Times New Roman" w:cs="Times New Roman"/>
+                <w:b w:val="0"/>
+                <w:szCs w:val="24"/>
+              </w:rPr>
+              <w:t>cancel their renting or booking vehicle.</w:t>
+            </w:r>
+          </w:p>
+          <w:p>
+            <w:pPr>
+              <w:rPr>
+                <w:rFonts w:ascii="Times New Roman" w:hAnsi="Times New Roman" w:cs="Times New Roman"/>
+                <w:b w:val="0"/>
+                <w:szCs w:val="24"/>
+              </w:rPr>
+            </w:pPr>
+            <w:r>
+              <w:rPr>
+                <w:rFonts w:ascii="Times New Roman" w:hAnsi="Times New Roman" w:cs="Times New Roman"/>
+                <w:szCs w:val="24"/>
+              </w:rPr>
+              <w:t>Triggers:</w:t>
+            </w:r>
+          </w:p>
+          <w:p>
+            <w:pPr>
+              <w:numPr>
+                <w:ilvl w:val="0"/>
+                <w:numId w:val="1"/>
+              </w:numPr>
+              <w:spacing w:after="0" w:line="240" w:lineRule="auto"/>
+              <w:rPr>
+                <w:rFonts w:ascii="Times New Roman" w:hAnsi="Times New Roman" w:cs="Times New Roman"/>
+                <w:b w:val="0"/>
+                <w:szCs w:val="24"/>
+              </w:rPr>
+            </w:pPr>
+            <w:r>
+              <w:rPr>
+                <w:rFonts w:ascii="Times New Roman" w:hAnsi="Times New Roman" w:cs="Times New Roman"/>
+                <w:b w:val="0"/>
+                <w:szCs w:val="24"/>
+              </w:rPr>
+              <w:t>Customer clicks on “</w:t>
+            </w:r>
+            <w:proofErr w:type="spellStart"/>
+            <w:r>
+              <w:rPr>
+                <w:rFonts w:ascii="Times New Roman" w:hAnsi="Times New Roman" w:cs="Times New Roman"/>
+                <w:b w:val="0"/>
+                <w:szCs w:val="24"/>
+              </w:rPr>
+              <w:t>Lịch</w:t>
+            </w:r>
+            <w:proofErr w:type="spellEnd"/>
+            <w:r>
+              <w:rPr>
+                <w:rFonts w:ascii="Times New Roman" w:hAnsi="Times New Roman" w:cs="Times New Roman"/>
+                <w:b w:val="0"/>
+                <w:szCs w:val="24"/>
+              </w:rPr>
+              <w:t xml:space="preserve"> </w:t>
+            </w:r>
+            <w:proofErr w:type="spellStart"/>
+            <w:r>
+              <w:rPr>
+                <w:rFonts w:ascii="Times New Roman" w:hAnsi="Times New Roman" w:cs="Times New Roman"/>
+                <w:b w:val="0"/>
+                <w:szCs w:val="24"/>
+              </w:rPr>
+              <w:t>sử</w:t>
+            </w:r>
+            <w:proofErr w:type="spellEnd"/>
+            <w:r>
+              <w:rPr>
+                <w:rFonts w:ascii="Times New Roman" w:hAnsi="Times New Roman" w:cs="Times New Roman"/>
+                <w:b w:val="0"/>
+                <w:szCs w:val="24"/>
+              </w:rPr>
+              <w:t xml:space="preserve"> </w:t>
+            </w:r>
+            <w:proofErr w:type="spellStart"/>
+            <w:r>
+              <w:rPr>
+                <w:rFonts w:ascii="Times New Roman" w:hAnsi="Times New Roman" w:cs="Times New Roman"/>
+                <w:b w:val="0"/>
+                <w:szCs w:val="24"/>
+              </w:rPr>
+              <w:t>đặ</w:t>
+            </w:r>
+            <w:r>
+              <w:rPr>
+                <w:rFonts w:ascii="Times New Roman" w:hAnsi="Times New Roman" w:cs="Times New Roman"/>
+                <w:b w:val="0"/>
+                <w:szCs w:val="24"/>
+              </w:rPr>
+              <w:t>t</w:t>
+            </w:r>
+            <w:proofErr w:type="spellEnd"/>
+            <w:r>
+              <w:rPr>
+                <w:rFonts w:ascii="Times New Roman" w:hAnsi="Times New Roman" w:cs="Times New Roman"/>
+                <w:b w:val="0"/>
+                <w:szCs w:val="24"/>
+              </w:rPr>
+              <w:t xml:space="preserve"> </w:t>
+            </w:r>
+            <w:proofErr w:type="spellStart"/>
+            <w:proofErr w:type="gramStart"/>
+            <w:r>
+              <w:rPr>
+                <w:rFonts w:ascii="Times New Roman" w:hAnsi="Times New Roman" w:cs="Times New Roman"/>
+                <w:b w:val="0"/>
+                <w:szCs w:val="24"/>
+              </w:rPr>
+              <w:t>xe</w:t>
+            </w:r>
+            <w:proofErr w:type="spellEnd"/>
+            <w:proofErr w:type="gramEnd"/>
+            <w:r>
+              <w:rPr>
+                <w:rFonts w:ascii="Times New Roman" w:hAnsi="Times New Roman" w:cs="Times New Roman"/>
+                <w:b w:val="0"/>
+                <w:szCs w:val="24"/>
+              </w:rPr>
+              <w:t>” at navigation bar and choose “</w:t>
+            </w:r>
+            <w:proofErr w:type="spellStart"/>
+            <w:r>
+              <w:rPr>
+                <w:rFonts w:ascii="Times New Roman" w:hAnsi="Times New Roman" w:cs="Times New Roman"/>
+                <w:b w:val="0"/>
+                <w:szCs w:val="24"/>
+              </w:rPr>
+              <w:t>Hủy</w:t>
+            </w:r>
+            <w:proofErr w:type="spellEnd"/>
+            <w:r>
+              <w:rPr>
+                <w:rFonts w:ascii="Times New Roman" w:hAnsi="Times New Roman" w:cs="Times New Roman"/>
+                <w:b w:val="0"/>
+                <w:szCs w:val="24"/>
+              </w:rPr>
+              <w:t xml:space="preserve"> </w:t>
+            </w:r>
+            <w:proofErr w:type="spellStart"/>
+            <w:r>
+              <w:rPr>
+                <w:rFonts w:ascii="Times New Roman" w:hAnsi="Times New Roman" w:cs="Times New Roman"/>
+                <w:b w:val="0"/>
+                <w:szCs w:val="24"/>
+              </w:rPr>
+              <w:t>đặt</w:t>
+            </w:r>
+            <w:proofErr w:type="spellEnd"/>
+            <w:r>
+              <w:rPr>
+                <w:rFonts w:ascii="Times New Roman" w:hAnsi="Times New Roman" w:cs="Times New Roman"/>
+                <w:b w:val="0"/>
+                <w:szCs w:val="24"/>
+              </w:rPr>
+              <w:t xml:space="preserve"> </w:t>
+            </w:r>
+            <w:proofErr w:type="spellStart"/>
+            <w:r>
+              <w:rPr>
+                <w:rFonts w:ascii="Times New Roman" w:hAnsi="Times New Roman" w:cs="Times New Roman"/>
+                <w:b w:val="0"/>
+                <w:szCs w:val="24"/>
+              </w:rPr>
+              <w:t>xe</w:t>
+            </w:r>
+            <w:proofErr w:type="spellEnd"/>
+            <w:r>
+              <w:rPr>
+                <w:rFonts w:ascii="Times New Roman" w:hAnsi="Times New Roman" w:cs="Times New Roman"/>
+                <w:b w:val="0"/>
+                <w:szCs w:val="24"/>
+              </w:rPr>
+              <w:t>” at “</w:t>
+            </w:r>
+            <w:proofErr w:type="spellStart"/>
+            <w:r>
+              <w:rPr>
+                <w:rFonts w:ascii="Times New Roman" w:hAnsi="Times New Roman" w:cs="Times New Roman"/>
+                <w:b w:val="0"/>
+                <w:szCs w:val="24"/>
+              </w:rPr>
+              <w:t>Thao</w:t>
+            </w:r>
+            <w:proofErr w:type="spellEnd"/>
+            <w:r>
+              <w:rPr>
+                <w:rFonts w:ascii="Times New Roman" w:hAnsi="Times New Roman" w:cs="Times New Roman"/>
+                <w:b w:val="0"/>
+                <w:szCs w:val="24"/>
+              </w:rPr>
+              <w:t xml:space="preserve"> </w:t>
+            </w:r>
+            <w:proofErr w:type="spellStart"/>
+            <w:r>
+              <w:rPr>
+                <w:rFonts w:ascii="Times New Roman" w:hAnsi="Times New Roman" w:cs="Times New Roman"/>
+                <w:b w:val="0"/>
+                <w:szCs w:val="24"/>
+              </w:rPr>
+              <w:t>tác</w:t>
+            </w:r>
+            <w:proofErr w:type="spellEnd"/>
+            <w:r>
+              <w:rPr>
+                <w:rFonts w:ascii="Times New Roman" w:hAnsi="Times New Roman" w:cs="Times New Roman"/>
+                <w:b w:val="0"/>
+                <w:szCs w:val="24"/>
+              </w:rPr>
+              <w:t>” button.</w:t>
+            </w:r>
+          </w:p>
+          <w:p>
+            <w:pPr>
+              <w:spacing w:after="0" w:line="240" w:lineRule="auto"/>
+              <w:ind w:left="720"/>
+              <w:rPr>
+                <w:rFonts w:ascii="Times New Roman" w:hAnsi="Times New Roman" w:cs="Times New Roman"/>
+                <w:b w:val="0"/>
+                <w:szCs w:val="24"/>
+              </w:rPr>
+            </w:pPr>
+          </w:p>
+          <w:p>
+            <w:pPr>
+              <w:rPr>
+                <w:rFonts w:ascii="Times New Roman" w:hAnsi="Times New Roman" w:cs="Times New Roman"/>
+                <w:b w:val="0"/>
+                <w:szCs w:val="24"/>
+              </w:rPr>
+            </w:pPr>
+            <w:r>
+              <w:rPr>
+                <w:rFonts w:ascii="Times New Roman" w:hAnsi="Times New Roman" w:cs="Times New Roman"/>
+                <w:szCs w:val="24"/>
+              </w:rPr>
+              <w:t>Preconditions:</w:t>
+            </w:r>
+          </w:p>
+          <w:p>
+            <w:pPr>
+              <w:pStyle w:val="ListParagraph"/>
+              <w:numPr>
+                <w:ilvl w:val="0"/>
+                <w:numId w:val="1"/>
+              </w:numPr>
+              <w:spacing w:after="0" w:line="240" w:lineRule="auto"/>
+              <w:rPr>
+                <w:rFonts w:ascii="Times New Roman" w:hAnsi="Times New Roman" w:cs="Times New Roman"/>
+                <w:szCs w:val="24"/>
+              </w:rPr>
+            </w:pPr>
+            <w:r>
+              <w:rPr>
+                <w:rFonts w:ascii="Times New Roman" w:hAnsi="Times New Roman" w:cs="Times New Roman"/>
+                <w:b w:val="0"/>
+                <w:szCs w:val="24"/>
+              </w:rPr>
+              <w:t>Log</w:t>
+            </w:r>
+            <w:r>
+              <w:rPr>
+                <w:rFonts w:ascii="Times New Roman" w:hAnsi="Times New Roman" w:cs="Times New Roman"/>
+                <w:b w:val="0"/>
+                <w:szCs w:val="24"/>
+              </w:rPr>
+              <w:t xml:space="preserve"> in successful as role customer and has their booked vehicle.</w:t>
+            </w:r>
+          </w:p>
+          <w:p>
+            <w:pPr>
+              <w:spacing w:after="0" w:line="240" w:lineRule="auto"/>
+              <w:ind w:left="720"/>
+              <w:rPr>
+                <w:rFonts w:ascii="Times New Roman" w:hAnsi="Times New Roman" w:cs="Times New Roman"/>
+                <w:b w:val="0"/>
+                <w:szCs w:val="24"/>
+              </w:rPr>
+            </w:pPr>
+          </w:p>
+          <w:p>
+            <w:pPr>
+              <w:rPr>
+                <w:rFonts w:ascii="Times New Roman" w:hAnsi="Times New Roman" w:cs="Times New Roman"/>
+                <w:b w:val="0"/>
+                <w:szCs w:val="24"/>
+              </w:rPr>
+            </w:pPr>
+            <w:r>
+              <w:rPr>
+                <w:rFonts w:ascii="Times New Roman" w:hAnsi="Times New Roman" w:cs="Times New Roman"/>
+                <w:szCs w:val="24"/>
+              </w:rPr>
+              <w:t>Post Conditions:</w:t>
+            </w:r>
+          </w:p>
+          <w:p>
+            <w:pPr>
+              <w:numPr>
+                <w:ilvl w:val="0"/>
+                <w:numId w:val="1"/>
+              </w:numPr>
+              <w:spacing w:after="0" w:line="240" w:lineRule="auto"/>
+              <w:rPr>
+                <w:rFonts w:ascii="Times New Roman" w:hAnsi="Times New Roman" w:cs="Times New Roman"/>
+                <w:b w:val="0"/>
+                <w:szCs w:val="24"/>
+              </w:rPr>
+            </w:pPr>
+            <w:r>
+              <w:rPr>
+                <w:rFonts w:ascii="Times New Roman" w:hAnsi="Times New Roman" w:cs="Times New Roman"/>
+                <w:szCs w:val="24"/>
+              </w:rPr>
+              <w:t>Success</w:t>
+            </w:r>
+            <w:r>
+              <w:rPr>
+                <w:rFonts w:ascii="Times New Roman" w:hAnsi="Times New Roman" w:cs="Times New Roman"/>
+                <w:b w:val="0"/>
+                <w:szCs w:val="24"/>
+              </w:rPr>
+              <w:t>: Booked vehicle will appears in “</w:t>
+            </w:r>
+            <w:proofErr w:type="spellStart"/>
+            <w:r>
+              <w:rPr>
+                <w:rFonts w:ascii="Times New Roman" w:hAnsi="Times New Roman" w:cs="Times New Roman"/>
+                <w:b w:val="0"/>
+                <w:szCs w:val="24"/>
+              </w:rPr>
+              <w:t>Lịch</w:t>
+            </w:r>
+            <w:proofErr w:type="spellEnd"/>
+            <w:r>
+              <w:rPr>
+                <w:rFonts w:ascii="Times New Roman" w:hAnsi="Times New Roman" w:cs="Times New Roman"/>
+                <w:b w:val="0"/>
+                <w:szCs w:val="24"/>
+              </w:rPr>
+              <w:t xml:space="preserve"> </w:t>
+            </w:r>
+            <w:proofErr w:type="spellStart"/>
+            <w:r>
+              <w:rPr>
+                <w:rFonts w:ascii="Times New Roman" w:hAnsi="Times New Roman" w:cs="Times New Roman"/>
+                <w:b w:val="0"/>
+                <w:szCs w:val="24"/>
+              </w:rPr>
+              <w:t>sử</w:t>
+            </w:r>
+            <w:proofErr w:type="spellEnd"/>
+            <w:r>
+              <w:rPr>
+                <w:rFonts w:ascii="Times New Roman" w:hAnsi="Times New Roman" w:cs="Times New Roman"/>
+                <w:b w:val="0"/>
+                <w:szCs w:val="24"/>
+              </w:rPr>
+              <w:t xml:space="preserve"> </w:t>
+            </w:r>
+            <w:proofErr w:type="spellStart"/>
+            <w:r>
+              <w:rPr>
+                <w:rFonts w:ascii="Times New Roman" w:hAnsi="Times New Roman" w:cs="Times New Roman"/>
+                <w:b w:val="0"/>
+                <w:szCs w:val="24"/>
+              </w:rPr>
+              <w:t>đặt</w:t>
+            </w:r>
+            <w:proofErr w:type="spellEnd"/>
+            <w:r>
+              <w:rPr>
+                <w:rFonts w:ascii="Times New Roman" w:hAnsi="Times New Roman" w:cs="Times New Roman"/>
+                <w:b w:val="0"/>
+                <w:szCs w:val="24"/>
+              </w:rPr>
+              <w:t xml:space="preserve"> </w:t>
+            </w:r>
+            <w:proofErr w:type="spellStart"/>
+            <w:proofErr w:type="gramStart"/>
+            <w:r>
+              <w:rPr>
+                <w:rFonts w:ascii="Times New Roman" w:hAnsi="Times New Roman" w:cs="Times New Roman"/>
+                <w:b w:val="0"/>
+                <w:szCs w:val="24"/>
+              </w:rPr>
+              <w:t>xe</w:t>
+            </w:r>
+            <w:proofErr w:type="spellEnd"/>
+            <w:proofErr w:type="gramEnd"/>
+            <w:r>
+              <w:rPr>
+                <w:rFonts w:ascii="Times New Roman" w:hAnsi="Times New Roman" w:cs="Times New Roman"/>
+                <w:b w:val="0"/>
+                <w:szCs w:val="24"/>
+              </w:rPr>
+              <w:t>” page.</w:t>
+            </w:r>
+          </w:p>
+          <w:p>
+            <w:pPr>
+              <w:numPr>
+                <w:ilvl w:val="0"/>
+                <w:numId w:val="1"/>
+              </w:numPr>
+              <w:spacing w:after="0" w:line="240" w:lineRule="auto"/>
+              <w:rPr>
+                <w:rFonts w:ascii="Times New Roman" w:hAnsi="Times New Roman" w:cs="Times New Roman"/>
+                <w:b w:val="0"/>
+                <w:szCs w:val="24"/>
+              </w:rPr>
+            </w:pPr>
+            <w:r>
+              <w:rPr>
+                <w:rFonts w:ascii="Times New Roman" w:hAnsi="Times New Roman" w:cs="Times New Roman"/>
+                <w:szCs w:val="24"/>
+              </w:rPr>
+              <w:t>Fail</w:t>
+            </w:r>
+            <w:r>
+              <w:rPr>
+                <w:rFonts w:ascii="Times New Roman" w:hAnsi="Times New Roman" w:cs="Times New Roman"/>
+                <w:b w:val="0"/>
+                <w:szCs w:val="24"/>
+              </w:rPr>
+              <w:t>: Show error message.</w:t>
+            </w:r>
+          </w:p>
+          <w:p>
+            <w:pPr>
+              <w:spacing w:before="120" w:after="120"/>
+              <w:rPr>
+                <w:rFonts w:ascii="Times New Roman" w:hAnsi="Times New Roman" w:cs="Times New Roman"/>
+                <w:szCs w:val="24"/>
+              </w:rPr>
+            </w:pPr>
+            <w:r>
+              <w:rPr>
+                <w:rFonts w:ascii="Times New Roman" w:hAnsi="Times New Roman" w:cs="Times New Roman"/>
+                <w:szCs w:val="24"/>
+              </w:rPr>
+              <w:t>Main Success Scenario:</w:t>
+            </w:r>
+          </w:p>
+          <w:tbl>
+            <w:tblPr>
+              <w:tblStyle w:val="LightShading"/>
+              <w:tblW w:w="8509" w:type="dxa"/>
+              <w:tblBorders>
+                <w:left w:val="single" w:sz="8" w:space="0" w:color="000000" w:themeColor="text1"/>
+                <w:right w:val="single" w:sz="8" w:space="0" w:color="000000" w:themeColor="text1"/>
+                <w:insideH w:val="single" w:sz="8" w:space="0" w:color="000000" w:themeColor="text1"/>
+                <w:insideV w:val="single" w:sz="8" w:space="0" w:color="000000" w:themeColor="text1"/>
+              </w:tblBorders>
+              <w:shd w:val="clear" w:color="auto" w:fill="FFFFFF" w:themeFill="background1"/>
+              <w:tblLook w:val="04A0" w:firstRow="1" w:lastRow="0" w:firstColumn="1" w:lastColumn="0" w:noHBand="0" w:noVBand="1"/>
+            </w:tblPr>
+            <w:tblGrid>
+              <w:gridCol w:w="1234"/>
+              <w:gridCol w:w="3066"/>
+              <w:gridCol w:w="4209"/>
+            </w:tblGrid>
+            <w:tr>
+              <w:trPr>
+                <w:cnfStyle w:val="100000000000" w:firstRow="1" w:lastRow="0" w:firstColumn="0" w:lastColumn="0" w:oddVBand="0" w:evenVBand="0" w:oddHBand="0" w:evenHBand="0" w:firstRowFirstColumn="0" w:firstRowLastColumn="0" w:lastRowFirstColumn="0" w:lastRowLastColumn="0"/>
+              </w:trPr>
+              <w:tc>
+                <w:tcPr>
+                  <w:cnfStyle w:val="001000000000" w:firstRow="0" w:lastRow="0" w:firstColumn="1" w:lastColumn="0" w:oddVBand="0" w:evenVBand="0" w:oddHBand="0" w:evenHBand="0" w:firstRowFirstColumn="0" w:firstRowLastColumn="0" w:lastRowFirstColumn="0" w:lastRowLastColumn="0"/>
+                  <w:tcW w:w="1234" w:type="dxa"/>
+                  <w:tcBorders>
+                    <w:top w:val="none" w:sz="0" w:space="0" w:color="auto"/>
+                    <w:left w:val="none" w:sz="0" w:space="0" w:color="auto"/>
+                    <w:bottom w:val="single" w:sz="4" w:space="0" w:color="auto"/>
+                    <w:right w:val="none" w:sz="0" w:space="0" w:color="auto"/>
+                  </w:tcBorders>
+                  <w:shd w:val="clear" w:color="auto" w:fill="D9D9D9" w:themeFill="background1" w:themeFillShade="D9"/>
+                </w:tcPr>
+                <w:p>
+                  <w:pPr>
+                    <w:jc w:val="center"/>
+                    <w:rPr>
+                      <w:rFonts w:ascii="Times New Roman" w:hAnsi="Times New Roman" w:cs="Times New Roman"/>
+                      <w:b w:val="0"/>
+                      <w:szCs w:val="24"/>
+                    </w:rPr>
+                  </w:pPr>
+                  <w:r>
+                    <w:rPr>
+                      <w:rFonts w:ascii="Times New Roman" w:hAnsi="Times New Roman" w:cs="Times New Roman"/>
+                      <w:b w:val="0"/>
+                      <w:szCs w:val="24"/>
+                    </w:rPr>
+                    <w:t>Step</w:t>
+                  </w:r>
+                </w:p>
+              </w:tc>
+              <w:tc>
+                <w:tcPr>
+                  <w:tcW w:w="3066" w:type="dxa"/>
+                  <w:tcBorders>
+                    <w:top w:val="none" w:sz="0" w:space="0" w:color="auto"/>
+                    <w:left w:val="none" w:sz="0" w:space="0" w:color="auto"/>
+                    <w:bottom w:val="single" w:sz="4" w:space="0" w:color="auto"/>
+                    <w:right w:val="none" w:sz="0" w:space="0" w:color="auto"/>
+                  </w:tcBorders>
+                  <w:shd w:val="clear" w:color="auto" w:fill="D9D9D9" w:themeFill="background1" w:themeFillShade="D9"/>
+                </w:tcPr>
+                <w:p>
+                  <w:pPr>
+                    <w:jc w:val="center"/>
+                    <w:cnfStyle w:val="100000000000" w:firstRow="1" w:lastRow="0" w:firstColumn="0" w:lastColumn="0" w:oddVBand="0" w:evenVBand="0" w:oddHBand="0" w:evenHBand="0" w:firstRowFirstColumn="0" w:firstRowLastColumn="0" w:lastRowFirstColumn="0" w:lastRowLastColumn="0"/>
+                    <w:rPr>
+                      <w:rFonts w:ascii="Times New Roman" w:hAnsi="Times New Roman" w:cs="Times New Roman"/>
+                      <w:b w:val="0"/>
+                      <w:szCs w:val="24"/>
+                    </w:rPr>
+                  </w:pPr>
+                  <w:r>
+                    <w:rPr>
+                      <w:rFonts w:ascii="Times New Roman" w:hAnsi="Times New Roman" w:cs="Times New Roman"/>
+                      <w:b w:val="0"/>
+                      <w:szCs w:val="24"/>
+                    </w:rPr>
+                    <w:t>Actor Action</w:t>
+                  </w:r>
+                </w:p>
+              </w:tc>
+              <w:tc>
+                <w:tcPr>
+                  <w:tcW w:w="4209" w:type="dxa"/>
+                  <w:tcBorders>
+                    <w:top w:val="none" w:sz="0" w:space="0" w:color="auto"/>
+                    <w:left w:val="none" w:sz="0" w:space="0" w:color="auto"/>
+                    <w:bottom w:val="single" w:sz="4" w:space="0" w:color="auto"/>
+                    <w:right w:val="none" w:sz="0" w:space="0" w:color="auto"/>
+                  </w:tcBorders>
+                  <w:shd w:val="clear" w:color="auto" w:fill="D9D9D9" w:themeFill="background1" w:themeFillShade="D9"/>
+                </w:tcPr>
+                <w:p>
+                  <w:pPr>
+                    <w:jc w:val="center"/>
+                    <w:cnfStyle w:val="100000000000" w:firstRow="1" w:lastRow="0" w:firstColumn="0" w:lastColumn="0" w:oddVBand="0" w:evenVBand="0" w:oddHBand="0" w:evenHBand="0" w:firstRowFirstColumn="0" w:firstRowLastColumn="0" w:lastRowFirstColumn="0" w:lastRowLastColumn="0"/>
+                    <w:rPr>
+                      <w:rFonts w:ascii="Times New Roman" w:hAnsi="Times New Roman" w:cs="Times New Roman"/>
+                      <w:b w:val="0"/>
+                      <w:szCs w:val="24"/>
+                    </w:rPr>
+                  </w:pPr>
+                  <w:r>
+                    <w:rPr>
+                      <w:rFonts w:ascii="Times New Roman" w:hAnsi="Times New Roman" w:cs="Times New Roman"/>
+                      <w:b w:val="0"/>
+                      <w:szCs w:val="24"/>
+                    </w:rPr>
+                    <w:t>System Response</w:t>
+                  </w:r>
+                </w:p>
+              </w:tc>
+            </w:tr>
+            <w:tr>
+              <w:trPr>
+                <w:cnfStyle w:val="000000100000" w:firstRow="0" w:lastRow="0" w:firstColumn="0" w:lastColumn="0" w:oddVBand="0" w:evenVBand="0" w:oddHBand="1" w:evenHBand="0" w:firstRowFirstColumn="0" w:firstRowLastColumn="0" w:lastRowFirstColumn="0" w:lastRowLastColumn="0"/>
+              </w:trPr>
+              <w:tc>
+                <w:tcPr>
+                  <w:cnfStyle w:val="001000000000" w:firstRow="0" w:lastRow="0" w:firstColumn="1" w:lastColumn="0" w:oddVBand="0" w:evenVBand="0" w:oddHBand="0" w:evenHBand="0" w:firstRowFirstColumn="0" w:firstRowLastColumn="0" w:lastRowFirstColumn="0" w:lastRowLastColumn="0"/>
+                  <w:tcW w:w="1234" w:type="dxa"/>
+                  <w:tcBorders>
+                    <w:top w:val="single" w:sz="4" w:space="0" w:color="auto"/>
+                    <w:left w:val="single" w:sz="4" w:space="0" w:color="auto"/>
+                    <w:bottom w:val="single" w:sz="4" w:space="0" w:color="auto"/>
+                    <w:right w:val="single" w:sz="4" w:space="0" w:color="auto"/>
+                  </w:tcBorders>
+                  <w:shd w:val="clear" w:color="auto" w:fill="FFFFFF" w:themeFill="background1"/>
+                </w:tcPr>
+                <w:p>
+                  <w:pPr>
+                    <w:jc w:val="center"/>
+                    <w:rPr>
+                      <w:rFonts w:ascii="Times New Roman" w:hAnsi="Times New Roman" w:cs="Times New Roman"/>
+                      <w:b w:val="0"/>
+                      <w:szCs w:val="24"/>
+                    </w:rPr>
+                  </w:pPr>
+                  <w:r>
+                    <w:rPr>
+                      <w:rFonts w:ascii="Times New Roman" w:hAnsi="Times New Roman" w:cs="Times New Roman"/>
+                      <w:b w:val="0"/>
+                      <w:szCs w:val="24"/>
+                    </w:rPr>
+                    <w:t>1</w:t>
+                  </w:r>
+                </w:p>
+              </w:tc>
+              <w:tc>
+                <w:tcPr>
+                  <w:tcW w:w="3066" w:type="dxa"/>
+                  <w:tcBorders>
+                    <w:top w:val="single" w:sz="4" w:space="0" w:color="auto"/>
+                    <w:left w:val="single" w:sz="4" w:space="0" w:color="auto"/>
+                    <w:bottom w:val="single" w:sz="4" w:space="0" w:color="auto"/>
+                    <w:right w:val="single" w:sz="4" w:space="0" w:color="auto"/>
+                  </w:tcBorders>
+                  <w:shd w:val="clear" w:color="auto" w:fill="FFFFFF" w:themeFill="background1"/>
+                </w:tcPr>
+                <w:p>
+                  <w:pPr>
+                    <w:cnfStyle w:val="000000100000" w:firstRow="0" w:lastRow="0" w:firstColumn="0" w:lastColumn="0" w:oddVBand="0" w:evenVBand="0" w:oddHBand="1" w:evenHBand="0" w:firstRowFirstColumn="0" w:firstRowLastColumn="0" w:lastRowFirstColumn="0" w:lastRowLastColumn="0"/>
+                    <w:rPr>
+                      <w:rFonts w:ascii="Times New Roman" w:hAnsi="Times New Roman" w:cs="Times New Roman"/>
+                      <w:szCs w:val="24"/>
+                    </w:rPr>
+                  </w:pPr>
+                  <w:r>
+                    <w:rPr>
+                      <w:rFonts w:ascii="Times New Roman" w:hAnsi="Times New Roman" w:cs="Times New Roman"/>
+                      <w:szCs w:val="24"/>
+                    </w:rPr>
+                    <w:t>Customer clicks on “</w:t>
+                  </w:r>
+                  <w:proofErr w:type="spellStart"/>
+                  <w:r>
+                    <w:rPr>
+                      <w:rFonts w:ascii="Times New Roman" w:hAnsi="Times New Roman" w:cs="Times New Roman"/>
+                      <w:szCs w:val="24"/>
+                    </w:rPr>
+                    <w:t>Lịch</w:t>
+                  </w:r>
+                  <w:proofErr w:type="spellEnd"/>
+                  <w:r>
+                    <w:rPr>
+                      <w:rFonts w:ascii="Times New Roman" w:hAnsi="Times New Roman" w:cs="Times New Roman"/>
+                      <w:szCs w:val="24"/>
+                    </w:rPr>
+                    <w:t xml:space="preserve"> </w:t>
+                  </w:r>
+                  <w:proofErr w:type="spellStart"/>
+                  <w:r>
+                    <w:rPr>
+                      <w:rFonts w:ascii="Times New Roman" w:hAnsi="Times New Roman" w:cs="Times New Roman"/>
+                      <w:szCs w:val="24"/>
+                    </w:rPr>
+                    <w:t>sử</w:t>
+                  </w:r>
+                  <w:proofErr w:type="spellEnd"/>
+                  <w:r>
+                    <w:rPr>
+                      <w:rFonts w:ascii="Times New Roman" w:hAnsi="Times New Roman" w:cs="Times New Roman"/>
+                      <w:szCs w:val="24"/>
+                    </w:rPr>
+                    <w:t xml:space="preserve"> </w:t>
+                  </w:r>
+                  <w:proofErr w:type="spellStart"/>
+                  <w:r>
+                    <w:rPr>
+                      <w:rFonts w:ascii="Times New Roman" w:hAnsi="Times New Roman" w:cs="Times New Roman"/>
+                      <w:szCs w:val="24"/>
+                    </w:rPr>
+                    <w:t>đặt</w:t>
+                  </w:r>
+                  <w:proofErr w:type="spellEnd"/>
+                  <w:r>
+                    <w:rPr>
+                      <w:rFonts w:ascii="Times New Roman" w:hAnsi="Times New Roman" w:cs="Times New Roman"/>
+                      <w:szCs w:val="24"/>
+                    </w:rPr>
+                    <w:t xml:space="preserve"> </w:t>
+                  </w:r>
+                  <w:proofErr w:type="spellStart"/>
+                  <w:r>
+                    <w:rPr>
+                      <w:rFonts w:ascii="Times New Roman" w:hAnsi="Times New Roman" w:cs="Times New Roman"/>
+                      <w:szCs w:val="24"/>
+                    </w:rPr>
+                    <w:t>xe</w:t>
+                  </w:r>
+                  <w:proofErr w:type="spellEnd"/>
+                  <w:r>
+                    <w:rPr>
+                      <w:rFonts w:ascii="Times New Roman" w:hAnsi="Times New Roman" w:cs="Times New Roman"/>
+                      <w:szCs w:val="24"/>
+                    </w:rPr>
+                    <w:t>” at navigation bar and choose “</w:t>
+                  </w:r>
+                  <w:proofErr w:type="spellStart"/>
+                  <w:r>
+                    <w:rPr>
+                      <w:rFonts w:ascii="Times New Roman" w:hAnsi="Times New Roman" w:cs="Times New Roman"/>
+                      <w:szCs w:val="24"/>
+                    </w:rPr>
+                    <w:t>Hủy</w:t>
+                  </w:r>
+                  <w:proofErr w:type="spellEnd"/>
+                  <w:r>
+                    <w:rPr>
+                      <w:rFonts w:ascii="Times New Roman" w:hAnsi="Times New Roman" w:cs="Times New Roman"/>
+                      <w:szCs w:val="24"/>
+                    </w:rPr>
+                    <w:t xml:space="preserve"> </w:t>
+                  </w:r>
+                  <w:proofErr w:type="spellStart"/>
+                  <w:r>
+                    <w:rPr>
+                      <w:rFonts w:ascii="Times New Roman" w:hAnsi="Times New Roman" w:cs="Times New Roman"/>
+                      <w:szCs w:val="24"/>
+                    </w:rPr>
+                    <w:t>đặt</w:t>
+                  </w:r>
+                  <w:proofErr w:type="spellEnd"/>
+                  <w:r>
+                    <w:rPr>
+                      <w:rFonts w:ascii="Times New Roman" w:hAnsi="Times New Roman" w:cs="Times New Roman"/>
+                      <w:szCs w:val="24"/>
+                    </w:rPr>
+                    <w:t xml:space="preserve"> </w:t>
+                  </w:r>
+                  <w:proofErr w:type="spellStart"/>
+                  <w:r>
+                    <w:rPr>
+                      <w:rFonts w:ascii="Times New Roman" w:hAnsi="Times New Roman" w:cs="Times New Roman"/>
+                      <w:szCs w:val="24"/>
+                    </w:rPr>
+                    <w:t>xe</w:t>
+                  </w:r>
+                  <w:proofErr w:type="spellEnd"/>
+                  <w:r>
+                    <w:rPr>
+                      <w:rFonts w:ascii="Times New Roman" w:hAnsi="Times New Roman" w:cs="Times New Roman"/>
+                      <w:szCs w:val="24"/>
+                    </w:rPr>
+                    <w:t>” at “</w:t>
+                  </w:r>
+                  <w:proofErr w:type="spellStart"/>
+                  <w:r>
+                    <w:rPr>
+                      <w:rFonts w:ascii="Times New Roman" w:hAnsi="Times New Roman" w:cs="Times New Roman"/>
+                      <w:szCs w:val="24"/>
+                    </w:rPr>
+                    <w:t>Thao</w:t>
+                  </w:r>
+                  <w:proofErr w:type="spellEnd"/>
+                  <w:r>
+                    <w:rPr>
+                      <w:rFonts w:ascii="Times New Roman" w:hAnsi="Times New Roman" w:cs="Times New Roman"/>
+                      <w:szCs w:val="24"/>
+                    </w:rPr>
+                    <w:t xml:space="preserve"> </w:t>
+                  </w:r>
+                  <w:proofErr w:type="spellStart"/>
+                  <w:r>
+                    <w:rPr>
+                      <w:rFonts w:ascii="Times New Roman" w:hAnsi="Times New Roman" w:cs="Times New Roman"/>
+                      <w:szCs w:val="24"/>
+                    </w:rPr>
+                    <w:t>tác</w:t>
+                  </w:r>
+                  <w:proofErr w:type="spellEnd"/>
+                  <w:r>
+                    <w:rPr>
+                      <w:rFonts w:ascii="Times New Roman" w:hAnsi="Times New Roman" w:cs="Times New Roman"/>
+                      <w:szCs w:val="24"/>
+                    </w:rPr>
+                    <w:t>” button.</w:t>
+                  </w:r>
+                </w:p>
+              </w:tc>
+              <w:tc>
+                <w:tcPr>
+                  <w:tcW w:w="4209" w:type="dxa"/>
+                  <w:tcBorders>
+                    <w:top w:val="single" w:sz="4" w:space="0" w:color="auto"/>
+                    <w:left w:val="single" w:sz="4" w:space="0" w:color="auto"/>
+                    <w:bottom w:val="single" w:sz="4" w:space="0" w:color="auto"/>
+                    <w:right w:val="single" w:sz="4" w:space="0" w:color="auto"/>
+                  </w:tcBorders>
+                  <w:shd w:val="clear" w:color="auto" w:fill="FFFFFF" w:themeFill="background1"/>
+                </w:tcPr>
+                <w:p>
+                  <w:pPr>
+                    <w:cnfStyle w:val="000000100000" w:firstRow="0" w:lastRow="0" w:firstColumn="0" w:lastColumn="0" w:oddVBand="0" w:evenVBand="0" w:oddHBand="1" w:evenHBand="0" w:firstRowFirstColumn="0" w:firstRowLastColumn="0" w:lastRowFirstColumn="0" w:lastRowLastColumn="0"/>
+                    <w:rPr>
+                      <w:rFonts w:ascii="Times New Roman" w:hAnsi="Times New Roman" w:cs="Times New Roman"/>
+                      <w:szCs w:val="24"/>
+                    </w:rPr>
+                  </w:pPr>
+                </w:p>
+                <w:p>
+                  <w:pPr>
+                    <w:cnfStyle w:val="000000100000" w:firstRow="0" w:lastRow="0" w:firstColumn="0" w:lastColumn="0" w:oddVBand="0" w:evenVBand="0" w:oddHBand="1" w:evenHBand="0" w:firstRowFirstColumn="0" w:firstRowLastColumn="0" w:lastRowFirstColumn="0" w:lastRowLastColumn="0"/>
+                    <w:rPr>
+                      <w:rFonts w:ascii="Times New Roman" w:hAnsi="Times New Roman" w:cs="Times New Roman"/>
+                      <w:szCs w:val="24"/>
+                    </w:rPr>
+                  </w:pPr>
+                </w:p>
+                <w:p>
+                  <w:pPr>
+                    <w:cnfStyle w:val="000000100000" w:firstRow="0" w:lastRow="0" w:firstColumn="0" w:lastColumn="0" w:oddVBand="0" w:evenVBand="0" w:oddHBand="1" w:evenHBand="0" w:firstRowFirstColumn="0" w:firstRowLastColumn="0" w:lastRowFirstColumn="0" w:lastRowLastColumn="0"/>
+                    <w:rPr>
+                      <w:rFonts w:ascii="Times New Roman" w:hAnsi="Times New Roman" w:cs="Times New Roman"/>
+                      <w:szCs w:val="24"/>
+                    </w:rPr>
+                  </w:pPr>
+                  <w:r>
+                    <w:rPr>
+                      <w:rFonts w:ascii="Times New Roman" w:hAnsi="Times New Roman" w:cs="Times New Roman"/>
+                      <w:szCs w:val="24"/>
+                    </w:rPr>
+                    <w:t xml:space="preserve">System wills show </w:t>
+                  </w:r>
+                  <w:r>
+                    <w:rPr>
+                      <w:rFonts w:ascii="Times New Roman" w:hAnsi="Times New Roman" w:cs="Times New Roman"/>
+                      <w:szCs w:val="24"/>
+                    </w:rPr>
+                    <w:t>a popup ask customer to confirm their cancel.</w:t>
+                  </w:r>
+                </w:p>
+              </w:tc>
+            </w:tr>
+            <w:tr>
+              <w:tc>
+                <w:tcPr>
+                  <w:cnfStyle w:val="001000000000" w:firstRow="0" w:lastRow="0" w:firstColumn="1" w:lastColumn="0" w:oddVBand="0" w:evenVBand="0" w:oddHBand="0" w:evenHBand="0" w:firstRowFirstColumn="0" w:firstRowLastColumn="0" w:lastRowFirstColumn="0" w:lastRowLastColumn="0"/>
+                  <w:tcW w:w="1234" w:type="dxa"/>
+                  <w:tcBorders>
+                    <w:top w:val="single" w:sz="4" w:space="0" w:color="auto"/>
+                    <w:left w:val="single" w:sz="4" w:space="0" w:color="auto"/>
+                    <w:bottom w:val="single" w:sz="4" w:space="0" w:color="auto"/>
+                    <w:right w:val="single" w:sz="4" w:space="0" w:color="auto"/>
+                  </w:tcBorders>
+                  <w:shd w:val="clear" w:color="auto" w:fill="FFFFFF" w:themeFill="background1"/>
+                </w:tcPr>
+                <w:p>
+                  <w:pPr>
+                    <w:jc w:val="center"/>
+                    <w:rPr>
+                      <w:rFonts w:ascii="Times New Roman" w:hAnsi="Times New Roman" w:cs="Times New Roman"/>
+                      <w:b w:val="0"/>
+                      <w:szCs w:val="24"/>
+                    </w:rPr>
+                  </w:pPr>
+                  <w:r>
+                    <w:rPr>
+                      <w:rFonts w:ascii="Times New Roman" w:hAnsi="Times New Roman" w:cs="Times New Roman"/>
+                      <w:b w:val="0"/>
+                      <w:szCs w:val="24"/>
+                    </w:rPr>
+                    <w:t>2</w:t>
+                  </w:r>
+                </w:p>
+              </w:tc>
+              <w:tc>
+                <w:tcPr>
+                  <w:tcW w:w="3066" w:type="dxa"/>
+                  <w:tcBorders>
+                    <w:top w:val="single" w:sz="4" w:space="0" w:color="auto"/>
+                    <w:left w:val="single" w:sz="4" w:space="0" w:color="auto"/>
+                    <w:bottom w:val="single" w:sz="4" w:space="0" w:color="auto"/>
+                    <w:right w:val="single" w:sz="4" w:space="0" w:color="auto"/>
+                  </w:tcBorders>
+                  <w:shd w:val="clear" w:color="auto" w:fill="FFFFFF" w:themeFill="background1"/>
+                </w:tcPr>
+                <w:p>
+                  <w:pPr>
+                    <w:cnfStyle w:val="000000000000" w:firstRow="0" w:lastRow="0" w:firstColumn="0" w:lastColumn="0" w:oddVBand="0" w:evenVBand="0" w:oddHBand="0" w:evenHBand="0" w:firstRowFirstColumn="0" w:firstRowLastColumn="0" w:lastRowFirstColumn="0" w:lastRowLastColumn="0"/>
+                    <w:rPr>
+                      <w:rFonts w:ascii="Times New Roman" w:hAnsi="Times New Roman" w:cs="Times New Roman"/>
+                      <w:szCs w:val="24"/>
+                    </w:rPr>
+                  </w:pPr>
+                  <w:r>
+                    <w:rPr>
+                      <w:rFonts w:ascii="Times New Roman" w:hAnsi="Times New Roman" w:cs="Times New Roman"/>
+                      <w:szCs w:val="24"/>
+                    </w:rPr>
+                    <w:t>Customer clicks on “</w:t>
+                  </w:r>
+                  <w:proofErr w:type="spellStart"/>
+                  <w:r>
+                    <w:rPr>
+                      <w:rFonts w:ascii="Times New Roman" w:hAnsi="Times New Roman" w:cs="Times New Roman"/>
+                      <w:szCs w:val="24"/>
+                    </w:rPr>
+                    <w:t>Hủy</w:t>
+                  </w:r>
+                  <w:proofErr w:type="spellEnd"/>
+                  <w:r>
+                    <w:rPr>
+                      <w:rFonts w:ascii="Times New Roman" w:hAnsi="Times New Roman" w:cs="Times New Roman"/>
+                      <w:szCs w:val="24"/>
+                    </w:rPr>
+                    <w:t>” button</w:t>
+                  </w:r>
+                </w:p>
+              </w:tc>
+              <w:tc>
+                <w:tcPr>
+                  <w:tcW w:w="4209" w:type="dxa"/>
+                  <w:tcBorders>
+                    <w:top w:val="single" w:sz="4" w:space="0" w:color="auto"/>
+                    <w:left w:val="single" w:sz="4" w:space="0" w:color="auto"/>
+                    <w:bottom w:val="single" w:sz="4" w:space="0" w:color="auto"/>
+                    <w:right w:val="single" w:sz="4" w:space="0" w:color="auto"/>
+                  </w:tcBorders>
+                  <w:shd w:val="clear" w:color="auto" w:fill="FFFFFF" w:themeFill="background1"/>
+                </w:tcPr>
+                <w:p>
+                  <w:pPr>
+                    <w:cnfStyle w:val="000000000000" w:firstRow="0" w:lastRow="0" w:firstColumn="0" w:lastColumn="0" w:oddVBand="0" w:evenVBand="0" w:oddHBand="0" w:evenHBand="0" w:firstRowFirstColumn="0" w:firstRowLastColumn="0" w:lastRowFirstColumn="0" w:lastRowLastColumn="0"/>
+                    <w:rPr>
+                      <w:rFonts w:ascii="Times New Roman" w:hAnsi="Times New Roman" w:cs="Times New Roman"/>
+                      <w:szCs w:val="24"/>
+                    </w:rPr>
+                  </w:pPr>
+                </w:p>
+                <w:p>
+                  <w:pPr>
+                    <w:cnfStyle w:val="000000000000" w:firstRow="0" w:lastRow="0" w:firstColumn="0" w:lastColumn="0" w:oddVBand="0" w:evenVBand="0" w:oddHBand="0" w:evenHBand="0" w:firstRowFirstColumn="0" w:firstRowLastColumn="0" w:lastRowFirstColumn="0" w:lastRowLastColumn="0"/>
+                    <w:rPr>
+                      <w:rFonts w:ascii="Times New Roman" w:hAnsi="Times New Roman" w:cs="Times New Roman"/>
+                      <w:szCs w:val="24"/>
+                    </w:rPr>
+                  </w:pPr>
+                  <w:r>
+                    <w:rPr>
+                      <w:rFonts w:ascii="Times New Roman" w:hAnsi="Times New Roman" w:cs="Times New Roman"/>
+                      <w:szCs w:val="24"/>
+                    </w:rPr>
+                    <w:t xml:space="preserve">System wills close the popup </w:t>
+                  </w:r>
+                  <w:r>
+                    <w:rPr>
+                      <w:rFonts w:ascii="Times New Roman" w:hAnsi="Times New Roman" w:cs="Times New Roman"/>
+                      <w:szCs w:val="24"/>
+                    </w:rPr>
+                    <w:t>and change status of the chosen vehicle.</w:t>
+                  </w:r>
+                </w:p>
+              </w:tc>
+            </w:tr>
+          </w:tbl>
+          <w:p>
+            <w:pPr>
+              <w:spacing w:before="120" w:after="120"/>
+              <w:rPr>
+                <w:rFonts w:ascii="Times New Roman" w:hAnsi="Times New Roman" w:cs="Times New Roman"/>
+                <w:b w:val="0"/>
+                <w:szCs w:val="24"/>
+              </w:rPr>
+            </w:pPr>
+            <w:r>
+              <w:rPr>
+                <w:rFonts w:ascii="Times New Roman" w:hAnsi="Times New Roman" w:cs="Times New Roman"/>
+                <w:szCs w:val="24"/>
+              </w:rPr>
+              <w:t>Alternative Scenario:</w:t>
+            </w:r>
+            <w:r>
+              <w:rPr>
+                <w:rFonts w:ascii="Times New Roman" w:hAnsi="Times New Roman" w:cs="Times New Roman"/>
+                <w:b w:val="0"/>
+                <w:szCs w:val="24"/>
+              </w:rPr>
+              <w:t xml:space="preserve"> </w:t>
+            </w:r>
+          </w:p>
+          <w:tbl>
+            <w:tblPr>
+              <w:tblStyle w:val="LightShading"/>
+              <w:tblW w:w="8509" w:type="dxa"/>
+              <w:tblBorders>
+                <w:left w:val="single" w:sz="8" w:space="0" w:color="000000" w:themeColor="text1"/>
+                <w:right w:val="single" w:sz="8" w:space="0" w:color="000000" w:themeColor="text1"/>
+                <w:insideH w:val="single" w:sz="8" w:space="0" w:color="000000" w:themeColor="text1"/>
+                <w:insideV w:val="single" w:sz="8" w:space="0" w:color="000000" w:themeColor="text1"/>
+              </w:tblBorders>
+              <w:shd w:val="clear" w:color="auto" w:fill="FFFFFF" w:themeFill="background1"/>
+              <w:tblLook w:val="04A0" w:firstRow="1" w:lastRow="0" w:firstColumn="1" w:lastColumn="0" w:noHBand="0" w:noVBand="1"/>
+            </w:tblPr>
+            <w:tblGrid>
+              <w:gridCol w:w="1234"/>
+              <w:gridCol w:w="3066"/>
+              <w:gridCol w:w="4209"/>
+            </w:tblGrid>
+            <w:tr>
+              <w:trPr>
+                <w:cnfStyle w:val="100000000000" w:firstRow="1" w:lastRow="0" w:firstColumn="0" w:lastColumn="0" w:oddVBand="0" w:evenVBand="0" w:oddHBand="0" w:evenHBand="0" w:firstRowFirstColumn="0" w:firstRowLastColumn="0" w:lastRowFirstColumn="0" w:lastRowLastColumn="0"/>
+              </w:trPr>
+              <w:tc>
+                <w:tcPr>
+                  <w:cnfStyle w:val="001000000000" w:firstRow="0" w:lastRow="0" w:firstColumn="1" w:lastColumn="0" w:oddVBand="0" w:evenVBand="0" w:oddHBand="0" w:evenHBand="0" w:firstRowFirstColumn="0" w:firstRowLastColumn="0" w:lastRowFirstColumn="0" w:lastRowLastColumn="0"/>
+                  <w:tcW w:w="1234" w:type="dxa"/>
+                  <w:tcBorders>
+                    <w:top w:val="none" w:sz="0" w:space="0" w:color="auto"/>
+                    <w:left w:val="none" w:sz="0" w:space="0" w:color="auto"/>
+                    <w:bottom w:val="single" w:sz="4" w:space="0" w:color="auto"/>
+                    <w:right w:val="none" w:sz="0" w:space="0" w:color="auto"/>
+                  </w:tcBorders>
+                  <w:shd w:val="clear" w:color="auto" w:fill="D9D9D9" w:themeFill="background1" w:themeFillShade="D9"/>
+                </w:tcPr>
+                <w:p>
+                  <w:pPr>
+                    <w:jc w:val="center"/>
+                    <w:rPr>
+                      <w:rFonts w:ascii="Times New Roman" w:hAnsi="Times New Roman" w:cs="Times New Roman"/>
+                      <w:b w:val="0"/>
+                      <w:szCs w:val="24"/>
+                    </w:rPr>
+                  </w:pPr>
+                  <w:r>
+                    <w:rPr>
+                      <w:rFonts w:ascii="Times New Roman" w:hAnsi="Times New Roman" w:cs="Times New Roman"/>
+                      <w:b w:val="0"/>
+                      <w:szCs w:val="24"/>
+                    </w:rPr>
+                    <w:t>Step</w:t>
+                  </w:r>
+                </w:p>
+              </w:tc>
+              <w:tc>
+                <w:tcPr>
+                  <w:tcW w:w="3066" w:type="dxa"/>
+                  <w:tcBorders>
+                    <w:top w:val="none" w:sz="0" w:space="0" w:color="auto"/>
+                    <w:left w:val="none" w:sz="0" w:space="0" w:color="auto"/>
+                    <w:bottom w:val="single" w:sz="4" w:space="0" w:color="auto"/>
+                    <w:right w:val="none" w:sz="0" w:space="0" w:color="auto"/>
+                  </w:tcBorders>
+                  <w:shd w:val="clear" w:color="auto" w:fill="D9D9D9" w:themeFill="background1" w:themeFillShade="D9"/>
+                </w:tcPr>
+                <w:p>
+                  <w:pPr>
+                    <w:jc w:val="center"/>
+                    <w:cnfStyle w:val="100000000000" w:firstRow="1" w:lastRow="0" w:firstColumn="0" w:lastColumn="0" w:oddVBand="0" w:evenVBand="0" w:oddHBand="0" w:evenHBand="0" w:firstRowFirstColumn="0" w:firstRowLastColumn="0" w:lastRowFirstColumn="0" w:lastRowLastColumn="0"/>
+                    <w:rPr>
+                      <w:rFonts w:ascii="Times New Roman" w:hAnsi="Times New Roman" w:cs="Times New Roman"/>
+                      <w:b w:val="0"/>
+                      <w:szCs w:val="24"/>
+                    </w:rPr>
+                  </w:pPr>
+                  <w:r>
+                    <w:rPr>
+                      <w:rFonts w:ascii="Times New Roman" w:hAnsi="Times New Roman" w:cs="Times New Roman"/>
+                      <w:b w:val="0"/>
+                      <w:szCs w:val="24"/>
+                    </w:rPr>
+                    <w:t>Actor Action</w:t>
+                  </w:r>
+                </w:p>
+              </w:tc>
+              <w:tc>
+                <w:tcPr>
+                  <w:tcW w:w="4209" w:type="dxa"/>
+                  <w:tcBorders>
+                    <w:top w:val="none" w:sz="0" w:space="0" w:color="auto"/>
+                    <w:left w:val="none" w:sz="0" w:space="0" w:color="auto"/>
+                    <w:bottom w:val="single" w:sz="4" w:space="0" w:color="auto"/>
+                    <w:right w:val="none" w:sz="0" w:space="0" w:color="auto"/>
+                  </w:tcBorders>
+                  <w:shd w:val="clear" w:color="auto" w:fill="D9D9D9" w:themeFill="background1" w:themeFillShade="D9"/>
+                </w:tcPr>
+                <w:p>
+                  <w:pPr>
+                    <w:jc w:val="center"/>
+                    <w:cnfStyle w:val="100000000000" w:firstRow="1" w:lastRow="0" w:firstColumn="0" w:lastColumn="0" w:oddVBand="0" w:evenVBand="0" w:oddHBand="0" w:evenHBand="0" w:firstRowFirstColumn="0" w:firstRowLastColumn="0" w:lastRowFirstColumn="0" w:lastRowLastColumn="0"/>
+                    <w:rPr>
+                      <w:rFonts w:ascii="Times New Roman" w:hAnsi="Times New Roman" w:cs="Times New Roman"/>
+                      <w:b w:val="0"/>
+                      <w:szCs w:val="24"/>
+                    </w:rPr>
+                  </w:pPr>
+                  <w:r>
+                    <w:rPr>
+                      <w:rFonts w:ascii="Times New Roman" w:hAnsi="Times New Roman" w:cs="Times New Roman"/>
+                      <w:b w:val="0"/>
+                      <w:szCs w:val="24"/>
+                    </w:rPr>
+                    <w:t>System Response</w:t>
+                  </w:r>
+                </w:p>
+              </w:tc>
+            </w:tr>
+            <w:tr>
+              <w:trPr>
+                <w:cnfStyle w:val="000000100000" w:firstRow="0" w:lastRow="0" w:firstColumn="0" w:lastColumn="0" w:oddVBand="0" w:evenVBand="0" w:oddHBand="1" w:evenHBand="0" w:firstRowFirstColumn="0" w:firstRowLastColumn="0" w:lastRowFirstColumn="0" w:lastRowLastColumn="0"/>
+              </w:trPr>
+              <w:tc>
+                <w:tcPr>
+                  <w:cnfStyle w:val="001000000000" w:firstRow="0" w:lastRow="0" w:firstColumn="1" w:lastColumn="0" w:oddVBand="0" w:evenVBand="0" w:oddHBand="0" w:evenHBand="0" w:firstRowFirstColumn="0" w:firstRowLastColumn="0" w:lastRowFirstColumn="0" w:lastRowLastColumn="0"/>
+                  <w:tcW w:w="1234" w:type="dxa"/>
+                  <w:tcBorders>
+                    <w:top w:val="single" w:sz="4" w:space="0" w:color="auto"/>
+                    <w:left w:val="single" w:sz="4" w:space="0" w:color="auto"/>
+                    <w:bottom w:val="single" w:sz="4" w:space="0" w:color="auto"/>
+                    <w:right w:val="single" w:sz="4" w:space="0" w:color="auto"/>
+                  </w:tcBorders>
+                  <w:shd w:val="clear" w:color="auto" w:fill="FFFFFF" w:themeFill="background1"/>
+                </w:tcPr>
+                <w:p>
+                  <w:pPr>
+                    <w:jc w:val="center"/>
+                    <w:rPr>
+                      <w:rFonts w:ascii="Times New Roman" w:hAnsi="Times New Roman" w:cs="Times New Roman"/>
+                      <w:b w:val="0"/>
+                      <w:szCs w:val="24"/>
+                    </w:rPr>
+                  </w:pPr>
+                  <w:r>
+                    <w:rPr>
+                      <w:rFonts w:ascii="Times New Roman" w:hAnsi="Times New Roman" w:cs="Times New Roman"/>
+                      <w:b w:val="0"/>
+                      <w:szCs w:val="24"/>
+                    </w:rPr>
+                    <w:t>1</w:t>
+                  </w:r>
+                </w:p>
+              </w:tc>
+              <w:tc>
+                <w:tcPr>
+                  <w:tcW w:w="3066" w:type="dxa"/>
+                  <w:tcBorders>
+                    <w:top w:val="single" w:sz="4" w:space="0" w:color="auto"/>
+                    <w:left w:val="single" w:sz="4" w:space="0" w:color="auto"/>
+                    <w:bottom w:val="single" w:sz="4" w:space="0" w:color="auto"/>
+                    <w:right w:val="single" w:sz="4" w:space="0" w:color="auto"/>
+                  </w:tcBorders>
+                  <w:shd w:val="clear" w:color="auto" w:fill="FFFFFF" w:themeFill="background1"/>
+                </w:tcPr>
+                <w:p>
+                  <w:pPr>
+                    <w:cnfStyle w:val="000000100000" w:firstRow="0" w:lastRow="0" w:firstColumn="0" w:lastColumn="0" w:oddVBand="0" w:evenVBand="0" w:oddHBand="1" w:evenHBand="0" w:firstRowFirstColumn="0" w:firstRowLastColumn="0" w:lastRowFirstColumn="0" w:lastRowLastColumn="0"/>
+                    <w:rPr>
+                      <w:rFonts w:ascii="Times New Roman" w:hAnsi="Times New Roman" w:cs="Times New Roman"/>
+                      <w:szCs w:val="24"/>
+                    </w:rPr>
+                  </w:pPr>
+                  <w:r>
+                    <w:rPr>
+                      <w:rFonts w:ascii="Times New Roman" w:hAnsi="Times New Roman" w:cs="Times New Roman"/>
+                      <w:szCs w:val="24"/>
+                    </w:rPr>
+                    <w:t xml:space="preserve">Customer clicks on </w:t>
+                  </w:r>
+                  <w:r>
+                    <w:rPr>
+                      <w:rFonts w:ascii="Times New Roman" w:hAnsi="Times New Roman" w:cs="Times New Roman"/>
+                      <w:szCs w:val="24"/>
+                    </w:rPr>
+                    <w:t>“</w:t>
+                  </w:r>
+                  <w:proofErr w:type="spellStart"/>
+                  <w:r>
+                    <w:rPr>
+                      <w:rFonts w:ascii="Times New Roman" w:hAnsi="Times New Roman" w:cs="Times New Roman"/>
+                      <w:szCs w:val="24"/>
+                    </w:rPr>
+                    <w:t>Đóng</w:t>
+                  </w:r>
+                  <w:proofErr w:type="spellEnd"/>
+                  <w:r>
+                    <w:rPr>
+                      <w:rFonts w:ascii="Times New Roman" w:hAnsi="Times New Roman" w:cs="Times New Roman"/>
+                      <w:szCs w:val="24"/>
+                    </w:rPr>
+                    <w:t>” button or click outside the popup.</w:t>
+                  </w:r>
+                </w:p>
+              </w:tc>
+              <w:tc>
+                <w:tcPr>
+                  <w:tcW w:w="4209" w:type="dxa"/>
+                  <w:tcBorders>
+                    <w:top w:val="single" w:sz="4" w:space="0" w:color="auto"/>
+                    <w:left w:val="single" w:sz="4" w:space="0" w:color="auto"/>
+                    <w:bottom w:val="single" w:sz="4" w:space="0" w:color="auto"/>
+                    <w:right w:val="single" w:sz="4" w:space="0" w:color="auto"/>
+                  </w:tcBorders>
+                  <w:shd w:val="clear" w:color="auto" w:fill="FFFFFF" w:themeFill="background1"/>
+                </w:tcPr>
+                <w:p>
+                  <w:pPr>
+                    <w:cnfStyle w:val="000000100000" w:firstRow="0" w:lastRow="0" w:firstColumn="0" w:lastColumn="0" w:oddVBand="0" w:evenVBand="0" w:oddHBand="1" w:evenHBand="0" w:firstRowFirstColumn="0" w:firstRowLastColumn="0" w:lastRowFirstColumn="0" w:lastRowLastColumn="0"/>
+                    <w:rPr>
+                      <w:rFonts w:ascii="Times New Roman" w:hAnsi="Times New Roman" w:cs="Times New Roman"/>
+                      <w:szCs w:val="24"/>
+                    </w:rPr>
+                  </w:pPr>
+                </w:p>
+                <w:p>
+                  <w:pPr>
+                    <w:cnfStyle w:val="000000100000" w:firstRow="0" w:lastRow="0" w:firstColumn="0" w:lastColumn="0" w:oddVBand="0" w:evenVBand="0" w:oddHBand="1" w:evenHBand="0" w:firstRowFirstColumn="0" w:firstRowLastColumn="0" w:lastRowFirstColumn="0" w:lastRowLastColumn="0"/>
+                    <w:rPr>
+                      <w:rFonts w:ascii="Times New Roman" w:hAnsi="Times New Roman" w:cs="Times New Roman"/>
+                      <w:szCs w:val="24"/>
+                    </w:rPr>
+                  </w:pPr>
+                </w:p>
+                <w:p>
+                  <w:pPr>
+                    <w:cnfStyle w:val="000000100000" w:firstRow="0" w:lastRow="0" w:firstColumn="0" w:lastColumn="0" w:oddVBand="0" w:evenVBand="0" w:oddHBand="1" w:evenHBand="0" w:firstRowFirstColumn="0" w:firstRowLastColumn="0" w:lastRowFirstColumn="0" w:lastRowLastColumn="0"/>
+                    <w:rPr>
+                      <w:rFonts w:ascii="Times New Roman" w:hAnsi="Times New Roman" w:cs="Times New Roman"/>
+                      <w:szCs w:val="24"/>
+                    </w:rPr>
+                  </w:pPr>
+                  <w:r>
+                    <w:rPr>
+                      <w:rFonts w:ascii="Times New Roman" w:hAnsi="Times New Roman" w:cs="Times New Roman"/>
+                      <w:szCs w:val="24"/>
+                    </w:rPr>
+                    <w:t xml:space="preserve">System wills </w:t>
+                  </w:r>
+                  <w:r>
+                    <w:rPr>
+                      <w:rFonts w:ascii="Times New Roman" w:hAnsi="Times New Roman" w:cs="Times New Roman"/>
+                      <w:szCs w:val="24"/>
+                    </w:rPr>
+                    <w:t>close the popup and show back “</w:t>
+                  </w:r>
+                  <w:proofErr w:type="spellStart"/>
+                  <w:r>
+                    <w:rPr>
+                      <w:rFonts w:ascii="Times New Roman" w:hAnsi="Times New Roman" w:cs="Times New Roman"/>
+                      <w:szCs w:val="24"/>
+                    </w:rPr>
+                    <w:t>Lịch</w:t>
+                  </w:r>
+                  <w:proofErr w:type="spellEnd"/>
+                  <w:r>
+                    <w:rPr>
+                      <w:rFonts w:ascii="Times New Roman" w:hAnsi="Times New Roman" w:cs="Times New Roman"/>
+                      <w:szCs w:val="24"/>
+                    </w:rPr>
+                    <w:t xml:space="preserve"> </w:t>
+                  </w:r>
+                  <w:proofErr w:type="spellStart"/>
+                  <w:r>
+                    <w:rPr>
+                      <w:rFonts w:ascii="Times New Roman" w:hAnsi="Times New Roman" w:cs="Times New Roman"/>
+                      <w:szCs w:val="24"/>
+                    </w:rPr>
+                    <w:t>sử</w:t>
+                  </w:r>
+                  <w:proofErr w:type="spellEnd"/>
+                  <w:r>
+                    <w:rPr>
+                      <w:rFonts w:ascii="Times New Roman" w:hAnsi="Times New Roman" w:cs="Times New Roman"/>
+                      <w:szCs w:val="24"/>
+                    </w:rPr>
+                    <w:t xml:space="preserve"> </w:t>
+                  </w:r>
+                  <w:proofErr w:type="spellStart"/>
+                  <w:r>
+                    <w:rPr>
+                      <w:rFonts w:ascii="Times New Roman" w:hAnsi="Times New Roman" w:cs="Times New Roman"/>
+                      <w:szCs w:val="24"/>
+                    </w:rPr>
+                    <w:t>đặt</w:t>
+                  </w:r>
+                  <w:proofErr w:type="spellEnd"/>
+                  <w:r>
+                    <w:rPr>
+                      <w:rFonts w:ascii="Times New Roman" w:hAnsi="Times New Roman" w:cs="Times New Roman"/>
+                      <w:szCs w:val="24"/>
+                    </w:rPr>
+                    <w:t xml:space="preserve"> </w:t>
+                  </w:r>
+                  <w:proofErr w:type="spellStart"/>
+                  <w:r>
+                    <w:rPr>
+                      <w:rFonts w:ascii="Times New Roman" w:hAnsi="Times New Roman" w:cs="Times New Roman"/>
+                      <w:szCs w:val="24"/>
+                    </w:rPr>
+                    <w:t>xe</w:t>
+                  </w:r>
+                  <w:proofErr w:type="spellEnd"/>
+                  <w:r>
+                    <w:rPr>
+                      <w:rFonts w:ascii="Times New Roman" w:hAnsi="Times New Roman" w:cs="Times New Roman"/>
+                      <w:szCs w:val="24"/>
+                    </w:rPr>
+                    <w:t>” page.</w:t>
+                  </w:r>
+                </w:p>
+              </w:tc>
+            </w:tr>
+          </w:tbl>
+          <w:p>
+            <w:pPr>
+              <w:spacing w:before="120" w:after="120"/>
+              <w:rPr>
+                <w:rFonts w:ascii="Times New Roman" w:hAnsi="Times New Roman" w:cs="Times New Roman"/>
+                <w:b w:val="0"/>
+                <w:szCs w:val="24"/>
+              </w:rPr>
+            </w:pPr>
+          </w:p>
+          <w:p>
+            <w:pPr>
+              <w:spacing w:before="120" w:after="120"/>
+              <w:rPr>
+                <w:rFonts w:ascii="Times New Roman" w:hAnsi="Times New Roman" w:cs="Times New Roman"/>
+                <w:b w:val="0"/>
+                <w:szCs w:val="24"/>
+              </w:rPr>
+            </w:pPr>
+            <w:r>
+              <w:rPr>
+                <w:rFonts w:ascii="Times New Roman" w:hAnsi="Times New Roman" w:cs="Times New Roman"/>
+                <w:szCs w:val="24"/>
+              </w:rPr>
+              <w:t>Exceptions:</w:t>
+            </w:r>
+            <w:r>
+              <w:rPr>
+                <w:rFonts w:ascii="Times New Roman" w:hAnsi="Times New Roman" w:cs="Times New Roman"/>
+                <w:szCs w:val="24"/>
+              </w:rPr>
+              <w:t xml:space="preserve"> </w:t>
+            </w:r>
+            <w:r>
+              <w:rPr>
+                <w:rFonts w:ascii="Times New Roman" w:hAnsi="Times New Roman" w:cs="Times New Roman"/>
+                <w:b w:val="0"/>
+                <w:szCs w:val="24"/>
+              </w:rPr>
+              <w:t>N/A</w:t>
+            </w:r>
+          </w:p>
+          <w:p>
+            <w:pPr>
+              <w:spacing w:before="120" w:after="120"/>
+              <w:ind w:left="720" w:hanging="720"/>
+              <w:rPr>
+                <w:rFonts w:ascii="Times New Roman" w:hAnsi="Times New Roman" w:cs="Times New Roman"/>
+                <w:b w:val="0"/>
+                <w:szCs w:val="24"/>
+              </w:rPr>
+            </w:pPr>
+            <w:r>
+              <w:rPr>
+                <w:rFonts w:ascii="Times New Roman" w:hAnsi="Times New Roman" w:cs="Times New Roman"/>
+                <w:szCs w:val="24"/>
+              </w:rPr>
+              <w:t>Relationships:</w:t>
+            </w:r>
+            <w:r>
+              <w:rPr>
+                <w:rFonts w:ascii="Times New Roman" w:hAnsi="Times New Roman" w:cs="Times New Roman"/>
+                <w:b w:val="0"/>
+                <w:szCs w:val="24"/>
+              </w:rPr>
+              <w:t xml:space="preserve"> extended </w:t>
+            </w:r>
+            <w:r>
+              <w:rPr>
+                <w:rFonts w:ascii="Times New Roman" w:hAnsi="Times New Roman" w:cs="Times New Roman"/>
+                <w:b w:val="0"/>
+                <w:szCs w:val="24"/>
+              </w:rPr>
+              <w:t>by View booking history.</w:t>
+            </w:r>
+          </w:p>
+          <w:p>
+            <w:pPr>
+              <w:spacing w:before="120" w:after="120"/>
+              <w:rPr>
+                <w:rFonts w:ascii="Times New Roman" w:hAnsi="Times New Roman" w:cs="Times New Roman"/>
+                <w:szCs w:val="24"/>
+              </w:rPr>
+            </w:pPr>
+            <w:r>
+              <w:rPr>
+                <w:rFonts w:ascii="Times New Roman" w:hAnsi="Times New Roman" w:cs="Times New Roman"/>
+                <w:szCs w:val="24"/>
+              </w:rPr>
+              <w:t>Business Rules:</w:t>
+            </w:r>
+          </w:p>
+          <w:p>
+            <w:pPr>
+              <w:pStyle w:val="ListParagraph"/>
+              <w:numPr>
+                <w:ilvl w:val="0"/>
+                <w:numId w:val="1"/>
+              </w:numPr>
+              <w:rPr>
+                <w:rFonts w:ascii="Times New Roman" w:hAnsi="Times New Roman" w:cs="Times New Roman"/>
+                <w:szCs w:val="24"/>
+              </w:rPr>
+            </w:pPr>
+            <w:r>
+              <w:rPr>
+                <w:rFonts w:ascii="Times New Roman" w:hAnsi="Times New Roman" w:cs="Times New Roman"/>
+                <w:b w:val="0"/>
+                <w:szCs w:val="24"/>
+              </w:rPr>
+              <w:t>All information of booked vehicle must show on this page.</w:t>
+            </w:r>
+          </w:p>
+          <w:p>
+            <w:pPr>
+              <w:pStyle w:val="ListParagraph"/>
+              <w:numPr>
+                <w:ilvl w:val="0"/>
+                <w:numId w:val="1"/>
+              </w:numPr>
+              <w:rPr>
+                <w:rFonts w:ascii="Times New Roman" w:hAnsi="Times New Roman" w:cs="Times New Roman"/>
+                <w:szCs w:val="24"/>
+              </w:rPr>
+            </w:pPr>
+            <w:r>
+              <w:rPr>
+                <w:rFonts w:ascii="Times New Roman" w:hAnsi="Times New Roman" w:cs="Times New Roman"/>
+                <w:b w:val="0"/>
+                <w:szCs w:val="24"/>
+              </w:rPr>
+              <w:t>Cancel booking just allows for the vehicle is booking or renting not for ended.</w:t>
+            </w:r>
+          </w:p>
+        </w:tc>
+      </w:tr>
+    </w:tbl>
+    <w:p>
+      <w:pPr>
+        <w:rPr>
+          <w:rFonts w:ascii="Times New Roman" w:hAnsi="Times New Roman" w:cs="Times New Roman"/>
+          <w:szCs w:val="24"/>
+        </w:rPr>
+      </w:pPr>
+    </w:p>
+    <w:p>
+      <w:pPr>
+        <w:rPr>
+          <w:rFonts w:ascii="Times New Roman" w:hAnsi="Times New Roman" w:cs="Times New Roman"/>
+          <w:szCs w:val="24"/>
+        </w:rPr>
+      </w:pPr>
+      <w:r>
+        <w:rPr>
+          <w:rFonts w:ascii="Times New Roman" w:hAnsi="Times New Roman" w:cs="Times New Roman"/>
+          <w:noProof/>
+          <w:szCs w:val="24"/>
+          <w:lang w:eastAsia="ja-JP"/>
+        </w:rPr>
+        <w:drawing>
+          <wp:inline distT="0" distB="0" distL="0" distR="0">
+            <wp:extent cx="5943600" cy="2693670"/>
+            <wp:effectExtent l="0" t="0" r="0" b="0"/>
+            <wp:docPr id="6" name="Picture 6"/>
+            <wp:cNvGraphicFramePr>
+              <a:graphicFrameLocks xmlns:a="http://schemas.openxmlformats.org/drawingml/2006/main" noChangeAspect="1"/>
+            </wp:cNvGraphicFramePr>
+            <a:graphic xmlns:a="http://schemas.openxmlformats.org/drawingml/2006/main">
+              <a:graphicData uri="http://schemas.openxmlformats.org/drawingml/2006/picture">
+                <pic:pic xmlns:pic="http://schemas.openxmlformats.org/drawingml/2006/picture">
+                  <pic:nvPicPr>
+                    <pic:cNvPr id="0" name="viewDetailBookingInfor.png"/>
+                    <pic:cNvPicPr/>
+                  </pic:nvPicPr>
+                  <pic:blipFill>
+                    <a:blip r:embed="rId18">
+                      <a:extLst>
+                        <a:ext uri="{28A0092B-C50C-407E-A947-70E740481C1C}">
+                          <a14:useLocalDpi xmlns:a14="http://schemas.microsoft.com/office/drawing/2010/main" val="0"/>
+                        </a:ext>
+                      </a:extLst>
+                    </a:blip>
+                    <a:stretch>
+                      <a:fillRect/>
+                    </a:stretch>
+                  </pic:blipFill>
+                  <pic:spPr>
+                    <a:xfrm>
+                      <a:off x="0" y="0"/>
+                      <a:ext cx="5943600" cy="2693670"/>
+                    </a:xfrm>
+                    <a:prstGeom prst="rect">
+                      <a:avLst/>
+                    </a:prstGeom>
+                  </pic:spPr>
+                </pic:pic>
+              </a:graphicData>
+            </a:graphic>
+          </wp:inline>
+        </w:drawing>
+      </w:r>
+    </w:p>
+    <w:tbl>
+      <w:tblPr>
+        <w:tblStyle w:val="LightShading"/>
+        <w:tblW w:w="8745" w:type="dxa"/>
+        <w:tblInd w:w="-110" w:type="dxa"/>
+        <w:tblBorders>
+          <w:left w:val="single" w:sz="8" w:space="0" w:color="000000" w:themeColor="text1"/>
+          <w:right w:val="single" w:sz="8" w:space="0" w:color="000000" w:themeColor="text1"/>
+          <w:insideH w:val="single" w:sz="8" w:space="0" w:color="000000" w:themeColor="text1"/>
+          <w:insideV w:val="single" w:sz="8" w:space="0" w:color="000000" w:themeColor="text1"/>
+        </w:tblBorders>
+        <w:tblLook w:val="04A0" w:firstRow="1" w:lastRow="0" w:firstColumn="1" w:lastColumn="0" w:noHBand="0" w:noVBand="1"/>
+      </w:tblPr>
+      <w:tblGrid>
+        <w:gridCol w:w="2212"/>
+        <w:gridCol w:w="2160"/>
+        <w:gridCol w:w="2390"/>
+        <w:gridCol w:w="1983"/>
+      </w:tblGrid>
+      <w:tr>
+        <w:trPr>
+          <w:cnfStyle w:val="100000000000" w:firstRow="1" w:lastRow="0" w:firstColumn="0" w:lastColumn="0" w:oddVBand="0" w:evenVBand="0" w:oddHBand="0" w:evenHBand="0" w:firstRowFirstColumn="0" w:firstRowLastColumn="0" w:lastRowFirstColumn="0" w:lastRowLastColumn="0"/>
+        </w:trPr>
+        <w:tc>
+          <w:tcPr>
+            <w:cnfStyle w:val="001000000000" w:firstRow="0" w:lastRow="0" w:firstColumn="1" w:lastColumn="0" w:oddVBand="0" w:evenVBand="0" w:oddHBand="0" w:evenHBand="0" w:firstRowFirstColumn="0" w:firstRowLastColumn="0" w:lastRowFirstColumn="0" w:lastRowLastColumn="0"/>
+            <w:tcW w:w="8745" w:type="dxa"/>
+            <w:gridSpan w:val="4"/>
+            <w:tcBorders>
+              <w:top w:val="none" w:sz="0" w:space="0" w:color="auto"/>
+              <w:left w:val="none" w:sz="0" w:space="0" w:color="auto"/>
+              <w:bottom w:val="none" w:sz="0" w:space="0" w:color="auto"/>
+              <w:right w:val="none" w:sz="0" w:space="0" w:color="auto"/>
+            </w:tcBorders>
+            <w:shd w:val="clear" w:color="auto" w:fill="D9D9D9" w:themeFill="background1" w:themeFillShade="D9"/>
+          </w:tcPr>
+          <w:p>
+            <w:pPr>
+              <w:rPr>
+                <w:rFonts w:ascii="Times New Roman" w:hAnsi="Times New Roman" w:cs="Times New Roman"/>
+                <w:szCs w:val="24"/>
+              </w:rPr>
+            </w:pPr>
+            <w:r>
+              <w:rPr>
+                <w:rFonts w:ascii="Times New Roman" w:hAnsi="Times New Roman" w:cs="Times New Roman"/>
+                <w:szCs w:val="24"/>
+              </w:rPr>
+              <w:t>USE CASE – US01</w:t>
+            </w:r>
+          </w:p>
+        </w:tc>
+      </w:tr>
+      <w:tr>
+        <w:trPr>
+          <w:cnfStyle w:val="000000100000" w:firstRow="0" w:lastRow="0" w:firstColumn="0" w:lastColumn="0" w:oddVBand="0" w:evenVBand="0" w:oddHBand="1" w:evenHBand="0" w:firstRowFirstColumn="0" w:firstRowLastColumn="0" w:lastRowFirstColumn="0" w:lastRowLastColumn="0"/>
+        </w:trPr>
+        <w:tc>
+          <w:tcPr>
+            <w:cnfStyle w:val="001000000000" w:firstRow="0" w:lastRow="0" w:firstColumn="1" w:lastColumn="0" w:oddVBand="0" w:evenVBand="0" w:oddHBand="0" w:evenHBand="0" w:firstRowFirstColumn="0" w:firstRowLastColumn="0" w:lastRowFirstColumn="0" w:lastRowLastColumn="0"/>
+            <w:tcW w:w="2212" w:type="dxa"/>
+            <w:tcBorders>
+              <w:top w:val="single" w:sz="4" w:space="0" w:color="auto"/>
+              <w:left w:val="single" w:sz="4" w:space="0" w:color="auto"/>
+              <w:bottom w:val="single" w:sz="4" w:space="0" w:color="auto"/>
+              <w:right w:val="single" w:sz="4" w:space="0" w:color="auto"/>
+            </w:tcBorders>
+            <w:shd w:val="clear" w:color="auto" w:fill="D9D9D9" w:themeFill="background1" w:themeFillShade="D9"/>
+          </w:tcPr>
+          <w:p>
+            <w:pPr>
+              <w:rPr>
+                <w:rFonts w:ascii="Times New Roman" w:hAnsi="Times New Roman" w:cs="Times New Roman"/>
+                <w:szCs w:val="24"/>
+              </w:rPr>
+            </w:pPr>
+            <w:r>
+              <w:rPr>
+                <w:rFonts w:ascii="Times New Roman" w:hAnsi="Times New Roman" w:cs="Times New Roman"/>
+                <w:szCs w:val="24"/>
+              </w:rPr>
+              <w:t>Use Case No.</w:t>
+            </w:r>
+          </w:p>
+        </w:tc>
+        <w:tc>
+          <w:tcPr>
+            <w:tcW w:w="2160" w:type="dxa"/>
+            <w:tcBorders>
+              <w:left w:val="single" w:sz="4" w:space="0" w:color="auto"/>
+              <w:right w:val="single" w:sz="4" w:space="0" w:color="auto"/>
+            </w:tcBorders>
+            <w:shd w:val="clear" w:color="auto" w:fill="FFFFFF" w:themeFill="background1"/>
+          </w:tcPr>
+          <w:p>
+            <w:pPr>
+              <w:cnfStyle w:val="000000100000" w:firstRow="0" w:lastRow="0" w:firstColumn="0" w:lastColumn="0" w:oddVBand="0" w:evenVBand="0" w:oddHBand="1" w:evenHBand="0" w:firstRowFirstColumn="0" w:firstRowLastColumn="0" w:lastRowFirstColumn="0" w:lastRowLastColumn="0"/>
+              <w:rPr>
+                <w:rFonts w:ascii="Times New Roman" w:hAnsi="Times New Roman" w:cs="Times New Roman"/>
+                <w:szCs w:val="24"/>
+              </w:rPr>
+            </w:pPr>
+            <w:r>
+              <w:rPr>
+                <w:rFonts w:ascii="Times New Roman" w:hAnsi="Times New Roman" w:cs="Times New Roman"/>
+                <w:szCs w:val="24"/>
+              </w:rPr>
+              <w:t>US01</w:t>
+            </w:r>
+          </w:p>
+        </w:tc>
+        <w:tc>
+          <w:tcPr>
+            <w:tcW w:w="2390" w:type="dxa"/>
+            <w:tcBorders>
+              <w:top w:val="single" w:sz="4" w:space="0" w:color="auto"/>
+              <w:left w:val="single" w:sz="4" w:space="0" w:color="auto"/>
+              <w:bottom w:val="single" w:sz="4" w:space="0" w:color="auto"/>
+              <w:right w:val="single" w:sz="4" w:space="0" w:color="auto"/>
+            </w:tcBorders>
+            <w:shd w:val="clear" w:color="auto" w:fill="D9D9D9" w:themeFill="background1" w:themeFillShade="D9"/>
+          </w:tcPr>
+          <w:p>
+            <w:pPr>
+              <w:cnfStyle w:val="000000100000" w:firstRow="0" w:lastRow="0" w:firstColumn="0" w:lastColumn="0" w:oddVBand="0" w:evenVBand="0" w:oddHBand="1" w:evenHBand="0" w:firstRowFirstColumn="0" w:firstRowLastColumn="0" w:lastRowFirstColumn="0" w:lastRowLastColumn="0"/>
+              <w:rPr>
+                <w:rFonts w:ascii="Times New Roman" w:hAnsi="Times New Roman" w:cs="Times New Roman"/>
+                <w:b/>
+                <w:szCs w:val="24"/>
+              </w:rPr>
+            </w:pPr>
+            <w:r>
+              <w:rPr>
+                <w:rFonts w:ascii="Times New Roman" w:hAnsi="Times New Roman" w:cs="Times New Roman"/>
+                <w:b/>
+                <w:szCs w:val="24"/>
+              </w:rPr>
+              <w:t>Use Case Version</w:t>
+            </w:r>
+          </w:p>
+        </w:tc>
+        <w:tc>
+          <w:tcPr>
+            <w:tcW w:w="1983" w:type="dxa"/>
+            <w:tcBorders>
+              <w:top w:val="single" w:sz="4" w:space="0" w:color="auto"/>
+              <w:left w:val="single" w:sz="4" w:space="0" w:color="auto"/>
+              <w:bottom w:val="single" w:sz="4" w:space="0" w:color="auto"/>
+              <w:right w:val="single" w:sz="4" w:space="0" w:color="auto"/>
+            </w:tcBorders>
+            <w:shd w:val="clear" w:color="auto" w:fill="FFFFFF" w:themeFill="background1"/>
+          </w:tcPr>
+          <w:p>
+            <w:pPr>
+              <w:cnfStyle w:val="000000100000" w:firstRow="0" w:lastRow="0" w:firstColumn="0" w:lastColumn="0" w:oddVBand="0" w:evenVBand="0" w:oddHBand="1" w:evenHBand="0" w:firstRowFirstColumn="0" w:firstRowLastColumn="0" w:lastRowFirstColumn="0" w:lastRowLastColumn="0"/>
+              <w:rPr>
+                <w:rFonts w:ascii="Times New Roman" w:hAnsi="Times New Roman" w:cs="Times New Roman"/>
+                <w:szCs w:val="24"/>
+              </w:rPr>
+            </w:pPr>
+            <w:r>
+              <w:rPr>
+                <w:rFonts w:ascii="Times New Roman" w:hAnsi="Times New Roman" w:cs="Times New Roman"/>
+                <w:szCs w:val="24"/>
+              </w:rPr>
+              <w:t>2.0</w:t>
+            </w:r>
+          </w:p>
+        </w:tc>
+      </w:tr>
+      <w:tr>
+        <w:tc>
+          <w:tcPr>
+            <w:cnfStyle w:val="001000000000" w:firstRow="0" w:lastRow="0" w:firstColumn="1" w:lastColumn="0" w:oddVBand="0" w:evenVBand="0" w:oddHBand="0" w:evenHBand="0" w:firstRowFirstColumn="0" w:firstRowLastColumn="0" w:lastRowFirstColumn="0" w:lastRowLastColumn="0"/>
+            <w:tcW w:w="2212" w:type="dxa"/>
+            <w:tcBorders>
+              <w:top w:val="single" w:sz="4" w:space="0" w:color="auto"/>
+              <w:bottom w:val="single" w:sz="4" w:space="0" w:color="auto"/>
+            </w:tcBorders>
+            <w:shd w:val="clear" w:color="auto" w:fill="D9D9D9" w:themeFill="background1" w:themeFillShade="D9"/>
+          </w:tcPr>
+          <w:p>
+            <w:pPr>
+              <w:rPr>
+                <w:rFonts w:ascii="Times New Roman" w:hAnsi="Times New Roman" w:cs="Times New Roman"/>
+                <w:szCs w:val="24"/>
+              </w:rPr>
+            </w:pPr>
+            <w:r>
+              <w:rPr>
+                <w:rFonts w:ascii="Times New Roman" w:hAnsi="Times New Roman" w:cs="Times New Roman"/>
+                <w:szCs w:val="24"/>
+              </w:rPr>
+              <w:t>Use Case Name</w:t>
+            </w:r>
+          </w:p>
+        </w:tc>
+        <w:tc>
+          <w:tcPr>
+            <w:tcW w:w="6533" w:type="dxa"/>
+            <w:gridSpan w:val="3"/>
+            <w:tcBorders>
+              <w:bottom w:val="single" w:sz="4" w:space="0" w:color="auto"/>
+            </w:tcBorders>
+          </w:tcPr>
+          <w:p>
+            <w:pPr>
+              <w:cnfStyle w:val="000000000000" w:firstRow="0" w:lastRow="0" w:firstColumn="0" w:lastColumn="0" w:oddVBand="0" w:evenVBand="0" w:oddHBand="0" w:evenHBand="0" w:firstRowFirstColumn="0" w:firstRowLastColumn="0" w:lastRowFirstColumn="0" w:lastRowLastColumn="0"/>
+              <w:rPr>
+                <w:rFonts w:ascii="Times New Roman" w:hAnsi="Times New Roman" w:cs="Times New Roman"/>
+                <w:szCs w:val="24"/>
+              </w:rPr>
+            </w:pPr>
+            <w:r>
+              <w:rPr>
+                <w:rFonts w:ascii="Times New Roman" w:hAnsi="Times New Roman" w:cs="Times New Roman"/>
+                <w:szCs w:val="24"/>
+              </w:rPr>
+              <w:t>View detailed booking information</w:t>
+            </w:r>
+          </w:p>
+        </w:tc>
+      </w:tr>
+      <w:tr>
+        <w:trPr>
+          <w:cnfStyle w:val="000000100000" w:firstRow="0" w:lastRow="0" w:firstColumn="0" w:lastColumn="0" w:oddVBand="0" w:evenVBand="0" w:oddHBand="1" w:evenHBand="0" w:firstRowFirstColumn="0" w:firstRowLastColumn="0" w:lastRowFirstColumn="0" w:lastRowLastColumn="0"/>
+        </w:trPr>
+        <w:tc>
+          <w:tcPr>
+            <w:cnfStyle w:val="001000000000" w:firstRow="0" w:lastRow="0" w:firstColumn="1" w:lastColumn="0" w:oddVBand="0" w:evenVBand="0" w:oddHBand="0" w:evenHBand="0" w:firstRowFirstColumn="0" w:firstRowLastColumn="0" w:lastRowFirstColumn="0" w:lastRowLastColumn="0"/>
+            <w:tcW w:w="2212" w:type="dxa"/>
+            <w:tcBorders>
+              <w:top w:val="single" w:sz="4" w:space="0" w:color="auto"/>
+              <w:left w:val="single" w:sz="4" w:space="0" w:color="auto"/>
+              <w:bottom w:val="single" w:sz="4" w:space="0" w:color="auto"/>
+              <w:right w:val="single" w:sz="4" w:space="0" w:color="auto"/>
+            </w:tcBorders>
+            <w:shd w:val="clear" w:color="auto" w:fill="D9D9D9" w:themeFill="background1" w:themeFillShade="D9"/>
+          </w:tcPr>
+          <w:p>
+            <w:pPr>
+              <w:rPr>
+                <w:rFonts w:ascii="Times New Roman" w:hAnsi="Times New Roman" w:cs="Times New Roman"/>
+                <w:szCs w:val="24"/>
+              </w:rPr>
+            </w:pPr>
+            <w:r>
+              <w:rPr>
+                <w:rFonts w:ascii="Times New Roman" w:hAnsi="Times New Roman" w:cs="Times New Roman"/>
+                <w:szCs w:val="24"/>
+              </w:rPr>
+              <w:t>Author</w:t>
+            </w:r>
+          </w:p>
+        </w:tc>
+        <w:tc>
+          <w:tcPr>
+            <w:tcW w:w="6533" w:type="dxa"/>
+            <w:gridSpan w:val="3"/>
+            <w:tcBorders>
+              <w:top w:val="single" w:sz="4" w:space="0" w:color="auto"/>
+              <w:left w:val="single" w:sz="4" w:space="0" w:color="auto"/>
+              <w:bottom w:val="single" w:sz="4" w:space="0" w:color="auto"/>
+              <w:right w:val="single" w:sz="4" w:space="0" w:color="auto"/>
+            </w:tcBorders>
+            <w:shd w:val="clear" w:color="auto" w:fill="FFFFFF" w:themeFill="background1"/>
+          </w:tcPr>
+          <w:p>
+            <w:pPr>
+              <w:cnfStyle w:val="000000100000" w:firstRow="0" w:lastRow="0" w:firstColumn="0" w:lastColumn="0" w:oddVBand="0" w:evenVBand="0" w:oddHBand="1" w:evenHBand="0" w:firstRowFirstColumn="0" w:firstRowLastColumn="0" w:lastRowFirstColumn="0" w:lastRowLastColumn="0"/>
+              <w:rPr>
+                <w:rFonts w:ascii="Times New Roman" w:hAnsi="Times New Roman" w:cs="Times New Roman"/>
+                <w:szCs w:val="24"/>
+              </w:rPr>
+            </w:pPr>
+            <w:proofErr w:type="spellStart"/>
+            <w:r>
+              <w:rPr>
+                <w:rFonts w:ascii="Times New Roman" w:hAnsi="Times New Roman" w:cs="Times New Roman"/>
+                <w:szCs w:val="24"/>
+              </w:rPr>
+              <w:t>KhoaLVD</w:t>
+            </w:r>
+            <w:proofErr w:type="spellEnd"/>
+          </w:p>
+        </w:tc>
+      </w:tr>
+      <w:tr>
+        <w:tc>
+          <w:tcPr>
+            <w:cnfStyle w:val="001000000000" w:firstRow="0" w:lastRow="0" w:firstColumn="1" w:lastColumn="0" w:oddVBand="0" w:evenVBand="0" w:oddHBand="0" w:evenHBand="0" w:firstRowFirstColumn="0" w:firstRowLastColumn="0" w:lastRowFirstColumn="0" w:lastRowLastColumn="0"/>
+            <w:tcW w:w="2212" w:type="dxa"/>
+            <w:tcBorders>
+              <w:top w:val="single" w:sz="4" w:space="0" w:color="auto"/>
+              <w:bottom w:val="single" w:sz="4" w:space="0" w:color="auto"/>
+            </w:tcBorders>
+            <w:shd w:val="clear" w:color="auto" w:fill="D9D9D9" w:themeFill="background1" w:themeFillShade="D9"/>
+          </w:tcPr>
+          <w:p>
+            <w:pPr>
+              <w:rPr>
+                <w:rFonts w:ascii="Times New Roman" w:hAnsi="Times New Roman" w:cs="Times New Roman"/>
+                <w:szCs w:val="24"/>
+              </w:rPr>
+            </w:pPr>
+            <w:r>
+              <w:rPr>
+                <w:rFonts w:ascii="Times New Roman" w:hAnsi="Times New Roman" w:cs="Times New Roman"/>
+                <w:szCs w:val="24"/>
+              </w:rPr>
+              <w:t>Date</w:t>
+            </w:r>
+          </w:p>
+        </w:tc>
+        <w:tc>
+          <w:tcPr>
+            <w:tcW w:w="2160" w:type="dxa"/>
+            <w:tcBorders>
+              <w:top w:val="single" w:sz="4" w:space="0" w:color="auto"/>
+              <w:bottom w:val="single" w:sz="4" w:space="0" w:color="auto"/>
+            </w:tcBorders>
+            <w:shd w:val="clear" w:color="auto" w:fill="FFFFFF" w:themeFill="background1"/>
+          </w:tcPr>
+          <w:p>
+            <w:pPr>
+              <w:cnfStyle w:val="000000000000" w:firstRow="0" w:lastRow="0" w:firstColumn="0" w:lastColumn="0" w:oddVBand="0" w:evenVBand="0" w:oddHBand="0" w:evenHBand="0" w:firstRowFirstColumn="0" w:firstRowLastColumn="0" w:lastRowFirstColumn="0" w:lastRowLastColumn="0"/>
+              <w:rPr>
+                <w:rFonts w:ascii="Times New Roman" w:hAnsi="Times New Roman" w:cs="Times New Roman"/>
+                <w:szCs w:val="24"/>
+              </w:rPr>
+            </w:pPr>
+            <w:r>
+              <w:rPr>
+                <w:rFonts w:ascii="Times New Roman" w:hAnsi="Times New Roman" w:cs="Times New Roman"/>
+                <w:szCs w:val="24"/>
+              </w:rPr>
+              <w:t>07/11/2016</w:t>
+            </w:r>
+          </w:p>
+        </w:tc>
+        <w:tc>
+          <w:tcPr>
+            <w:tcW w:w="2390" w:type="dxa"/>
+            <w:tcBorders>
+              <w:top w:val="single" w:sz="4" w:space="0" w:color="auto"/>
+              <w:bottom w:val="single" w:sz="4" w:space="0" w:color="auto"/>
+            </w:tcBorders>
+            <w:shd w:val="clear" w:color="auto" w:fill="D9D9D9" w:themeFill="background1" w:themeFillShade="D9"/>
+          </w:tcPr>
+          <w:p>
+            <w:pPr>
+              <w:cnfStyle w:val="000000000000" w:firstRow="0" w:lastRow="0" w:firstColumn="0" w:lastColumn="0" w:oddVBand="0" w:evenVBand="0" w:oddHBand="0" w:evenHBand="0" w:firstRowFirstColumn="0" w:firstRowLastColumn="0" w:lastRowFirstColumn="0" w:lastRowLastColumn="0"/>
+              <w:rPr>
+                <w:rFonts w:ascii="Times New Roman" w:hAnsi="Times New Roman" w:cs="Times New Roman"/>
+                <w:b/>
+                <w:szCs w:val="24"/>
+              </w:rPr>
+            </w:pPr>
+            <w:r>
+              <w:rPr>
+                <w:rFonts w:ascii="Times New Roman" w:hAnsi="Times New Roman" w:cs="Times New Roman"/>
+                <w:b/>
+                <w:szCs w:val="24"/>
+              </w:rPr>
+              <w:t>Priority</w:t>
+            </w:r>
+          </w:p>
+        </w:tc>
+        <w:tc>
+          <w:tcPr>
+            <w:tcW w:w="1983" w:type="dxa"/>
+            <w:tcBorders>
+              <w:top w:val="single" w:sz="4" w:space="0" w:color="auto"/>
+              <w:bottom w:val="single" w:sz="4" w:space="0" w:color="auto"/>
+            </w:tcBorders>
+            <w:shd w:val="clear" w:color="auto" w:fill="FFFFFF" w:themeFill="background1"/>
+          </w:tcPr>
+          <w:p>
+            <w:pPr>
+              <w:cnfStyle w:val="000000000000" w:firstRow="0" w:lastRow="0" w:firstColumn="0" w:lastColumn="0" w:oddVBand="0" w:evenVBand="0" w:oddHBand="0" w:evenHBand="0" w:firstRowFirstColumn="0" w:firstRowLastColumn="0" w:lastRowFirstColumn="0" w:lastRowLastColumn="0"/>
+              <w:rPr>
+                <w:rFonts w:ascii="Times New Roman" w:hAnsi="Times New Roman" w:cs="Times New Roman"/>
+                <w:szCs w:val="24"/>
+              </w:rPr>
+            </w:pPr>
+            <w:r>
+              <w:rPr>
+                <w:rFonts w:ascii="Times New Roman" w:hAnsi="Times New Roman" w:cs="Times New Roman"/>
+                <w:szCs w:val="24"/>
+              </w:rPr>
+              <w:t>High</w:t>
+            </w:r>
+          </w:p>
+        </w:tc>
+      </w:tr>
+      <w:tr>
+        <w:trPr>
+          <w:cnfStyle w:val="000000100000" w:firstRow="0" w:lastRow="0" w:firstColumn="0" w:lastColumn="0" w:oddVBand="0" w:evenVBand="0" w:oddHBand="1" w:evenHBand="0" w:firstRowFirstColumn="0" w:firstRowLastColumn="0" w:lastRowFirstColumn="0" w:lastRowLastColumn="0"/>
+        </w:trPr>
+        <w:tc>
+          <w:tcPr>
+            <w:cnfStyle w:val="001000000000" w:firstRow="0" w:lastRow="0" w:firstColumn="1" w:lastColumn="0" w:oddVBand="0" w:evenVBand="0" w:oddHBand="0" w:evenHBand="0" w:firstRowFirstColumn="0" w:firstRowLastColumn="0" w:lastRowFirstColumn="0" w:lastRowLastColumn="0"/>
+            <w:tcW w:w="8745" w:type="dxa"/>
+            <w:gridSpan w:val="4"/>
+            <w:tcBorders>
+              <w:top w:val="single" w:sz="4" w:space="0" w:color="auto"/>
+              <w:left w:val="single" w:sz="4" w:space="0" w:color="auto"/>
+              <w:bottom w:val="single" w:sz="4" w:space="0" w:color="auto"/>
+              <w:right w:val="single" w:sz="4" w:space="0" w:color="auto"/>
+            </w:tcBorders>
+            <w:shd w:val="clear" w:color="auto" w:fill="FFFFFF" w:themeFill="background1"/>
+          </w:tcPr>
+          <w:p>
+            <w:pPr>
+              <w:rPr>
+                <w:rFonts w:ascii="Times New Roman" w:hAnsi="Times New Roman" w:cs="Times New Roman"/>
+                <w:b w:val="0"/>
+                <w:szCs w:val="24"/>
+              </w:rPr>
+            </w:pPr>
+            <w:r>
+              <w:rPr>
+                <w:rFonts w:ascii="Times New Roman" w:hAnsi="Times New Roman" w:cs="Times New Roman"/>
+                <w:szCs w:val="24"/>
+              </w:rPr>
+              <w:t>Actor:</w:t>
+            </w:r>
+          </w:p>
+          <w:p>
+            <w:pPr>
+              <w:numPr>
+                <w:ilvl w:val="0"/>
+                <w:numId w:val="1"/>
+              </w:numPr>
+              <w:spacing w:after="0" w:line="240" w:lineRule="auto"/>
+              <w:rPr>
+                <w:rFonts w:ascii="Times New Roman" w:hAnsi="Times New Roman" w:cs="Times New Roman"/>
+                <w:b w:val="0"/>
+                <w:szCs w:val="24"/>
+              </w:rPr>
+            </w:pPr>
+            <w:r>
+              <w:rPr>
+                <w:rFonts w:ascii="Times New Roman" w:hAnsi="Times New Roman" w:cs="Times New Roman"/>
+                <w:b w:val="0"/>
+                <w:szCs w:val="24"/>
+              </w:rPr>
+              <w:t>Customer</w:t>
+            </w:r>
+          </w:p>
+          <w:p>
+            <w:pPr>
+              <w:rPr>
+                <w:rFonts w:ascii="Times New Roman" w:hAnsi="Times New Roman" w:cs="Times New Roman"/>
+                <w:b w:val="0"/>
+                <w:szCs w:val="24"/>
+              </w:rPr>
+            </w:pPr>
+            <w:r>
+              <w:rPr>
+                <w:rFonts w:ascii="Times New Roman" w:hAnsi="Times New Roman" w:cs="Times New Roman"/>
+                <w:szCs w:val="24"/>
+              </w:rPr>
+              <w:t>Summary:</w:t>
+            </w:r>
+          </w:p>
+          <w:p>
+            <w:pPr>
+              <w:numPr>
+                <w:ilvl w:val="0"/>
+                <w:numId w:val="1"/>
+              </w:numPr>
+              <w:spacing w:after="0" w:line="240" w:lineRule="auto"/>
+              <w:rPr>
+                <w:rFonts w:ascii="Times New Roman" w:hAnsi="Times New Roman" w:cs="Times New Roman"/>
+                <w:b w:val="0"/>
+                <w:szCs w:val="24"/>
+              </w:rPr>
+            </w:pPr>
+            <w:r>
+              <w:rPr>
+                <w:rFonts w:ascii="Times New Roman" w:hAnsi="Times New Roman" w:cs="Times New Roman"/>
+                <w:b w:val="0"/>
+                <w:szCs w:val="24"/>
+              </w:rPr>
+              <w:t xml:space="preserve">This use case allows </w:t>
+            </w:r>
+            <w:r>
+              <w:rPr>
+                <w:rFonts w:ascii="Times New Roman" w:hAnsi="Times New Roman" w:cs="Times New Roman"/>
+                <w:b w:val="0"/>
+                <w:szCs w:val="24"/>
+              </w:rPr>
+              <w:t xml:space="preserve">customer to </w:t>
+            </w:r>
+            <w:r>
+              <w:rPr>
+                <w:rFonts w:ascii="Times New Roman" w:hAnsi="Times New Roman" w:cs="Times New Roman"/>
+                <w:b w:val="0"/>
+                <w:szCs w:val="24"/>
+              </w:rPr>
+              <w:t>view detailed their booking information.</w:t>
+            </w:r>
+          </w:p>
+          <w:p>
+            <w:pPr>
+              <w:rPr>
+                <w:rFonts w:ascii="Times New Roman" w:hAnsi="Times New Roman" w:cs="Times New Roman"/>
+                <w:b w:val="0"/>
+                <w:szCs w:val="24"/>
+              </w:rPr>
+            </w:pPr>
+            <w:r>
+              <w:rPr>
+                <w:rFonts w:ascii="Times New Roman" w:hAnsi="Times New Roman" w:cs="Times New Roman"/>
+                <w:szCs w:val="24"/>
+              </w:rPr>
+              <w:t>Goal:</w:t>
+            </w:r>
+          </w:p>
+          <w:p>
+            <w:pPr>
+              <w:numPr>
+                <w:ilvl w:val="0"/>
+                <w:numId w:val="1"/>
+              </w:numPr>
+              <w:spacing w:after="0" w:line="240" w:lineRule="auto"/>
+              <w:rPr>
+                <w:rFonts w:ascii="Times New Roman" w:hAnsi="Times New Roman" w:cs="Times New Roman"/>
+                <w:b w:val="0"/>
+                <w:szCs w:val="24"/>
+              </w:rPr>
+            </w:pPr>
+            <w:r>
+              <w:rPr>
+                <w:rFonts w:ascii="Times New Roman" w:hAnsi="Times New Roman" w:cs="Times New Roman"/>
+                <w:b w:val="0"/>
+                <w:szCs w:val="24"/>
+              </w:rPr>
+              <w:t xml:space="preserve">Customer can </w:t>
+            </w:r>
+            <w:r>
+              <w:rPr>
+                <w:rFonts w:ascii="Times New Roman" w:hAnsi="Times New Roman" w:cs="Times New Roman"/>
+                <w:b w:val="0"/>
+                <w:szCs w:val="24"/>
+              </w:rPr>
+              <w:t>review their booking information.</w:t>
+            </w:r>
+          </w:p>
+          <w:p>
+            <w:pPr>
+              <w:rPr>
+                <w:rFonts w:ascii="Times New Roman" w:hAnsi="Times New Roman" w:cs="Times New Roman"/>
+                <w:b w:val="0"/>
+                <w:szCs w:val="24"/>
+              </w:rPr>
+            </w:pPr>
+            <w:r>
+              <w:rPr>
+                <w:rFonts w:ascii="Times New Roman" w:hAnsi="Times New Roman" w:cs="Times New Roman"/>
+                <w:szCs w:val="24"/>
+              </w:rPr>
+              <w:t>Triggers:</w:t>
+            </w:r>
+          </w:p>
+          <w:p>
+            <w:pPr>
+              <w:numPr>
+                <w:ilvl w:val="0"/>
+                <w:numId w:val="1"/>
+              </w:numPr>
+              <w:spacing w:after="0" w:line="240" w:lineRule="auto"/>
+              <w:rPr>
+                <w:rFonts w:ascii="Times New Roman" w:hAnsi="Times New Roman" w:cs="Times New Roman"/>
+                <w:b w:val="0"/>
+                <w:szCs w:val="24"/>
+              </w:rPr>
+            </w:pPr>
+            <w:r>
+              <w:rPr>
+                <w:rFonts w:ascii="Times New Roman" w:hAnsi="Times New Roman" w:cs="Times New Roman"/>
+                <w:b w:val="0"/>
+                <w:szCs w:val="24"/>
+              </w:rPr>
+              <w:t>Customer clicks on “</w:t>
+            </w:r>
+            <w:proofErr w:type="spellStart"/>
+            <w:r>
+              <w:rPr>
+                <w:rFonts w:ascii="Times New Roman" w:hAnsi="Times New Roman" w:cs="Times New Roman"/>
+                <w:b w:val="0"/>
+                <w:szCs w:val="24"/>
+              </w:rPr>
+              <w:t>Lịch</w:t>
+            </w:r>
+            <w:proofErr w:type="spellEnd"/>
+            <w:r>
+              <w:rPr>
+                <w:rFonts w:ascii="Times New Roman" w:hAnsi="Times New Roman" w:cs="Times New Roman"/>
+                <w:b w:val="0"/>
+                <w:szCs w:val="24"/>
+              </w:rPr>
+              <w:t xml:space="preserve"> </w:t>
+            </w:r>
+            <w:proofErr w:type="spellStart"/>
+            <w:r>
+              <w:rPr>
+                <w:rFonts w:ascii="Times New Roman" w:hAnsi="Times New Roman" w:cs="Times New Roman"/>
+                <w:b w:val="0"/>
+                <w:szCs w:val="24"/>
+              </w:rPr>
+              <w:t>sử</w:t>
+            </w:r>
+            <w:proofErr w:type="spellEnd"/>
+            <w:r>
+              <w:rPr>
+                <w:rFonts w:ascii="Times New Roman" w:hAnsi="Times New Roman" w:cs="Times New Roman"/>
+                <w:b w:val="0"/>
+                <w:szCs w:val="24"/>
+              </w:rPr>
+              <w:t xml:space="preserve"> </w:t>
+            </w:r>
+            <w:proofErr w:type="spellStart"/>
+            <w:r>
+              <w:rPr>
+                <w:rFonts w:ascii="Times New Roman" w:hAnsi="Times New Roman" w:cs="Times New Roman"/>
+                <w:b w:val="0"/>
+                <w:szCs w:val="24"/>
+              </w:rPr>
+              <w:t>đặt</w:t>
+            </w:r>
+            <w:proofErr w:type="spellEnd"/>
+            <w:r>
+              <w:rPr>
+                <w:rFonts w:ascii="Times New Roman" w:hAnsi="Times New Roman" w:cs="Times New Roman"/>
+                <w:b w:val="0"/>
+                <w:szCs w:val="24"/>
+              </w:rPr>
+              <w:t xml:space="preserve"> </w:t>
+            </w:r>
+            <w:proofErr w:type="spellStart"/>
+            <w:proofErr w:type="gramStart"/>
+            <w:r>
+              <w:rPr>
+                <w:rFonts w:ascii="Times New Roman" w:hAnsi="Times New Roman" w:cs="Times New Roman"/>
+                <w:b w:val="0"/>
+                <w:szCs w:val="24"/>
+              </w:rPr>
+              <w:t>xe</w:t>
+            </w:r>
+            <w:proofErr w:type="spellEnd"/>
+            <w:proofErr w:type="gramEnd"/>
+            <w:r>
+              <w:rPr>
+                <w:rFonts w:ascii="Times New Roman" w:hAnsi="Times New Roman" w:cs="Times New Roman"/>
+                <w:b w:val="0"/>
+                <w:szCs w:val="24"/>
+              </w:rPr>
+              <w:t>” at navigation bar and choose “</w:t>
+            </w:r>
+            <w:r>
+              <w:rPr>
+                <w:rFonts w:ascii="Times New Roman" w:hAnsi="Times New Roman" w:cs="Times New Roman"/>
+                <w:b w:val="0"/>
+                <w:szCs w:val="24"/>
+              </w:rPr>
+              <w:t xml:space="preserve">Chi </w:t>
+            </w:r>
+            <w:proofErr w:type="spellStart"/>
+            <w:r>
+              <w:rPr>
+                <w:rFonts w:ascii="Times New Roman" w:hAnsi="Times New Roman" w:cs="Times New Roman"/>
+                <w:b w:val="0"/>
+                <w:szCs w:val="24"/>
+              </w:rPr>
+              <w:t>tiết</w:t>
+            </w:r>
+            <w:proofErr w:type="spellEnd"/>
+            <w:r>
+              <w:rPr>
+                <w:rFonts w:ascii="Times New Roman" w:hAnsi="Times New Roman" w:cs="Times New Roman"/>
+                <w:b w:val="0"/>
+                <w:szCs w:val="24"/>
+              </w:rPr>
+              <w:t xml:space="preserve">” at </w:t>
+            </w:r>
+            <w:r>
+              <w:rPr>
+                <w:rFonts w:ascii="Times New Roman" w:hAnsi="Times New Roman" w:cs="Times New Roman"/>
+                <w:b w:val="0"/>
+                <w:szCs w:val="24"/>
+              </w:rPr>
+              <w:lastRenderedPageBreak/>
+              <w:t>“</w:t>
+            </w:r>
+            <w:proofErr w:type="spellStart"/>
+            <w:r>
+              <w:rPr>
+                <w:rFonts w:ascii="Times New Roman" w:hAnsi="Times New Roman" w:cs="Times New Roman"/>
+                <w:b w:val="0"/>
+                <w:szCs w:val="24"/>
+              </w:rPr>
+              <w:t>Thao</w:t>
+            </w:r>
+            <w:proofErr w:type="spellEnd"/>
+            <w:r>
+              <w:rPr>
+                <w:rFonts w:ascii="Times New Roman" w:hAnsi="Times New Roman" w:cs="Times New Roman"/>
+                <w:b w:val="0"/>
+                <w:szCs w:val="24"/>
+              </w:rPr>
+              <w:t xml:space="preserve"> </w:t>
+            </w:r>
+            <w:proofErr w:type="spellStart"/>
+            <w:r>
+              <w:rPr>
+                <w:rFonts w:ascii="Times New Roman" w:hAnsi="Times New Roman" w:cs="Times New Roman"/>
+                <w:b w:val="0"/>
+                <w:szCs w:val="24"/>
+              </w:rPr>
+              <w:t>tác</w:t>
+            </w:r>
+            <w:proofErr w:type="spellEnd"/>
+            <w:r>
+              <w:rPr>
+                <w:rFonts w:ascii="Times New Roman" w:hAnsi="Times New Roman" w:cs="Times New Roman"/>
+                <w:b w:val="0"/>
+                <w:szCs w:val="24"/>
+              </w:rPr>
+              <w:t>” button.</w:t>
+            </w:r>
+          </w:p>
+          <w:p>
+            <w:pPr>
+              <w:spacing w:after="0" w:line="240" w:lineRule="auto"/>
+              <w:ind w:left="720"/>
+              <w:rPr>
+                <w:rFonts w:ascii="Times New Roman" w:hAnsi="Times New Roman" w:cs="Times New Roman"/>
+                <w:b w:val="0"/>
+                <w:szCs w:val="24"/>
+              </w:rPr>
+            </w:pPr>
+          </w:p>
+          <w:p>
+            <w:pPr>
+              <w:rPr>
+                <w:rFonts w:ascii="Times New Roman" w:hAnsi="Times New Roman" w:cs="Times New Roman"/>
+                <w:b w:val="0"/>
+                <w:szCs w:val="24"/>
+              </w:rPr>
+            </w:pPr>
+            <w:r>
+              <w:rPr>
+                <w:rFonts w:ascii="Times New Roman" w:hAnsi="Times New Roman" w:cs="Times New Roman"/>
+                <w:szCs w:val="24"/>
+              </w:rPr>
+              <w:t>Preconditions:</w:t>
+            </w:r>
+          </w:p>
+          <w:p>
+            <w:pPr>
+              <w:pStyle w:val="ListParagraph"/>
+              <w:numPr>
+                <w:ilvl w:val="0"/>
+                <w:numId w:val="1"/>
+              </w:numPr>
+              <w:spacing w:after="0" w:line="240" w:lineRule="auto"/>
+              <w:rPr>
+                <w:rFonts w:ascii="Times New Roman" w:hAnsi="Times New Roman" w:cs="Times New Roman"/>
+                <w:szCs w:val="24"/>
+              </w:rPr>
+            </w:pPr>
+            <w:r>
+              <w:rPr>
+                <w:rFonts w:ascii="Times New Roman" w:hAnsi="Times New Roman" w:cs="Times New Roman"/>
+                <w:b w:val="0"/>
+                <w:szCs w:val="24"/>
+              </w:rPr>
+              <w:t>Log in successful as role customer and has their booked vehicle.</w:t>
+            </w:r>
+          </w:p>
+          <w:p>
+            <w:pPr>
+              <w:spacing w:after="0" w:line="240" w:lineRule="auto"/>
+              <w:ind w:left="720"/>
+              <w:rPr>
+                <w:rFonts w:ascii="Times New Roman" w:hAnsi="Times New Roman" w:cs="Times New Roman"/>
+                <w:b w:val="0"/>
+                <w:szCs w:val="24"/>
+              </w:rPr>
+            </w:pPr>
+          </w:p>
+          <w:p>
+            <w:pPr>
+              <w:rPr>
+                <w:rFonts w:ascii="Times New Roman" w:hAnsi="Times New Roman" w:cs="Times New Roman"/>
+                <w:b w:val="0"/>
+                <w:szCs w:val="24"/>
+              </w:rPr>
+            </w:pPr>
+            <w:r>
+              <w:rPr>
+                <w:rFonts w:ascii="Times New Roman" w:hAnsi="Times New Roman" w:cs="Times New Roman"/>
+                <w:szCs w:val="24"/>
+              </w:rPr>
+              <w:t>Post Conditions:</w:t>
+            </w:r>
+          </w:p>
+          <w:p>
+            <w:pPr>
+              <w:numPr>
+                <w:ilvl w:val="0"/>
+                <w:numId w:val="1"/>
+              </w:numPr>
+              <w:spacing w:after="0" w:line="240" w:lineRule="auto"/>
+              <w:rPr>
+                <w:rFonts w:ascii="Times New Roman" w:hAnsi="Times New Roman" w:cs="Times New Roman"/>
+                <w:b w:val="0"/>
+                <w:szCs w:val="24"/>
+              </w:rPr>
+            </w:pPr>
+            <w:r>
+              <w:rPr>
+                <w:rFonts w:ascii="Times New Roman" w:hAnsi="Times New Roman" w:cs="Times New Roman"/>
+                <w:szCs w:val="24"/>
+              </w:rPr>
+              <w:t>Success</w:t>
+            </w:r>
+            <w:r>
+              <w:rPr>
+                <w:rFonts w:ascii="Times New Roman" w:hAnsi="Times New Roman" w:cs="Times New Roman"/>
+                <w:b w:val="0"/>
+                <w:szCs w:val="24"/>
+              </w:rPr>
+              <w:t xml:space="preserve">: </w:t>
+            </w:r>
+            <w:r>
+              <w:rPr>
+                <w:rFonts w:ascii="Times New Roman" w:hAnsi="Times New Roman" w:cs="Times New Roman"/>
+                <w:b w:val="0"/>
+                <w:szCs w:val="24"/>
+              </w:rPr>
+              <w:t>Detail information of the chosen booking view show out for customer.</w:t>
+            </w:r>
+          </w:p>
+          <w:p>
+            <w:pPr>
+              <w:numPr>
+                <w:ilvl w:val="0"/>
+                <w:numId w:val="1"/>
+              </w:numPr>
+              <w:spacing w:after="0" w:line="240" w:lineRule="auto"/>
+              <w:rPr>
+                <w:rFonts w:ascii="Times New Roman" w:hAnsi="Times New Roman" w:cs="Times New Roman"/>
+                <w:b w:val="0"/>
+                <w:szCs w:val="24"/>
+              </w:rPr>
+            </w:pPr>
+            <w:r>
+              <w:rPr>
+                <w:rFonts w:ascii="Times New Roman" w:hAnsi="Times New Roman" w:cs="Times New Roman"/>
+                <w:szCs w:val="24"/>
+              </w:rPr>
+              <w:t>Fail</w:t>
+            </w:r>
+            <w:r>
+              <w:rPr>
+                <w:rFonts w:ascii="Times New Roman" w:hAnsi="Times New Roman" w:cs="Times New Roman"/>
+                <w:b w:val="0"/>
+                <w:szCs w:val="24"/>
+              </w:rPr>
+              <w:t>: Show error message.</w:t>
+            </w:r>
+          </w:p>
+          <w:p>
+            <w:pPr>
+              <w:spacing w:before="120" w:after="120"/>
+              <w:rPr>
+                <w:rFonts w:ascii="Times New Roman" w:hAnsi="Times New Roman" w:cs="Times New Roman"/>
+                <w:szCs w:val="24"/>
+              </w:rPr>
+            </w:pPr>
+            <w:r>
+              <w:rPr>
+                <w:rFonts w:ascii="Times New Roman" w:hAnsi="Times New Roman" w:cs="Times New Roman"/>
+                <w:szCs w:val="24"/>
+              </w:rPr>
+              <w:t>Main Success Scenario:</w:t>
+            </w:r>
+          </w:p>
+          <w:tbl>
+            <w:tblPr>
+              <w:tblStyle w:val="LightShading"/>
+              <w:tblW w:w="8509" w:type="dxa"/>
+              <w:tblBorders>
+                <w:left w:val="single" w:sz="8" w:space="0" w:color="000000" w:themeColor="text1"/>
+                <w:right w:val="single" w:sz="8" w:space="0" w:color="000000" w:themeColor="text1"/>
+                <w:insideH w:val="single" w:sz="8" w:space="0" w:color="000000" w:themeColor="text1"/>
+                <w:insideV w:val="single" w:sz="8" w:space="0" w:color="000000" w:themeColor="text1"/>
+              </w:tblBorders>
+              <w:shd w:val="clear" w:color="auto" w:fill="FFFFFF" w:themeFill="background1"/>
+              <w:tblLook w:val="04A0" w:firstRow="1" w:lastRow="0" w:firstColumn="1" w:lastColumn="0" w:noHBand="0" w:noVBand="1"/>
+            </w:tblPr>
+            <w:tblGrid>
+              <w:gridCol w:w="1234"/>
+              <w:gridCol w:w="3066"/>
+              <w:gridCol w:w="4209"/>
+            </w:tblGrid>
+            <w:tr>
+              <w:trPr>
+                <w:cnfStyle w:val="100000000000" w:firstRow="1" w:lastRow="0" w:firstColumn="0" w:lastColumn="0" w:oddVBand="0" w:evenVBand="0" w:oddHBand="0" w:evenHBand="0" w:firstRowFirstColumn="0" w:firstRowLastColumn="0" w:lastRowFirstColumn="0" w:lastRowLastColumn="0"/>
+              </w:trPr>
+              <w:tc>
+                <w:tcPr>
+                  <w:cnfStyle w:val="001000000000" w:firstRow="0" w:lastRow="0" w:firstColumn="1" w:lastColumn="0" w:oddVBand="0" w:evenVBand="0" w:oddHBand="0" w:evenHBand="0" w:firstRowFirstColumn="0" w:firstRowLastColumn="0" w:lastRowFirstColumn="0" w:lastRowLastColumn="0"/>
+                  <w:tcW w:w="1234" w:type="dxa"/>
+                  <w:tcBorders>
+                    <w:top w:val="none" w:sz="0" w:space="0" w:color="auto"/>
+                    <w:left w:val="none" w:sz="0" w:space="0" w:color="auto"/>
+                    <w:bottom w:val="single" w:sz="4" w:space="0" w:color="auto"/>
+                    <w:right w:val="none" w:sz="0" w:space="0" w:color="auto"/>
+                  </w:tcBorders>
+                  <w:shd w:val="clear" w:color="auto" w:fill="D9D9D9" w:themeFill="background1" w:themeFillShade="D9"/>
+                </w:tcPr>
+                <w:p>
+                  <w:pPr>
+                    <w:jc w:val="center"/>
+                    <w:rPr>
+                      <w:rFonts w:ascii="Times New Roman" w:hAnsi="Times New Roman" w:cs="Times New Roman"/>
+                      <w:b w:val="0"/>
+                      <w:szCs w:val="24"/>
+                    </w:rPr>
+                  </w:pPr>
+                  <w:r>
+                    <w:rPr>
+                      <w:rFonts w:ascii="Times New Roman" w:hAnsi="Times New Roman" w:cs="Times New Roman"/>
+                      <w:b w:val="0"/>
+                      <w:szCs w:val="24"/>
+                    </w:rPr>
+                    <w:t>Step</w:t>
+                  </w:r>
+                </w:p>
+              </w:tc>
+              <w:tc>
+                <w:tcPr>
+                  <w:tcW w:w="3066" w:type="dxa"/>
+                  <w:tcBorders>
+                    <w:top w:val="none" w:sz="0" w:space="0" w:color="auto"/>
+                    <w:left w:val="none" w:sz="0" w:space="0" w:color="auto"/>
+                    <w:bottom w:val="single" w:sz="4" w:space="0" w:color="auto"/>
+                    <w:right w:val="none" w:sz="0" w:space="0" w:color="auto"/>
+                  </w:tcBorders>
+                  <w:shd w:val="clear" w:color="auto" w:fill="D9D9D9" w:themeFill="background1" w:themeFillShade="D9"/>
+                </w:tcPr>
+                <w:p>
+                  <w:pPr>
+                    <w:jc w:val="center"/>
+                    <w:cnfStyle w:val="100000000000" w:firstRow="1" w:lastRow="0" w:firstColumn="0" w:lastColumn="0" w:oddVBand="0" w:evenVBand="0" w:oddHBand="0" w:evenHBand="0" w:firstRowFirstColumn="0" w:firstRowLastColumn="0" w:lastRowFirstColumn="0" w:lastRowLastColumn="0"/>
+                    <w:rPr>
+                      <w:rFonts w:ascii="Times New Roman" w:hAnsi="Times New Roman" w:cs="Times New Roman"/>
+                      <w:b w:val="0"/>
+                      <w:szCs w:val="24"/>
+                    </w:rPr>
+                  </w:pPr>
+                  <w:r>
+                    <w:rPr>
+                      <w:rFonts w:ascii="Times New Roman" w:hAnsi="Times New Roman" w:cs="Times New Roman"/>
+                      <w:b w:val="0"/>
+                      <w:szCs w:val="24"/>
+                    </w:rPr>
+                    <w:t>Actor Action</w:t>
+                  </w:r>
+                </w:p>
+              </w:tc>
+              <w:tc>
+                <w:tcPr>
+                  <w:tcW w:w="4209" w:type="dxa"/>
+                  <w:tcBorders>
+                    <w:top w:val="none" w:sz="0" w:space="0" w:color="auto"/>
+                    <w:left w:val="none" w:sz="0" w:space="0" w:color="auto"/>
+                    <w:bottom w:val="single" w:sz="4" w:space="0" w:color="auto"/>
+                    <w:right w:val="none" w:sz="0" w:space="0" w:color="auto"/>
+                  </w:tcBorders>
+                  <w:shd w:val="clear" w:color="auto" w:fill="D9D9D9" w:themeFill="background1" w:themeFillShade="D9"/>
+                </w:tcPr>
+                <w:p>
+                  <w:pPr>
+                    <w:jc w:val="center"/>
+                    <w:cnfStyle w:val="100000000000" w:firstRow="1" w:lastRow="0" w:firstColumn="0" w:lastColumn="0" w:oddVBand="0" w:evenVBand="0" w:oddHBand="0" w:evenHBand="0" w:firstRowFirstColumn="0" w:firstRowLastColumn="0" w:lastRowFirstColumn="0" w:lastRowLastColumn="0"/>
+                    <w:rPr>
+                      <w:rFonts w:ascii="Times New Roman" w:hAnsi="Times New Roman" w:cs="Times New Roman"/>
+                      <w:b w:val="0"/>
+                      <w:szCs w:val="24"/>
+                    </w:rPr>
+                  </w:pPr>
+                  <w:r>
+                    <w:rPr>
+                      <w:rFonts w:ascii="Times New Roman" w:hAnsi="Times New Roman" w:cs="Times New Roman"/>
+                      <w:b w:val="0"/>
+                      <w:szCs w:val="24"/>
+                    </w:rPr>
+                    <w:t>System Response</w:t>
+                  </w:r>
+                </w:p>
+              </w:tc>
+            </w:tr>
+            <w:tr>
+              <w:trPr>
+                <w:cnfStyle w:val="000000100000" w:firstRow="0" w:lastRow="0" w:firstColumn="0" w:lastColumn="0" w:oddVBand="0" w:evenVBand="0" w:oddHBand="1" w:evenHBand="0" w:firstRowFirstColumn="0" w:firstRowLastColumn="0" w:lastRowFirstColumn="0" w:lastRowLastColumn="0"/>
+              </w:trPr>
+              <w:tc>
+                <w:tcPr>
+                  <w:cnfStyle w:val="001000000000" w:firstRow="0" w:lastRow="0" w:firstColumn="1" w:lastColumn="0" w:oddVBand="0" w:evenVBand="0" w:oddHBand="0" w:evenHBand="0" w:firstRowFirstColumn="0" w:firstRowLastColumn="0" w:lastRowFirstColumn="0" w:lastRowLastColumn="0"/>
+                  <w:tcW w:w="1234" w:type="dxa"/>
+                  <w:tcBorders>
+                    <w:top w:val="single" w:sz="4" w:space="0" w:color="auto"/>
+                    <w:left w:val="single" w:sz="4" w:space="0" w:color="auto"/>
+                    <w:bottom w:val="single" w:sz="4" w:space="0" w:color="auto"/>
+                    <w:right w:val="single" w:sz="4" w:space="0" w:color="auto"/>
+                  </w:tcBorders>
+                  <w:shd w:val="clear" w:color="auto" w:fill="FFFFFF" w:themeFill="background1"/>
+                </w:tcPr>
+                <w:p>
+                  <w:pPr>
+                    <w:jc w:val="center"/>
+                    <w:rPr>
+                      <w:rFonts w:ascii="Times New Roman" w:hAnsi="Times New Roman" w:cs="Times New Roman"/>
+                      <w:b w:val="0"/>
+                      <w:szCs w:val="24"/>
+                    </w:rPr>
+                  </w:pPr>
+                  <w:r>
+                    <w:rPr>
+                      <w:rFonts w:ascii="Times New Roman" w:hAnsi="Times New Roman" w:cs="Times New Roman"/>
+                      <w:b w:val="0"/>
+                      <w:szCs w:val="24"/>
+                    </w:rPr>
+                    <w:t>1</w:t>
+                  </w:r>
+                </w:p>
+              </w:tc>
+              <w:tc>
+                <w:tcPr>
+                  <w:tcW w:w="3066" w:type="dxa"/>
+                  <w:tcBorders>
+                    <w:top w:val="single" w:sz="4" w:space="0" w:color="auto"/>
+                    <w:left w:val="single" w:sz="4" w:space="0" w:color="auto"/>
+                    <w:bottom w:val="single" w:sz="4" w:space="0" w:color="auto"/>
+                    <w:right w:val="single" w:sz="4" w:space="0" w:color="auto"/>
+                  </w:tcBorders>
+                  <w:shd w:val="clear" w:color="auto" w:fill="FFFFFF" w:themeFill="background1"/>
+                </w:tcPr>
+                <w:p>
+                  <w:pPr>
+                    <w:cnfStyle w:val="000000100000" w:firstRow="0" w:lastRow="0" w:firstColumn="0" w:lastColumn="0" w:oddVBand="0" w:evenVBand="0" w:oddHBand="1" w:evenHBand="0" w:firstRowFirstColumn="0" w:firstRowLastColumn="0" w:lastRowFirstColumn="0" w:lastRowLastColumn="0"/>
+                    <w:rPr>
+                      <w:rFonts w:ascii="Times New Roman" w:hAnsi="Times New Roman" w:cs="Times New Roman"/>
+                      <w:szCs w:val="24"/>
+                    </w:rPr>
+                  </w:pPr>
+                  <w:r>
+                    <w:rPr>
+                      <w:rFonts w:ascii="Times New Roman" w:hAnsi="Times New Roman" w:cs="Times New Roman"/>
+                      <w:szCs w:val="24"/>
+                    </w:rPr>
+                    <w:t>Customer clicks on “</w:t>
+                  </w:r>
+                  <w:proofErr w:type="spellStart"/>
+                  <w:r>
+                    <w:rPr>
+                      <w:rFonts w:ascii="Times New Roman" w:hAnsi="Times New Roman" w:cs="Times New Roman"/>
+                      <w:szCs w:val="24"/>
+                    </w:rPr>
+                    <w:t>Lịch</w:t>
+                  </w:r>
+                  <w:proofErr w:type="spellEnd"/>
+                  <w:r>
+                    <w:rPr>
+                      <w:rFonts w:ascii="Times New Roman" w:hAnsi="Times New Roman" w:cs="Times New Roman"/>
+                      <w:szCs w:val="24"/>
+                    </w:rPr>
+                    <w:t xml:space="preserve"> </w:t>
+                  </w:r>
+                  <w:proofErr w:type="spellStart"/>
+                  <w:r>
+                    <w:rPr>
+                      <w:rFonts w:ascii="Times New Roman" w:hAnsi="Times New Roman" w:cs="Times New Roman"/>
+                      <w:szCs w:val="24"/>
+                    </w:rPr>
+                    <w:t>sử</w:t>
+                  </w:r>
+                  <w:proofErr w:type="spellEnd"/>
+                  <w:r>
+                    <w:rPr>
+                      <w:rFonts w:ascii="Times New Roman" w:hAnsi="Times New Roman" w:cs="Times New Roman"/>
+                      <w:szCs w:val="24"/>
+                    </w:rPr>
+                    <w:t xml:space="preserve"> </w:t>
+                  </w:r>
+                  <w:proofErr w:type="spellStart"/>
+                  <w:r>
+                    <w:rPr>
+                      <w:rFonts w:ascii="Times New Roman" w:hAnsi="Times New Roman" w:cs="Times New Roman"/>
+                      <w:szCs w:val="24"/>
+                    </w:rPr>
+                    <w:t>đặt</w:t>
+                  </w:r>
+                  <w:proofErr w:type="spellEnd"/>
+                  <w:r>
+                    <w:rPr>
+                      <w:rFonts w:ascii="Times New Roman" w:hAnsi="Times New Roman" w:cs="Times New Roman"/>
+                      <w:szCs w:val="24"/>
+                    </w:rPr>
+                    <w:t xml:space="preserve"> </w:t>
+                  </w:r>
+                  <w:proofErr w:type="spellStart"/>
+                  <w:r>
+                    <w:rPr>
+                      <w:rFonts w:ascii="Times New Roman" w:hAnsi="Times New Roman" w:cs="Times New Roman"/>
+                      <w:szCs w:val="24"/>
+                    </w:rPr>
+                    <w:t>xe</w:t>
+                  </w:r>
+                  <w:proofErr w:type="spellEnd"/>
+                  <w:r>
+                    <w:rPr>
+                      <w:rFonts w:ascii="Times New Roman" w:hAnsi="Times New Roman" w:cs="Times New Roman"/>
+                      <w:szCs w:val="24"/>
+                    </w:rPr>
+                    <w:t>” at navigation bar and choose “</w:t>
+                  </w:r>
+                  <w:r>
+                    <w:rPr>
+                      <w:rFonts w:ascii="Times New Roman" w:hAnsi="Times New Roman" w:cs="Times New Roman"/>
+                      <w:szCs w:val="24"/>
+                    </w:rPr>
+                    <w:t xml:space="preserve">Chi </w:t>
+                  </w:r>
+                  <w:proofErr w:type="spellStart"/>
+                  <w:r>
+                    <w:rPr>
+                      <w:rFonts w:ascii="Times New Roman" w:hAnsi="Times New Roman" w:cs="Times New Roman"/>
+                      <w:szCs w:val="24"/>
+                    </w:rPr>
+                    <w:t>tiết</w:t>
+                  </w:r>
+                  <w:proofErr w:type="spellEnd"/>
+                  <w:r>
+                    <w:rPr>
+                      <w:rFonts w:ascii="Times New Roman" w:hAnsi="Times New Roman" w:cs="Times New Roman"/>
+                      <w:szCs w:val="24"/>
+                    </w:rPr>
+                    <w:t>” at “</w:t>
+                  </w:r>
+                  <w:proofErr w:type="spellStart"/>
+                  <w:r>
+                    <w:rPr>
+                      <w:rFonts w:ascii="Times New Roman" w:hAnsi="Times New Roman" w:cs="Times New Roman"/>
+                      <w:szCs w:val="24"/>
+                    </w:rPr>
+                    <w:t>Thao</w:t>
+                  </w:r>
+                  <w:proofErr w:type="spellEnd"/>
+                  <w:r>
+                    <w:rPr>
+                      <w:rFonts w:ascii="Times New Roman" w:hAnsi="Times New Roman" w:cs="Times New Roman"/>
+                      <w:szCs w:val="24"/>
+                    </w:rPr>
+                    <w:t xml:space="preserve"> </w:t>
+                  </w:r>
+                  <w:proofErr w:type="spellStart"/>
+                  <w:r>
+                    <w:rPr>
+                      <w:rFonts w:ascii="Times New Roman" w:hAnsi="Times New Roman" w:cs="Times New Roman"/>
+                      <w:szCs w:val="24"/>
+                    </w:rPr>
+                    <w:t>tác</w:t>
+                  </w:r>
+                  <w:proofErr w:type="spellEnd"/>
+                  <w:r>
+                    <w:rPr>
+                      <w:rFonts w:ascii="Times New Roman" w:hAnsi="Times New Roman" w:cs="Times New Roman"/>
+                      <w:szCs w:val="24"/>
+                    </w:rPr>
+                    <w:t>” button.</w:t>
+                  </w:r>
+                </w:p>
+              </w:tc>
+              <w:tc>
+                <w:tcPr>
+                  <w:tcW w:w="4209" w:type="dxa"/>
+                  <w:tcBorders>
+                    <w:top w:val="single" w:sz="4" w:space="0" w:color="auto"/>
+                    <w:left w:val="single" w:sz="4" w:space="0" w:color="auto"/>
+                    <w:bottom w:val="single" w:sz="4" w:space="0" w:color="auto"/>
+                    <w:right w:val="single" w:sz="4" w:space="0" w:color="auto"/>
+                  </w:tcBorders>
+                  <w:shd w:val="clear" w:color="auto" w:fill="FFFFFF" w:themeFill="background1"/>
+                </w:tcPr>
+                <w:p>
+                  <w:pPr>
+                    <w:cnfStyle w:val="000000100000" w:firstRow="0" w:lastRow="0" w:firstColumn="0" w:lastColumn="0" w:oddVBand="0" w:evenVBand="0" w:oddHBand="1" w:evenHBand="0" w:firstRowFirstColumn="0" w:firstRowLastColumn="0" w:lastRowFirstColumn="0" w:lastRowLastColumn="0"/>
+                    <w:rPr>
+                      <w:rFonts w:ascii="Times New Roman" w:hAnsi="Times New Roman" w:cs="Times New Roman"/>
+                      <w:szCs w:val="24"/>
+                    </w:rPr>
+                  </w:pPr>
+                </w:p>
+                <w:p>
+                  <w:pPr>
+                    <w:cnfStyle w:val="000000100000" w:firstRow="0" w:lastRow="0" w:firstColumn="0" w:lastColumn="0" w:oddVBand="0" w:evenVBand="0" w:oddHBand="1" w:evenHBand="0" w:firstRowFirstColumn="0" w:firstRowLastColumn="0" w:lastRowFirstColumn="0" w:lastRowLastColumn="0"/>
+                    <w:rPr>
+                      <w:rFonts w:ascii="Times New Roman" w:hAnsi="Times New Roman" w:cs="Times New Roman"/>
+                      <w:szCs w:val="24"/>
+                    </w:rPr>
+                  </w:pPr>
+                </w:p>
+                <w:p>
+                  <w:pPr>
+                    <w:cnfStyle w:val="000000100000" w:firstRow="0" w:lastRow="0" w:firstColumn="0" w:lastColumn="0" w:oddVBand="0" w:evenVBand="0" w:oddHBand="1" w:evenHBand="0" w:firstRowFirstColumn="0" w:firstRowLastColumn="0" w:lastRowFirstColumn="0" w:lastRowLastColumn="0"/>
+                    <w:rPr>
+                      <w:rFonts w:ascii="Times New Roman" w:hAnsi="Times New Roman" w:cs="Times New Roman"/>
+                      <w:szCs w:val="24"/>
+                    </w:rPr>
+                  </w:pPr>
+                  <w:r>
+                    <w:rPr>
+                      <w:rFonts w:ascii="Times New Roman" w:hAnsi="Times New Roman" w:cs="Times New Roman"/>
+                      <w:szCs w:val="24"/>
+                    </w:rPr>
+                    <w:t xml:space="preserve">System wills show a popup </w:t>
+                  </w:r>
+                  <w:r>
+                    <w:rPr>
+                      <w:rFonts w:ascii="Times New Roman" w:hAnsi="Times New Roman" w:cs="Times New Roman"/>
+                      <w:szCs w:val="24"/>
+                    </w:rPr>
+                    <w:t>has all the information of the booking</w:t>
+                  </w:r>
+                  <w:r>
+                    <w:rPr>
+                      <w:rFonts w:ascii="Times New Roman" w:hAnsi="Times New Roman" w:cs="Times New Roman"/>
+                      <w:szCs w:val="24"/>
+                    </w:rPr>
+                    <w:t>:</w:t>
+                  </w:r>
+                </w:p>
+                <w:p>
+                  <w:pPr>
+                    <w:pStyle w:val="ListParagraph"/>
+                    <w:numPr>
+                      <w:ilvl w:val="0"/>
+                      <w:numId w:val="1"/>
+                    </w:numPr>
+                    <w:cnfStyle w:val="000000100000" w:firstRow="0" w:lastRow="0" w:firstColumn="0" w:lastColumn="0" w:oddVBand="0" w:evenVBand="0" w:oddHBand="1" w:evenHBand="0" w:firstRowFirstColumn="0" w:firstRowLastColumn="0" w:lastRowFirstColumn="0" w:lastRowLastColumn="0"/>
+                    <w:rPr>
+                      <w:rFonts w:ascii="Times New Roman" w:hAnsi="Times New Roman" w:cs="Times New Roman"/>
+                      <w:szCs w:val="24"/>
+                    </w:rPr>
+                  </w:pPr>
+                  <w:r>
+                    <w:rPr>
+                      <w:rFonts w:ascii="Times New Roman" w:hAnsi="Times New Roman" w:cs="Times New Roman"/>
+                      <w:szCs w:val="24"/>
+                    </w:rPr>
+                    <w:t>Vehicle’s name</w:t>
+                  </w:r>
+                </w:p>
+                <w:p>
+                  <w:pPr>
+                    <w:pStyle w:val="ListParagraph"/>
+                    <w:numPr>
+                      <w:ilvl w:val="0"/>
+                      <w:numId w:val="1"/>
+                    </w:numPr>
+                    <w:cnfStyle w:val="000000100000" w:firstRow="0" w:lastRow="0" w:firstColumn="0" w:lastColumn="0" w:oddVBand="0" w:evenVBand="0" w:oddHBand="1" w:evenHBand="0" w:firstRowFirstColumn="0" w:firstRowLastColumn="0" w:lastRowFirstColumn="0" w:lastRowLastColumn="0"/>
+                    <w:rPr>
+                      <w:rFonts w:ascii="Times New Roman" w:hAnsi="Times New Roman" w:cs="Times New Roman"/>
+                      <w:szCs w:val="24"/>
+                    </w:rPr>
+                  </w:pPr>
+                  <w:r>
+                    <w:rPr>
+                      <w:rFonts w:ascii="Times New Roman" w:hAnsi="Times New Roman" w:cs="Times New Roman"/>
+                      <w:szCs w:val="24"/>
+                    </w:rPr>
+                    <w:t>Time pick up and release vehicle.</w:t>
+                  </w:r>
+                </w:p>
+                <w:p>
+                  <w:pPr>
+                    <w:pStyle w:val="ListParagraph"/>
+                    <w:numPr>
+                      <w:ilvl w:val="0"/>
+                      <w:numId w:val="1"/>
+                    </w:numPr>
+                    <w:cnfStyle w:val="000000100000" w:firstRow="0" w:lastRow="0" w:firstColumn="0" w:lastColumn="0" w:oddVBand="0" w:evenVBand="0" w:oddHBand="1" w:evenHBand="0" w:firstRowFirstColumn="0" w:firstRowLastColumn="0" w:lastRowFirstColumn="0" w:lastRowLastColumn="0"/>
+                    <w:rPr>
+                      <w:rFonts w:ascii="Times New Roman" w:hAnsi="Times New Roman" w:cs="Times New Roman"/>
+                      <w:szCs w:val="24"/>
+                    </w:rPr>
+                  </w:pPr>
+                  <w:r>
+                    <w:rPr>
+                      <w:rFonts w:ascii="Times New Roman" w:hAnsi="Times New Roman" w:cs="Times New Roman"/>
+                      <w:szCs w:val="24"/>
+                    </w:rPr>
+                    <w:t>Detail information of the receipt: price order, service price, deposit price, distance.</w:t>
+                  </w:r>
+                </w:p>
+                <w:p>
+                  <w:pPr>
+                    <w:pStyle w:val="ListParagraph"/>
+                    <w:numPr>
+                      <w:ilvl w:val="0"/>
+                      <w:numId w:val="1"/>
+                    </w:numPr>
+                    <w:cnfStyle w:val="000000100000" w:firstRow="0" w:lastRow="0" w:firstColumn="0" w:lastColumn="0" w:oddVBand="0" w:evenVBand="0" w:oddHBand="1" w:evenHBand="0" w:firstRowFirstColumn="0" w:firstRowLastColumn="0" w:lastRowFirstColumn="0" w:lastRowLastColumn="0"/>
+                    <w:rPr>
+                      <w:rFonts w:ascii="Times New Roman" w:hAnsi="Times New Roman" w:cs="Times New Roman"/>
+                      <w:szCs w:val="24"/>
+                    </w:rPr>
+                  </w:pPr>
+                  <w:r>
+                    <w:rPr>
+                      <w:rFonts w:ascii="Times New Roman" w:hAnsi="Times New Roman" w:cs="Times New Roman"/>
+                      <w:szCs w:val="24"/>
+                    </w:rPr>
+                    <w:t>Vehicle’s detail information: year, number of doors, number of seats, color, fuel type, transmission type.</w:t>
+                  </w:r>
+                </w:p>
+                <w:p>
+                  <w:pPr>
+                    <w:pStyle w:val="ListParagraph"/>
+                    <w:numPr>
+                      <w:ilvl w:val="0"/>
+                      <w:numId w:val="1"/>
+                    </w:numPr>
+                    <w:cnfStyle w:val="000000100000" w:firstRow="0" w:lastRow="0" w:firstColumn="0" w:lastColumn="0" w:oddVBand="0" w:evenVBand="0" w:oddHBand="1" w:evenHBand="0" w:firstRowFirstColumn="0" w:firstRowLastColumn="0" w:lastRowFirstColumn="0" w:lastRowLastColumn="0"/>
+                    <w:rPr>
+                      <w:rFonts w:ascii="Times New Roman" w:hAnsi="Times New Roman" w:cs="Times New Roman"/>
+                      <w:szCs w:val="24"/>
+                    </w:rPr>
+                  </w:pPr>
+                  <w:r>
+                    <w:rPr>
+                      <w:rFonts w:ascii="Times New Roman" w:hAnsi="Times New Roman" w:cs="Times New Roman"/>
+                      <w:szCs w:val="24"/>
+                    </w:rPr>
+                    <w:t xml:space="preserve"> Garage’s detail information: address, email, phone number.</w:t>
+                  </w:r>
+                </w:p>
+              </w:tc>
+            </w:tr>
+          </w:tbl>
+          <w:p>
+            <w:pPr>
+              <w:spacing w:before="120" w:after="120"/>
+              <w:rPr>
+                <w:rFonts w:ascii="Times New Roman" w:hAnsi="Times New Roman" w:cs="Times New Roman"/>
+                <w:b w:val="0"/>
+                <w:szCs w:val="24"/>
+              </w:rPr>
+            </w:pPr>
+            <w:r>
+              <w:rPr>
+                <w:rFonts w:ascii="Times New Roman" w:hAnsi="Times New Roman" w:cs="Times New Roman"/>
+                <w:szCs w:val="24"/>
+              </w:rPr>
+              <w:t>Alternative Scenario:</w:t>
+            </w:r>
+            <w:r>
+              <w:rPr>
+                <w:rFonts w:ascii="Times New Roman" w:hAnsi="Times New Roman" w:cs="Times New Roman"/>
+                <w:b w:val="0"/>
+                <w:szCs w:val="24"/>
+              </w:rPr>
+              <w:t xml:space="preserve"> </w:t>
+            </w:r>
+          </w:p>
+          <w:tbl>
+            <w:tblPr>
+              <w:tblStyle w:val="LightShading"/>
+              <w:tblW w:w="8509" w:type="dxa"/>
+              <w:tblBorders>
+                <w:left w:val="single" w:sz="8" w:space="0" w:color="000000" w:themeColor="text1"/>
+                <w:right w:val="single" w:sz="8" w:space="0" w:color="000000" w:themeColor="text1"/>
+                <w:insideH w:val="single" w:sz="8" w:space="0" w:color="000000" w:themeColor="text1"/>
+                <w:insideV w:val="single" w:sz="8" w:space="0" w:color="000000" w:themeColor="text1"/>
+              </w:tblBorders>
+              <w:shd w:val="clear" w:color="auto" w:fill="FFFFFF" w:themeFill="background1"/>
+              <w:tblLook w:val="04A0" w:firstRow="1" w:lastRow="0" w:firstColumn="1" w:lastColumn="0" w:noHBand="0" w:noVBand="1"/>
+            </w:tblPr>
+            <w:tblGrid>
+              <w:gridCol w:w="1234"/>
+              <w:gridCol w:w="3066"/>
+              <w:gridCol w:w="4209"/>
+            </w:tblGrid>
+            <w:tr>
+              <w:trPr>
+                <w:cnfStyle w:val="100000000000" w:firstRow="1" w:lastRow="0" w:firstColumn="0" w:lastColumn="0" w:oddVBand="0" w:evenVBand="0" w:oddHBand="0" w:evenHBand="0" w:firstRowFirstColumn="0" w:firstRowLastColumn="0" w:lastRowFirstColumn="0" w:lastRowLastColumn="0"/>
+              </w:trPr>
+              <w:tc>
+                <w:tcPr>
+                  <w:cnfStyle w:val="001000000000" w:firstRow="0" w:lastRow="0" w:firstColumn="1" w:lastColumn="0" w:oddVBand="0" w:evenVBand="0" w:oddHBand="0" w:evenHBand="0" w:firstRowFirstColumn="0" w:firstRowLastColumn="0" w:lastRowFirstColumn="0" w:lastRowLastColumn="0"/>
+                  <w:tcW w:w="1234" w:type="dxa"/>
+                  <w:tcBorders>
+                    <w:top w:val="none" w:sz="0" w:space="0" w:color="auto"/>
+                    <w:left w:val="none" w:sz="0" w:space="0" w:color="auto"/>
+                    <w:bottom w:val="single" w:sz="4" w:space="0" w:color="auto"/>
+                    <w:right w:val="none" w:sz="0" w:space="0" w:color="auto"/>
+                  </w:tcBorders>
+                  <w:shd w:val="clear" w:color="auto" w:fill="D9D9D9" w:themeFill="background1" w:themeFillShade="D9"/>
+                </w:tcPr>
+                <w:p>
+                  <w:pPr>
+                    <w:jc w:val="center"/>
+                    <w:rPr>
+                      <w:rFonts w:ascii="Times New Roman" w:hAnsi="Times New Roman" w:cs="Times New Roman"/>
+                      <w:b w:val="0"/>
+                      <w:szCs w:val="24"/>
+                    </w:rPr>
+                  </w:pPr>
+                  <w:r>
+                    <w:rPr>
+                      <w:rFonts w:ascii="Times New Roman" w:hAnsi="Times New Roman" w:cs="Times New Roman"/>
+                      <w:b w:val="0"/>
+                      <w:szCs w:val="24"/>
+                    </w:rPr>
+                    <w:t>Step</w:t>
+                  </w:r>
+                </w:p>
+              </w:tc>
+              <w:tc>
+                <w:tcPr>
+                  <w:tcW w:w="3066" w:type="dxa"/>
+                  <w:tcBorders>
+                    <w:top w:val="none" w:sz="0" w:space="0" w:color="auto"/>
+                    <w:left w:val="none" w:sz="0" w:space="0" w:color="auto"/>
+                    <w:bottom w:val="single" w:sz="4" w:space="0" w:color="auto"/>
+                    <w:right w:val="none" w:sz="0" w:space="0" w:color="auto"/>
+                  </w:tcBorders>
+                  <w:shd w:val="clear" w:color="auto" w:fill="D9D9D9" w:themeFill="background1" w:themeFillShade="D9"/>
+                </w:tcPr>
+                <w:p>
+                  <w:pPr>
+                    <w:jc w:val="center"/>
+                    <w:cnfStyle w:val="100000000000" w:firstRow="1" w:lastRow="0" w:firstColumn="0" w:lastColumn="0" w:oddVBand="0" w:evenVBand="0" w:oddHBand="0" w:evenHBand="0" w:firstRowFirstColumn="0" w:firstRowLastColumn="0" w:lastRowFirstColumn="0" w:lastRowLastColumn="0"/>
+                    <w:rPr>
+                      <w:rFonts w:ascii="Times New Roman" w:hAnsi="Times New Roman" w:cs="Times New Roman"/>
+                      <w:b w:val="0"/>
+                      <w:szCs w:val="24"/>
+                    </w:rPr>
+                  </w:pPr>
+                  <w:r>
+                    <w:rPr>
+                      <w:rFonts w:ascii="Times New Roman" w:hAnsi="Times New Roman" w:cs="Times New Roman"/>
+                      <w:b w:val="0"/>
+                      <w:szCs w:val="24"/>
+                    </w:rPr>
+                    <w:t>Actor Action</w:t>
+                  </w:r>
+                </w:p>
+              </w:tc>
+              <w:tc>
+                <w:tcPr>
+                  <w:tcW w:w="4209" w:type="dxa"/>
+                  <w:tcBorders>
+                    <w:top w:val="none" w:sz="0" w:space="0" w:color="auto"/>
+                    <w:left w:val="none" w:sz="0" w:space="0" w:color="auto"/>
+                    <w:bottom w:val="single" w:sz="4" w:space="0" w:color="auto"/>
+                    <w:right w:val="none" w:sz="0" w:space="0" w:color="auto"/>
+                  </w:tcBorders>
+                  <w:shd w:val="clear" w:color="auto" w:fill="D9D9D9" w:themeFill="background1" w:themeFillShade="D9"/>
+                </w:tcPr>
+                <w:p>
+                  <w:pPr>
+                    <w:jc w:val="center"/>
+                    <w:cnfStyle w:val="100000000000" w:firstRow="1" w:lastRow="0" w:firstColumn="0" w:lastColumn="0" w:oddVBand="0" w:evenVBand="0" w:oddHBand="0" w:evenHBand="0" w:firstRowFirstColumn="0" w:firstRowLastColumn="0" w:lastRowFirstColumn="0" w:lastRowLastColumn="0"/>
+                    <w:rPr>
+                      <w:rFonts w:ascii="Times New Roman" w:hAnsi="Times New Roman" w:cs="Times New Roman"/>
+                      <w:b w:val="0"/>
+                      <w:szCs w:val="24"/>
+                    </w:rPr>
+                  </w:pPr>
+                  <w:r>
+                    <w:rPr>
+                      <w:rFonts w:ascii="Times New Roman" w:hAnsi="Times New Roman" w:cs="Times New Roman"/>
+                      <w:b w:val="0"/>
+                      <w:szCs w:val="24"/>
+                    </w:rPr>
+                    <w:t>System Response</w:t>
+                  </w:r>
+                </w:p>
+              </w:tc>
+            </w:tr>
+            <w:tr>
+              <w:trPr>
+                <w:cnfStyle w:val="000000100000" w:firstRow="0" w:lastRow="0" w:firstColumn="0" w:lastColumn="0" w:oddVBand="0" w:evenVBand="0" w:oddHBand="1" w:evenHBand="0" w:firstRowFirstColumn="0" w:firstRowLastColumn="0" w:lastRowFirstColumn="0" w:lastRowLastColumn="0"/>
+              </w:trPr>
+              <w:tc>
+                <w:tcPr>
+                  <w:cnfStyle w:val="001000000000" w:firstRow="0" w:lastRow="0" w:firstColumn="1" w:lastColumn="0" w:oddVBand="0" w:evenVBand="0" w:oddHBand="0" w:evenHBand="0" w:firstRowFirstColumn="0" w:firstRowLastColumn="0" w:lastRowFirstColumn="0" w:lastRowLastColumn="0"/>
+                  <w:tcW w:w="1234" w:type="dxa"/>
+                  <w:tcBorders>
+                    <w:top w:val="single" w:sz="4" w:space="0" w:color="auto"/>
+                    <w:left w:val="single" w:sz="4" w:space="0" w:color="auto"/>
+                    <w:bottom w:val="single" w:sz="4" w:space="0" w:color="auto"/>
+                    <w:right w:val="single" w:sz="4" w:space="0" w:color="auto"/>
+                  </w:tcBorders>
+                  <w:shd w:val="clear" w:color="auto" w:fill="FFFFFF" w:themeFill="background1"/>
+                </w:tcPr>
+                <w:p>
+                  <w:pPr>
+                    <w:jc w:val="center"/>
+                    <w:rPr>
+                      <w:rFonts w:ascii="Times New Roman" w:hAnsi="Times New Roman" w:cs="Times New Roman"/>
+                      <w:b w:val="0"/>
+                      <w:szCs w:val="24"/>
+                    </w:rPr>
+                  </w:pPr>
+                  <w:r>
+                    <w:rPr>
+                      <w:rFonts w:ascii="Times New Roman" w:hAnsi="Times New Roman" w:cs="Times New Roman"/>
+                      <w:b w:val="0"/>
+                      <w:szCs w:val="24"/>
+                    </w:rPr>
+                    <w:t>1</w:t>
+                  </w:r>
+                </w:p>
+              </w:tc>
+              <w:tc>
+                <w:tcPr>
+                  <w:tcW w:w="3066" w:type="dxa"/>
+                  <w:tcBorders>
+                    <w:top w:val="single" w:sz="4" w:space="0" w:color="auto"/>
+                    <w:left w:val="single" w:sz="4" w:space="0" w:color="auto"/>
+                    <w:bottom w:val="single" w:sz="4" w:space="0" w:color="auto"/>
+                    <w:right w:val="single" w:sz="4" w:space="0" w:color="auto"/>
+                  </w:tcBorders>
+                  <w:shd w:val="clear" w:color="auto" w:fill="FFFFFF" w:themeFill="background1"/>
+                </w:tcPr>
+                <w:p>
+                  <w:pPr>
+                    <w:cnfStyle w:val="000000100000" w:firstRow="0" w:lastRow="0" w:firstColumn="0" w:lastColumn="0" w:oddVBand="0" w:evenVBand="0" w:oddHBand="1" w:evenHBand="0" w:firstRowFirstColumn="0" w:firstRowLastColumn="0" w:lastRowFirstColumn="0" w:lastRowLastColumn="0"/>
+                    <w:rPr>
+                      <w:rFonts w:ascii="Times New Roman" w:hAnsi="Times New Roman" w:cs="Times New Roman"/>
+                      <w:szCs w:val="24"/>
+                    </w:rPr>
+                  </w:pPr>
+                  <w:r>
+                    <w:rPr>
+                      <w:rFonts w:ascii="Times New Roman" w:hAnsi="Times New Roman" w:cs="Times New Roman"/>
+                      <w:szCs w:val="24"/>
+                    </w:rPr>
+                    <w:t xml:space="preserve">Customer clicks on </w:t>
+                  </w:r>
+                  <w:r>
+                    <w:rPr>
+                      <w:rFonts w:ascii="Times New Roman" w:hAnsi="Times New Roman" w:cs="Times New Roman"/>
+                      <w:szCs w:val="24"/>
+                    </w:rPr>
+                    <w:t>“</w:t>
+                  </w:r>
+                  <w:proofErr w:type="spellStart"/>
+                  <w:r>
+                    <w:rPr>
+                      <w:rFonts w:ascii="Times New Roman" w:hAnsi="Times New Roman" w:cs="Times New Roman"/>
+                      <w:szCs w:val="24"/>
+                    </w:rPr>
+                    <w:t>Đóng</w:t>
+                  </w:r>
+                  <w:proofErr w:type="spellEnd"/>
+                  <w:r>
+                    <w:rPr>
+                      <w:rFonts w:ascii="Times New Roman" w:hAnsi="Times New Roman" w:cs="Times New Roman"/>
+                      <w:szCs w:val="24"/>
+                    </w:rPr>
+                    <w:t>” button or click outside the popup.</w:t>
+                  </w:r>
+                </w:p>
+              </w:tc>
+              <w:tc>
+                <w:tcPr>
+                  <w:tcW w:w="4209" w:type="dxa"/>
+                  <w:tcBorders>
+                    <w:top w:val="single" w:sz="4" w:space="0" w:color="auto"/>
+                    <w:left w:val="single" w:sz="4" w:space="0" w:color="auto"/>
+                    <w:bottom w:val="single" w:sz="4" w:space="0" w:color="auto"/>
+                    <w:right w:val="single" w:sz="4" w:space="0" w:color="auto"/>
+                  </w:tcBorders>
+                  <w:shd w:val="clear" w:color="auto" w:fill="FFFFFF" w:themeFill="background1"/>
+                </w:tcPr>
+                <w:p>
+                  <w:pPr>
+                    <w:cnfStyle w:val="000000100000" w:firstRow="0" w:lastRow="0" w:firstColumn="0" w:lastColumn="0" w:oddVBand="0" w:evenVBand="0" w:oddHBand="1" w:evenHBand="0" w:firstRowFirstColumn="0" w:firstRowLastColumn="0" w:lastRowFirstColumn="0" w:lastRowLastColumn="0"/>
+                    <w:rPr>
+                      <w:rFonts w:ascii="Times New Roman" w:hAnsi="Times New Roman" w:cs="Times New Roman"/>
+                      <w:szCs w:val="24"/>
+                    </w:rPr>
+                  </w:pPr>
+                </w:p>
+                <w:p>
+                  <w:pPr>
+                    <w:cnfStyle w:val="000000100000" w:firstRow="0" w:lastRow="0" w:firstColumn="0" w:lastColumn="0" w:oddVBand="0" w:evenVBand="0" w:oddHBand="1" w:evenHBand="0" w:firstRowFirstColumn="0" w:firstRowLastColumn="0" w:lastRowFirstColumn="0" w:lastRowLastColumn="0"/>
+                    <w:rPr>
+                      <w:rFonts w:ascii="Times New Roman" w:hAnsi="Times New Roman" w:cs="Times New Roman"/>
+                      <w:szCs w:val="24"/>
+                    </w:rPr>
+                  </w:pPr>
+                  <w:bookmarkStart w:id="0" w:name="_GoBack"/>
+                  <w:bookmarkEnd w:id="0"/>
+                </w:p>
+                <w:p>
+                  <w:pPr>
+                    <w:cnfStyle w:val="000000100000" w:firstRow="0" w:lastRow="0" w:firstColumn="0" w:lastColumn="0" w:oddVBand="0" w:evenVBand="0" w:oddHBand="1" w:evenHBand="0" w:firstRowFirstColumn="0" w:firstRowLastColumn="0" w:lastRowFirstColumn="0" w:lastRowLastColumn="0"/>
+                    <w:rPr>
+                      <w:rFonts w:ascii="Times New Roman" w:hAnsi="Times New Roman" w:cs="Times New Roman"/>
+                      <w:szCs w:val="24"/>
+                    </w:rPr>
+                  </w:pPr>
+                  <w:r>
+                    <w:rPr>
+                      <w:rFonts w:ascii="Times New Roman" w:hAnsi="Times New Roman" w:cs="Times New Roman"/>
+                      <w:szCs w:val="24"/>
+                    </w:rPr>
+                    <w:t>System wills close the popup and show back “</w:t>
+                  </w:r>
+                  <w:proofErr w:type="spellStart"/>
+                  <w:r>
+                    <w:rPr>
+                      <w:rFonts w:ascii="Times New Roman" w:hAnsi="Times New Roman" w:cs="Times New Roman"/>
+                      <w:szCs w:val="24"/>
+                    </w:rPr>
+                    <w:t>Lịch</w:t>
+                  </w:r>
+                  <w:proofErr w:type="spellEnd"/>
+                  <w:r>
+                    <w:rPr>
+                      <w:rFonts w:ascii="Times New Roman" w:hAnsi="Times New Roman" w:cs="Times New Roman"/>
+                      <w:szCs w:val="24"/>
+                    </w:rPr>
+                    <w:t xml:space="preserve"> </w:t>
+                  </w:r>
+                  <w:proofErr w:type="spellStart"/>
+                  <w:r>
+                    <w:rPr>
+                      <w:rFonts w:ascii="Times New Roman" w:hAnsi="Times New Roman" w:cs="Times New Roman"/>
+                      <w:szCs w:val="24"/>
+                    </w:rPr>
+                    <w:t>sử</w:t>
+                  </w:r>
+                  <w:proofErr w:type="spellEnd"/>
+                  <w:r>
+                    <w:rPr>
+                      <w:rFonts w:ascii="Times New Roman" w:hAnsi="Times New Roman" w:cs="Times New Roman"/>
+                      <w:szCs w:val="24"/>
+                    </w:rPr>
+                    <w:t xml:space="preserve"> </w:t>
+                  </w:r>
+                  <w:proofErr w:type="spellStart"/>
+                  <w:r>
+                    <w:rPr>
+                      <w:rFonts w:ascii="Times New Roman" w:hAnsi="Times New Roman" w:cs="Times New Roman"/>
+                      <w:szCs w:val="24"/>
+                    </w:rPr>
+                    <w:t>đặt</w:t>
+                  </w:r>
+                  <w:proofErr w:type="spellEnd"/>
+                  <w:r>
+                    <w:rPr>
+                      <w:rFonts w:ascii="Times New Roman" w:hAnsi="Times New Roman" w:cs="Times New Roman"/>
+                      <w:szCs w:val="24"/>
+                    </w:rPr>
+                    <w:t xml:space="preserve"> </w:t>
+                  </w:r>
+                  <w:proofErr w:type="spellStart"/>
+                  <w:r>
+                    <w:rPr>
+                      <w:rFonts w:ascii="Times New Roman" w:hAnsi="Times New Roman" w:cs="Times New Roman"/>
+                      <w:szCs w:val="24"/>
+                    </w:rPr>
+                    <w:t>xe</w:t>
+                  </w:r>
+                  <w:proofErr w:type="spellEnd"/>
+                  <w:r>
+                    <w:rPr>
+                      <w:rFonts w:ascii="Times New Roman" w:hAnsi="Times New Roman" w:cs="Times New Roman"/>
+                      <w:szCs w:val="24"/>
+                    </w:rPr>
+                    <w:t>” page.</w:t>
+                  </w:r>
+                </w:p>
+              </w:tc>
+            </w:tr>
+          </w:tbl>
+          <w:p>
+            <w:pPr>
+              <w:spacing w:before="120" w:after="120"/>
+              <w:rPr>
+                <w:rFonts w:ascii="Times New Roman" w:hAnsi="Times New Roman" w:cs="Times New Roman"/>
+                <w:b w:val="0"/>
+                <w:szCs w:val="24"/>
+              </w:rPr>
+            </w:pPr>
+          </w:p>
+          <w:p>
+            <w:pPr>
+              <w:spacing w:before="120" w:after="120"/>
+              <w:rPr>
+                <w:rFonts w:ascii="Times New Roman" w:hAnsi="Times New Roman" w:cs="Times New Roman"/>
+                <w:b w:val="0"/>
+                <w:szCs w:val="24"/>
+              </w:rPr>
+            </w:pPr>
+            <w:r>
+              <w:rPr>
+                <w:rFonts w:ascii="Times New Roman" w:hAnsi="Times New Roman" w:cs="Times New Roman"/>
+                <w:szCs w:val="24"/>
+              </w:rPr>
+              <w:t>Exceptions:</w:t>
+            </w:r>
+            <w:r>
+              <w:rPr>
+                <w:rFonts w:ascii="Times New Roman" w:hAnsi="Times New Roman" w:cs="Times New Roman"/>
+                <w:szCs w:val="24"/>
+              </w:rPr>
+              <w:t xml:space="preserve"> </w:t>
+            </w:r>
+            <w:r>
+              <w:rPr>
+                <w:rFonts w:ascii="Times New Roman" w:hAnsi="Times New Roman" w:cs="Times New Roman"/>
+                <w:b w:val="0"/>
+                <w:szCs w:val="24"/>
+              </w:rPr>
+              <w:t>N/A</w:t>
+            </w:r>
+          </w:p>
+          <w:p>
+            <w:pPr>
+              <w:spacing w:before="120" w:after="120"/>
+              <w:ind w:left="720" w:hanging="720"/>
+              <w:rPr>
+                <w:rFonts w:ascii="Times New Roman" w:hAnsi="Times New Roman" w:cs="Times New Roman"/>
+                <w:b w:val="0"/>
+                <w:szCs w:val="24"/>
+              </w:rPr>
+            </w:pPr>
+            <w:r>
+              <w:rPr>
+                <w:rFonts w:ascii="Times New Roman" w:hAnsi="Times New Roman" w:cs="Times New Roman"/>
+                <w:szCs w:val="24"/>
+              </w:rPr>
+              <w:t>Relationships:</w:t>
+            </w:r>
+            <w:r>
+              <w:rPr>
+                <w:rFonts w:ascii="Times New Roman" w:hAnsi="Times New Roman" w:cs="Times New Roman"/>
+                <w:b w:val="0"/>
+                <w:szCs w:val="24"/>
+              </w:rPr>
+              <w:t xml:space="preserve"> extended by View booking history.</w:t>
+            </w:r>
+          </w:p>
+          <w:p>
+            <w:pPr>
+              <w:spacing w:before="120" w:after="120"/>
+              <w:rPr>
+                <w:rFonts w:ascii="Times New Roman" w:hAnsi="Times New Roman" w:cs="Times New Roman"/>
+                <w:szCs w:val="24"/>
+              </w:rPr>
+            </w:pPr>
+            <w:r>
+              <w:rPr>
+                <w:rFonts w:ascii="Times New Roman" w:hAnsi="Times New Roman" w:cs="Times New Roman"/>
+                <w:szCs w:val="24"/>
+              </w:rPr>
+              <w:lastRenderedPageBreak/>
+              <w:t>Business Rules:</w:t>
+            </w:r>
+          </w:p>
+          <w:p>
+            <w:pPr>
+              <w:pStyle w:val="ListParagraph"/>
+              <w:numPr>
+                <w:ilvl w:val="0"/>
+                <w:numId w:val="1"/>
+              </w:numPr>
+              <w:rPr>
+                <w:rFonts w:ascii="Times New Roman" w:hAnsi="Times New Roman" w:cs="Times New Roman"/>
+                <w:szCs w:val="24"/>
+              </w:rPr>
+            </w:pPr>
+            <w:r>
+              <w:rPr>
+                <w:rFonts w:ascii="Times New Roman" w:hAnsi="Times New Roman" w:cs="Times New Roman"/>
+                <w:b w:val="0"/>
+                <w:szCs w:val="24"/>
+              </w:rPr>
+              <w:t>All information of booked vehicle must show on this page.</w:t>
+            </w:r>
+          </w:p>
+        </w:tc>
+      </w:tr>
+    </w:tbl>
     <w:p>
       <w:pPr>
         <w:rPr>
@@ -12363,7 +16260,7 @@
 </file>
 
 <file path=customXml/itemProps1.xml><?xml version="1.0" encoding="utf-8"?>
-<ds:datastoreItem xmlns:ds="http://schemas.openxmlformats.org/officeDocument/2006/customXml" ds:itemID="{28DB8C20-898D-4790-B730-DE7A796F4B1A}">
+<ds:datastoreItem xmlns:ds="http://schemas.openxmlformats.org/officeDocument/2006/customXml" ds:itemID="{876AF3DB-5B7F-4987-9706-39E3DA259FC8}">
   <ds:schemaRefs>
     <ds:schemaRef ds:uri="http://schemas.openxmlformats.org/officeDocument/2006/bibliography"/>
   </ds:schemaRefs>

</xml_diff>